<commit_message>
sua STRQ 11 va 3 by Linh
</commit_message>
<xml_diff>
--- a/12thang10.docx
+++ b/12thang10.docx
@@ -1,6 +1,6 @@
 
 <file path=word/document.xml><?xml version="1.0" encoding="utf-8"?>
-<w:document xmlns:wpc="http://schemas.microsoft.com/office/word/2010/wordprocessingCanvas" xmlns:cx="http://schemas.microsoft.com/office/drawing/2014/chartex" xmlns:cx1="http://schemas.microsoft.com/office/drawing/2015/9/8/chartex" xmlns:cx2="http://schemas.microsoft.com/office/drawing/2015/10/21/chartex" xmlns:cx3="http://schemas.microsoft.com/office/drawing/2016/5/9/chartex" xmlns:cx4="http://schemas.microsoft.com/office/drawing/2016/5/10/chartex" xmlns:cx5="http://schemas.microsoft.com/office/drawing/2016/5/11/chartex" xmlns:cx6="http://schemas.microsoft.com/office/drawing/2016/5/12/chartex" xmlns:cx7="http://schemas.microsoft.com/office/drawing/2016/5/13/chartex" xmlns:cx8="http://schemas.microsoft.com/office/drawing/2016/5/14/chartex" xmlns:mc="http://schemas.openxmlformats.org/markup-compatibility/2006" xmlns:aink="http://schemas.microsoft.com/office/drawing/2016/ink" xmlns:am3d="http://schemas.microsoft.com/office/drawing/2017/model3d" xmlns:o="urn:schemas-microsoft-com:office:office" xmlns:r="http://schemas.openxmlformats.org/officeDocument/2006/relationships" xmlns:m="http://schemas.openxmlformats.org/officeDocument/2006/math" xmlns:v="urn:schemas-microsoft-com:vml" xmlns:wp14="http://schemas.microsoft.com/office/word/2010/wordprocessingDrawing" xmlns:wp="http://schemas.openxmlformats.org/drawingml/2006/wordprocessingDrawing" xmlns:w10="urn:schemas-microsoft-com:office:word" xmlns:w="http://schemas.openxmlformats.org/wordprocessingml/2006/main" xmlns:w14="http://schemas.microsoft.com/office/word/2010/wordml" xmlns:w15="http://schemas.microsoft.com/office/word/2012/wordml" xmlns:w16cex="http://schemas.microsoft.com/office/word/2018/wordml/cex" xmlns:w16cid="http://schemas.microsoft.com/office/word/2016/wordml/cid" xmlns:w16="http://schemas.microsoft.com/office/word/2018/wordml" xmlns:w16se="http://schemas.microsoft.com/office/word/2015/wordml/symex" xmlns:wpg="http://schemas.microsoft.com/office/word/2010/wordprocessingGroup" xmlns:wpi="http://schemas.microsoft.com/office/word/2010/wordprocessingInk" xmlns:wne="http://schemas.microsoft.com/office/word/2006/wordml" xmlns:wps="http://schemas.microsoft.com/office/word/2010/wordprocessingShape" mc:Ignorable="w14 w15 w16se w16cid w16 w16cex wp14">
+<w:document xmlns:wpc="http://schemas.microsoft.com/office/word/2010/wordprocessingCanvas" xmlns:cx="http://schemas.microsoft.com/office/drawing/2014/chartex" xmlns:mc="http://schemas.openxmlformats.org/markup-compatibility/2006" xmlns:o="urn:schemas-microsoft-com:office:office" xmlns:r="http://schemas.openxmlformats.org/officeDocument/2006/relationships" xmlns:m="http://schemas.openxmlformats.org/officeDocument/2006/math" xmlns:v="urn:schemas-microsoft-com:vml" xmlns:wp14="http://schemas.microsoft.com/office/word/2010/wordprocessingDrawing" xmlns:wp="http://schemas.openxmlformats.org/drawingml/2006/wordprocessingDrawing" xmlns:w10="urn:schemas-microsoft-com:office:word" xmlns:w="http://schemas.openxmlformats.org/wordprocessingml/2006/main" xmlns:w14="http://schemas.microsoft.com/office/word/2010/wordml" xmlns:w15="http://schemas.microsoft.com/office/word/2012/wordml" xmlns:w16se="http://schemas.microsoft.com/office/word/2015/wordml/symex" xmlns:wpg="http://schemas.microsoft.com/office/word/2010/wordprocessingGroup" xmlns:wpi="http://schemas.microsoft.com/office/word/2010/wordprocessingInk" xmlns:wne="http://schemas.microsoft.com/office/word/2006/wordml" xmlns:wps="http://schemas.microsoft.com/office/word/2010/wordprocessingShape" mc:Ignorable="w14 w15 w16se wp14">
   <w:body>
     <w:p>
       <w:pPr>
@@ -432,10 +432,13 @@
           <w:shd w:val="clear" w:color="auto" w:fill="FFFFFF"/>
           <w:lang w:val="en-US"/>
         </w:rPr>
-        <w:t xml:space="preserve">1. Lê Thị </w:t>
-      </w:r>
-      <w:proofErr w:type="spellStart"/>
-      <w:r>
+        <w:t>1. Lê Thị Mỹ Linh – 1951060809</w:t>
+      </w:r>
+    </w:p>
+    <w:p>
+      <w:pPr>
+        <w:spacing w:after="0" w:line="240" w:lineRule="auto"/>
+        <w:jc w:val="both"/>
         <w:rPr>
           <w:rFonts w:asciiTheme="majorHAnsi" w:hAnsiTheme="majorHAnsi" w:cstheme="majorHAnsi"/>
           <w:b/>
@@ -444,9 +447,7 @@
           <w:shd w:val="clear" w:color="auto" w:fill="FFFFFF"/>
           <w:lang w:val="en-US"/>
         </w:rPr>
-        <w:t>Mỹ</w:t>
-      </w:r>
-      <w:proofErr w:type="spellEnd"/>
+      </w:pPr>
       <w:r>
         <w:rPr>
           <w:rFonts w:asciiTheme="majorHAnsi" w:hAnsiTheme="majorHAnsi" w:cstheme="majorHAnsi"/>
@@ -456,7 +457,7 @@
           <w:shd w:val="clear" w:color="auto" w:fill="FFFFFF"/>
           <w:lang w:val="en-US"/>
         </w:rPr>
-        <w:t xml:space="preserve"> Linh – 1951060809</w:t>
+        <w:t xml:space="preserve">2. Nguyễn Thị Thúy – </w:t>
       </w:r>
     </w:p>
     <w:p>
@@ -481,10 +482,13 @@
           <w:shd w:val="clear" w:color="auto" w:fill="FFFFFF"/>
           <w:lang w:val="en-US"/>
         </w:rPr>
-        <w:t xml:space="preserve">2. </w:t>
-      </w:r>
-      <w:proofErr w:type="spellStart"/>
-      <w:r>
+        <w:t xml:space="preserve">3. Hoàng Trung Đức – </w:t>
+      </w:r>
+    </w:p>
+    <w:p>
+      <w:pPr>
+        <w:spacing w:after="0" w:line="240" w:lineRule="auto"/>
+        <w:jc w:val="both"/>
         <w:rPr>
           <w:rFonts w:asciiTheme="majorHAnsi" w:hAnsiTheme="majorHAnsi" w:cstheme="majorHAnsi"/>
           <w:b/>
@@ -493,9 +497,7 @@
           <w:shd w:val="clear" w:color="auto" w:fill="FFFFFF"/>
           <w:lang w:val="en-US"/>
         </w:rPr>
-        <w:t>Nguyễn</w:t>
-      </w:r>
-      <w:proofErr w:type="spellEnd"/>
+      </w:pPr>
       <w:r>
         <w:rPr>
           <w:rFonts w:asciiTheme="majorHAnsi" w:hAnsiTheme="majorHAnsi" w:cstheme="majorHAnsi"/>
@@ -505,105 +507,7 @@
           <w:shd w:val="clear" w:color="auto" w:fill="FFFFFF"/>
           <w:lang w:val="en-US"/>
         </w:rPr>
-        <w:t xml:space="preserve"> Thị Thúy – </w:t>
-      </w:r>
-    </w:p>
-    <w:p>
-      <w:pPr>
-        <w:spacing w:after="0" w:line="240" w:lineRule="auto"/>
-        <w:jc w:val="both"/>
-        <w:rPr>
-          <w:rFonts w:asciiTheme="majorHAnsi" w:hAnsiTheme="majorHAnsi" w:cstheme="majorHAnsi"/>
-          <w:b/>
-          <w:sz w:val="32"/>
-          <w:szCs w:val="32"/>
-          <w:shd w:val="clear" w:color="auto" w:fill="FFFFFF"/>
-          <w:lang w:val="en-US"/>
-        </w:rPr>
-      </w:pPr>
-      <w:r>
-        <w:rPr>
-          <w:rFonts w:asciiTheme="majorHAnsi" w:hAnsiTheme="majorHAnsi" w:cstheme="majorHAnsi"/>
-          <w:b/>
-          <w:sz w:val="32"/>
-          <w:szCs w:val="32"/>
-          <w:shd w:val="clear" w:color="auto" w:fill="FFFFFF"/>
-          <w:lang w:val="en-US"/>
-        </w:rPr>
-        <w:t xml:space="preserve">3. Hoàng Trung Đức – </w:t>
-      </w:r>
-    </w:p>
-    <w:p>
-      <w:pPr>
-        <w:spacing w:after="0" w:line="240" w:lineRule="auto"/>
-        <w:jc w:val="both"/>
-        <w:rPr>
-          <w:rFonts w:asciiTheme="majorHAnsi" w:hAnsiTheme="majorHAnsi" w:cstheme="majorHAnsi"/>
-          <w:b/>
-          <w:sz w:val="32"/>
-          <w:szCs w:val="32"/>
-          <w:shd w:val="clear" w:color="auto" w:fill="FFFFFF"/>
-          <w:lang w:val="en-US"/>
-        </w:rPr>
-      </w:pPr>
-      <w:r>
-        <w:rPr>
-          <w:rFonts w:asciiTheme="majorHAnsi" w:hAnsiTheme="majorHAnsi" w:cstheme="majorHAnsi"/>
-          <w:b/>
-          <w:sz w:val="32"/>
-          <w:szCs w:val="32"/>
-          <w:shd w:val="clear" w:color="auto" w:fill="FFFFFF"/>
-          <w:lang w:val="en-US"/>
-        </w:rPr>
-        <w:t xml:space="preserve">4. </w:t>
-      </w:r>
-      <w:proofErr w:type="spellStart"/>
-      <w:r>
-        <w:rPr>
-          <w:rFonts w:asciiTheme="majorHAnsi" w:hAnsiTheme="majorHAnsi" w:cstheme="majorHAnsi"/>
-          <w:b/>
-          <w:sz w:val="32"/>
-          <w:szCs w:val="32"/>
-          <w:shd w:val="clear" w:color="auto" w:fill="FFFFFF"/>
-          <w:lang w:val="en-US"/>
-        </w:rPr>
-        <w:t>Nguyễn</w:t>
-      </w:r>
-      <w:proofErr w:type="spellEnd"/>
-      <w:r>
-        <w:rPr>
-          <w:rFonts w:asciiTheme="majorHAnsi" w:hAnsiTheme="majorHAnsi" w:cstheme="majorHAnsi"/>
-          <w:b/>
-          <w:sz w:val="32"/>
-          <w:szCs w:val="32"/>
-          <w:shd w:val="clear" w:color="auto" w:fill="FFFFFF"/>
-          <w:lang w:val="en-US"/>
-        </w:rPr>
-        <w:t xml:space="preserve"> Đình </w:t>
-      </w:r>
-      <w:proofErr w:type="gramStart"/>
-      <w:r>
-        <w:rPr>
-          <w:rFonts w:asciiTheme="majorHAnsi" w:hAnsiTheme="majorHAnsi" w:cstheme="majorHAnsi"/>
-          <w:b/>
-          <w:sz w:val="32"/>
-          <w:szCs w:val="32"/>
-          <w:shd w:val="clear" w:color="auto" w:fill="FFFFFF"/>
-          <w:lang w:val="en-US"/>
-        </w:rPr>
-        <w:t>Cương  -</w:t>
-      </w:r>
-      <w:proofErr w:type="gramEnd"/>
-      <w:r>
-        <w:rPr>
-          <w:rFonts w:asciiTheme="majorHAnsi" w:hAnsiTheme="majorHAnsi" w:cstheme="majorHAnsi"/>
-          <w:b/>
-          <w:sz w:val="32"/>
-          <w:szCs w:val="32"/>
-          <w:shd w:val="clear" w:color="auto" w:fill="FFFFFF"/>
-          <w:lang w:val="en-US"/>
-        </w:rPr>
-        <w:t xml:space="preserve"> </w:t>
+        <w:t xml:space="preserve">4. Nguyễn Đình Cương  - </w:t>
       </w:r>
     </w:p>
     <w:p>
@@ -629,7 +533,6 @@
         </w:rPr>
         <w:t xml:space="preserve">Giảng viên phụ trách môn học: </w:t>
       </w:r>
-      <w:proofErr w:type="spellStart"/>
       <w:r>
         <w:rPr>
           <w:rFonts w:asciiTheme="majorHAnsi" w:hAnsiTheme="majorHAnsi" w:cstheme="majorHAnsi"/>
@@ -639,19 +542,7 @@
           <w:shd w:val="clear" w:color="auto" w:fill="FFFFFF"/>
           <w:lang w:val="en-US"/>
         </w:rPr>
-        <w:t>Nguyễn</w:t>
-      </w:r>
-      <w:proofErr w:type="spellEnd"/>
-      <w:r>
-        <w:rPr>
-          <w:rFonts w:asciiTheme="majorHAnsi" w:hAnsiTheme="majorHAnsi" w:cstheme="majorHAnsi"/>
-          <w:b/>
-          <w:sz w:val="36"/>
-          <w:szCs w:val="36"/>
-          <w:shd w:val="clear" w:color="auto" w:fill="FFFFFF"/>
-          <w:lang w:val="en-US"/>
-        </w:rPr>
-        <w:t xml:space="preserve"> </w:t>
+        <w:t xml:space="preserve">Nguyễn </w:t>
       </w:r>
       <w:r>
         <w:rPr>
@@ -1707,7 +1598,6 @@
         </w:rPr>
         <w:t xml:space="preserve">gg doc, </w:t>
       </w:r>
-      <w:proofErr w:type="spellStart"/>
       <w:r>
         <w:rPr>
           <w:rFonts w:asciiTheme="majorHAnsi" w:hAnsiTheme="majorHAnsi" w:cstheme="majorHAnsi"/>
@@ -1717,7 +1607,6 @@
         </w:rPr>
         <w:t>github</w:t>
       </w:r>
-      <w:proofErr w:type="spellEnd"/>
       <w:r>
         <w:rPr>
           <w:rFonts w:asciiTheme="majorHAnsi" w:hAnsiTheme="majorHAnsi" w:cstheme="majorHAnsi"/>
@@ -2462,27 +2351,7 @@
                 <w:szCs w:val="26"/>
                 <w:lang w:val="en-US"/>
               </w:rPr>
-              <w:t xml:space="preserve">Lê Thị </w:t>
-            </w:r>
-            <w:proofErr w:type="spellStart"/>
-            <w:r>
-              <w:rPr>
-                <w:rFonts w:asciiTheme="majorHAnsi" w:hAnsiTheme="majorHAnsi" w:cstheme="majorHAnsi"/>
-                <w:sz w:val="26"/>
-                <w:szCs w:val="26"/>
-                <w:lang w:val="en-US"/>
-              </w:rPr>
-              <w:t>Mỹ</w:t>
-            </w:r>
-            <w:proofErr w:type="spellEnd"/>
-            <w:r>
-              <w:rPr>
-                <w:rFonts w:asciiTheme="majorHAnsi" w:hAnsiTheme="majorHAnsi" w:cstheme="majorHAnsi"/>
-                <w:sz w:val="26"/>
-                <w:szCs w:val="26"/>
-                <w:lang w:val="en-US"/>
-              </w:rPr>
-              <w:t xml:space="preserve"> Linh</w:t>
+              <w:t>Lê Thị Mỹ Linh</w:t>
             </w:r>
           </w:p>
         </w:tc>
@@ -2609,25 +2478,14 @@
                 <w:lang w:val="en-US"/>
               </w:rPr>
             </w:pPr>
-            <w:proofErr w:type="spellStart"/>
-            <w:r>
-              <w:rPr>
-                <w:rFonts w:asciiTheme="majorHAnsi" w:hAnsiTheme="majorHAnsi" w:cstheme="majorHAnsi"/>
-                <w:sz w:val="26"/>
-                <w:szCs w:val="26"/>
-                <w:lang w:val="en-US"/>
-              </w:rPr>
-              <w:t>Nguyễn</w:t>
-            </w:r>
-            <w:proofErr w:type="spellEnd"/>
-            <w:r>
-              <w:rPr>
-                <w:rFonts w:asciiTheme="majorHAnsi" w:hAnsiTheme="majorHAnsi" w:cstheme="majorHAnsi"/>
-                <w:sz w:val="26"/>
-                <w:szCs w:val="26"/>
-                <w:lang w:val="en-US"/>
-              </w:rPr>
-              <w:t xml:space="preserve"> Thị Thúy</w:t>
+            <w:r>
+              <w:rPr>
+                <w:rFonts w:asciiTheme="majorHAnsi" w:hAnsiTheme="majorHAnsi" w:cstheme="majorHAnsi"/>
+                <w:sz w:val="26"/>
+                <w:szCs w:val="26"/>
+                <w:lang w:val="en-US"/>
+              </w:rPr>
+              <w:t>Nguyễn Thị Thúy</w:t>
             </w:r>
           </w:p>
         </w:tc>
@@ -2875,25 +2733,14 @@
                 <w:lang w:val="en-US"/>
               </w:rPr>
             </w:pPr>
-            <w:proofErr w:type="spellStart"/>
-            <w:r>
-              <w:rPr>
-                <w:rFonts w:asciiTheme="majorHAnsi" w:hAnsiTheme="majorHAnsi" w:cstheme="majorHAnsi"/>
-                <w:sz w:val="26"/>
-                <w:szCs w:val="26"/>
-                <w:lang w:val="en-US"/>
-              </w:rPr>
-              <w:t>Nguyễn</w:t>
-            </w:r>
-            <w:proofErr w:type="spellEnd"/>
-            <w:r>
-              <w:rPr>
-                <w:rFonts w:asciiTheme="majorHAnsi" w:hAnsiTheme="majorHAnsi" w:cstheme="majorHAnsi"/>
-                <w:sz w:val="26"/>
-                <w:szCs w:val="26"/>
-                <w:lang w:val="en-US"/>
-              </w:rPr>
-              <w:t xml:space="preserve"> Đình Cương</w:t>
+            <w:r>
+              <w:rPr>
+                <w:rFonts w:asciiTheme="majorHAnsi" w:hAnsiTheme="majorHAnsi" w:cstheme="majorHAnsi"/>
+                <w:sz w:val="26"/>
+                <w:szCs w:val="26"/>
+                <w:lang w:val="en-US"/>
+              </w:rPr>
+              <w:t>Nguyễn Đình Cương</w:t>
             </w:r>
           </w:p>
         </w:tc>
@@ -4645,7 +4492,16 @@
                 <w:sz w:val="26"/>
                 <w:szCs w:val="26"/>
               </w:rPr>
-              <w:t>STRQ 3: Hệ thống có chức năng đánh giá cho người dùng nếu họ chưa hài lòng về sản phẩm, …..</w:t>
+              <w:t xml:space="preserve">STRQ 3: Hệ thống có chức năng đánh giá cho người dùng nếu họ chưa hài lòng về sản phẩm, </w:t>
+            </w:r>
+            <w:r>
+              <w:rPr>
+                <w:rFonts w:asciiTheme="majorHAnsi" w:hAnsiTheme="majorHAnsi" w:cstheme="majorHAnsi"/>
+                <w:sz w:val="26"/>
+                <w:szCs w:val="26"/>
+                <w:lang w:val="en-US"/>
+              </w:rPr>
+              <w:t>và xem bình luận của những khách hàng khác</w:t>
             </w:r>
           </w:p>
         </w:tc>
@@ -4661,7 +4517,6 @@
                 <w:numId w:val="21"/>
               </w:numPr>
               <w:spacing w:before="0" w:beforeAutospacing="0" w:after="0" w:afterAutospacing="0"/>
-              <w:ind w:left="355" w:hanging="355"/>
               <w:jc w:val="both"/>
               <w:rPr>
                 <w:rFonts w:asciiTheme="majorHAnsi" w:hAnsiTheme="majorHAnsi" w:cstheme="majorHAnsi"/>
@@ -4684,51 +4539,126 @@
                 <w:sz w:val="26"/>
                 <w:szCs w:val="26"/>
               </w:rPr>
-              <w:t xml:space="preserve">: Hệ thống </w:t>
-            </w:r>
-            <w:r>
-              <w:rPr>
-                <w:rFonts w:asciiTheme="majorHAnsi" w:hAnsiTheme="majorHAnsi" w:cstheme="majorHAnsi"/>
-                <w:sz w:val="26"/>
-                <w:szCs w:val="26"/>
-                <w:lang w:val="en-US"/>
-              </w:rPr>
-              <w:t>cho phép người dùng đánh giá</w:t>
-            </w:r>
-            <w:r>
-              <w:rPr>
-                <w:rFonts w:asciiTheme="majorHAnsi" w:hAnsiTheme="majorHAnsi" w:cstheme="majorHAnsi"/>
-                <w:sz w:val="26"/>
-                <w:szCs w:val="26"/>
-              </w:rPr>
-              <w:t xml:space="preserve"> </w:t>
-            </w:r>
-            <w:r>
-              <w:rPr>
-                <w:rFonts w:asciiTheme="majorHAnsi" w:hAnsiTheme="majorHAnsi" w:cstheme="majorHAnsi"/>
-                <w:sz w:val="26"/>
-                <w:szCs w:val="26"/>
-                <w:lang w:val="en-US"/>
-              </w:rPr>
-              <w:t>về sản phẩm</w:t>
-            </w:r>
-            <w:r>
-              <w:rPr>
-                <w:rFonts w:asciiTheme="majorHAnsi" w:hAnsiTheme="majorHAnsi" w:cstheme="majorHAnsi"/>
-                <w:sz w:val="26"/>
-                <w:szCs w:val="26"/>
-              </w:rPr>
-              <w:t xml:space="preserve"> </w:t>
-            </w:r>
-            <w:r>
-              <w:rPr>
-                <w:rFonts w:asciiTheme="majorHAnsi" w:hAnsiTheme="majorHAnsi" w:cstheme="majorHAnsi"/>
-                <w:sz w:val="26"/>
-                <w:szCs w:val="26"/>
-                <w:lang w:val="en-US"/>
-              </w:rPr>
-              <w:t>sau khi mua hàng</w:t>
-            </w:r>
+              <w:t xml:space="preserve">.1: Khách hàng có </w:t>
+            </w:r>
+            <w:r>
+              <w:rPr>
+                <w:rFonts w:asciiTheme="majorHAnsi" w:hAnsiTheme="majorHAnsi" w:cstheme="majorHAnsi"/>
+                <w:sz w:val="26"/>
+                <w:szCs w:val="26"/>
+                <w:lang w:val="en-US"/>
+              </w:rPr>
+              <w:t>quyền</w:t>
+            </w:r>
+            <w:r>
+              <w:rPr>
+                <w:rFonts w:asciiTheme="majorHAnsi" w:hAnsiTheme="majorHAnsi" w:cstheme="majorHAnsi"/>
+                <w:sz w:val="26"/>
+                <w:szCs w:val="26"/>
+              </w:rPr>
+              <w:t xml:space="preserve"> viết bình luận thể hiện quan điểm cá nhân của mình về sản phẩm</w:t>
+            </w:r>
+            <w:r>
+              <w:rPr>
+                <w:rFonts w:asciiTheme="majorHAnsi" w:hAnsiTheme="majorHAnsi" w:cstheme="majorHAnsi"/>
+                <w:sz w:val="26"/>
+                <w:szCs w:val="26"/>
+                <w:lang w:val="en-US"/>
+              </w:rPr>
+              <w:t xml:space="preserve"> sau khi mua hàng</w:t>
+            </w:r>
+          </w:p>
+          <w:p>
+            <w:pPr>
+              <w:pStyle w:val="NormalWeb"/>
+              <w:numPr>
+                <w:ilvl w:val="0"/>
+                <w:numId w:val="21"/>
+              </w:numPr>
+              <w:spacing w:before="0" w:beforeAutospacing="0" w:after="0" w:afterAutospacing="0"/>
+              <w:jc w:val="both"/>
+              <w:rPr>
+                <w:rFonts w:asciiTheme="majorHAnsi" w:hAnsiTheme="majorHAnsi" w:cstheme="majorHAnsi"/>
+                <w:sz w:val="26"/>
+                <w:szCs w:val="26"/>
+              </w:rPr>
+            </w:pPr>
+            <w:r>
+              <w:rPr>
+                <w:rFonts w:asciiTheme="majorHAnsi" w:hAnsiTheme="majorHAnsi" w:cstheme="majorHAnsi"/>
+                <w:sz w:val="26"/>
+                <w:szCs w:val="26"/>
+                <w:lang w:val="en-US"/>
+              </w:rPr>
+              <w:t>FEAT 3</w:t>
+            </w:r>
+            <w:r>
+              <w:rPr>
+                <w:rFonts w:asciiTheme="majorHAnsi" w:hAnsiTheme="majorHAnsi" w:cstheme="majorHAnsi"/>
+                <w:sz w:val="26"/>
+                <w:szCs w:val="26"/>
+              </w:rPr>
+              <w:t xml:space="preserve">.2: Khách hàng có </w:t>
+            </w:r>
+            <w:r>
+              <w:rPr>
+                <w:rFonts w:asciiTheme="majorHAnsi" w:hAnsiTheme="majorHAnsi" w:cstheme="majorHAnsi"/>
+                <w:sz w:val="26"/>
+                <w:szCs w:val="26"/>
+                <w:lang w:val="en-US"/>
+              </w:rPr>
+              <w:t>quyền</w:t>
+            </w:r>
+            <w:r>
+              <w:rPr>
+                <w:rFonts w:asciiTheme="majorHAnsi" w:hAnsiTheme="majorHAnsi" w:cstheme="majorHAnsi"/>
+                <w:sz w:val="26"/>
+                <w:szCs w:val="26"/>
+              </w:rPr>
+              <w:t xml:space="preserve"> xem được những bình luận của </w:t>
+            </w:r>
+            <w:r>
+              <w:rPr>
+                <w:rFonts w:asciiTheme="majorHAnsi" w:hAnsiTheme="majorHAnsi" w:cstheme="majorHAnsi"/>
+                <w:sz w:val="26"/>
+                <w:szCs w:val="26"/>
+                <w:lang w:val="en-US"/>
+              </w:rPr>
+              <w:t xml:space="preserve">những </w:t>
+            </w:r>
+            <w:r>
+              <w:rPr>
+                <w:rFonts w:asciiTheme="majorHAnsi" w:hAnsiTheme="majorHAnsi" w:cstheme="majorHAnsi"/>
+                <w:sz w:val="26"/>
+                <w:szCs w:val="26"/>
+              </w:rPr>
+              <w:t xml:space="preserve">người khác về </w:t>
+            </w:r>
+            <w:r>
+              <w:rPr>
+                <w:rFonts w:asciiTheme="majorHAnsi" w:hAnsiTheme="majorHAnsi" w:cstheme="majorHAnsi"/>
+                <w:sz w:val="26"/>
+                <w:szCs w:val="26"/>
+                <w:lang w:val="en-US"/>
+              </w:rPr>
+              <w:t>bất kì sản phẩm nào được đánh giá trên hệ thống.</w:t>
+            </w:r>
+          </w:p>
+          <w:p>
+            <w:pPr>
+              <w:pStyle w:val="NormalWeb"/>
+              <w:numPr>
+                <w:ilvl w:val="0"/>
+                <w:numId w:val="21"/>
+              </w:numPr>
+              <w:spacing w:before="0" w:beforeAutospacing="0" w:after="0" w:afterAutospacing="0"/>
+              <w:jc w:val="both"/>
+              <w:rPr>
+                <w:rFonts w:asciiTheme="majorHAnsi" w:hAnsiTheme="majorHAnsi" w:cstheme="majorHAnsi"/>
+                <w:sz w:val="26"/>
+                <w:szCs w:val="26"/>
+              </w:rPr>
+            </w:pPr>
           </w:p>
         </w:tc>
       </w:tr>
@@ -5488,47 +5418,7 @@
                 <w:szCs w:val="26"/>
                 <w:lang w:val="en-US"/>
               </w:rPr>
-              <w:t xml:space="preserve">bằng </w:t>
-            </w:r>
-            <w:proofErr w:type="spellStart"/>
-            <w:r>
-              <w:rPr>
-                <w:rFonts w:asciiTheme="majorHAnsi" w:hAnsiTheme="majorHAnsi" w:cstheme="majorHAnsi"/>
-                <w:sz w:val="26"/>
-                <w:szCs w:val="26"/>
-                <w:lang w:val="en-US"/>
-              </w:rPr>
-              <w:t>VNPay</w:t>
-            </w:r>
-            <w:proofErr w:type="spellEnd"/>
-            <w:r>
-              <w:rPr>
-                <w:rFonts w:asciiTheme="majorHAnsi" w:hAnsiTheme="majorHAnsi" w:cstheme="majorHAnsi"/>
-                <w:sz w:val="26"/>
-                <w:szCs w:val="26"/>
-                <w:lang w:val="en-US"/>
-              </w:rPr>
-              <w:t xml:space="preserve">, banking, </w:t>
-            </w:r>
-            <w:proofErr w:type="spellStart"/>
-            <w:r>
-              <w:rPr>
-                <w:rFonts w:asciiTheme="majorHAnsi" w:hAnsiTheme="majorHAnsi" w:cstheme="majorHAnsi"/>
-                <w:sz w:val="26"/>
-                <w:szCs w:val="26"/>
-                <w:lang w:val="en-US"/>
-              </w:rPr>
-              <w:t>MoMo</w:t>
-            </w:r>
-            <w:proofErr w:type="spellEnd"/>
-            <w:r>
-              <w:rPr>
-                <w:rFonts w:asciiTheme="majorHAnsi" w:hAnsiTheme="majorHAnsi" w:cstheme="majorHAnsi"/>
-                <w:sz w:val="26"/>
-                <w:szCs w:val="26"/>
-                <w:lang w:val="en-US"/>
-              </w:rPr>
-              <w:t>,</w:t>
+              <w:t>bằng VNPay, banking, MoMo,</w:t>
             </w:r>
             <w:r>
               <w:rPr>
@@ -5832,6 +5722,7 @@
                 <w:sz w:val="26"/>
                 <w:szCs w:val="26"/>
               </w:rPr>
+              <w:lastRenderedPageBreak/>
               <w:t xml:space="preserve"> STRQ 10</w:t>
             </w:r>
             <w:r>
@@ -6112,7 +6003,6 @@
                 <w:sz w:val="26"/>
                 <w:szCs w:val="26"/>
               </w:rPr>
-              <w:lastRenderedPageBreak/>
               <w:t>STRQ 11</w:t>
             </w:r>
             <w:r>
@@ -6123,39 +6013,13 @@
               </w:rPr>
               <w:t xml:space="preserve">: Khách hàng có thể bình luận, </w:t>
             </w:r>
-            <w:commentRangeStart w:id="10"/>
-            <w:r>
-              <w:rPr>
-                <w:rFonts w:asciiTheme="majorHAnsi" w:hAnsiTheme="majorHAnsi" w:cstheme="majorHAnsi"/>
-                <w:sz w:val="26"/>
-                <w:szCs w:val="26"/>
-              </w:rPr>
-              <w:t>đánh giá quan đi</w:t>
-            </w:r>
-            <w:r>
-              <w:rPr>
-                <w:rFonts w:asciiTheme="majorHAnsi" w:hAnsiTheme="majorHAnsi" w:cstheme="majorHAnsi"/>
-                <w:sz w:val="26"/>
-                <w:szCs w:val="26"/>
-              </w:rPr>
-              <w:t xml:space="preserve">ểm </w:t>
-            </w:r>
-            <w:commentRangeEnd w:id="10"/>
-            <w:r>
-              <w:rPr>
-                <w:rStyle w:val="CommentReference"/>
-                <w:rFonts w:asciiTheme="minorHAnsi" w:eastAsiaTheme="minorHAnsi" w:hAnsiTheme="minorHAnsi" w:cstheme="minorBidi"/>
-                <w:lang w:eastAsia="en-US"/>
-              </w:rPr>
-              <w:commentReference w:id="10"/>
-            </w:r>
-            <w:r>
-              <w:rPr>
-                <w:rFonts w:asciiTheme="majorHAnsi" w:hAnsiTheme="majorHAnsi" w:cstheme="majorHAnsi"/>
-                <w:sz w:val="26"/>
-                <w:szCs w:val="26"/>
-              </w:rPr>
-              <w:t>cá nhân của mình về sản phẩm và</w:t>
+            <w:r>
+              <w:rPr>
+                <w:rFonts w:asciiTheme="majorHAnsi" w:hAnsiTheme="majorHAnsi" w:cstheme="majorHAnsi"/>
+                <w:sz w:val="26"/>
+                <w:szCs w:val="26"/>
+              </w:rPr>
+              <w:t>về sản phẩm và</w:t>
             </w:r>
             <w:r>
               <w:rPr>
@@ -6207,141 +6071,8 @@
                 <w:szCs w:val="26"/>
                 <w:lang w:val="en-US"/>
               </w:rPr>
-              <w:t>FEAT 11</w:t>
-            </w:r>
-            <w:r>
-              <w:rPr>
-                <w:rFonts w:asciiTheme="majorHAnsi" w:hAnsiTheme="majorHAnsi" w:cstheme="majorHAnsi"/>
-                <w:sz w:val="26"/>
-                <w:szCs w:val="26"/>
-              </w:rPr>
-              <w:t xml:space="preserve">.1: Khách hàng có </w:t>
-            </w:r>
-            <w:r>
-              <w:rPr>
-                <w:rFonts w:asciiTheme="majorHAnsi" w:hAnsiTheme="majorHAnsi" w:cstheme="majorHAnsi"/>
-                <w:sz w:val="26"/>
-                <w:szCs w:val="26"/>
-                <w:lang w:val="en-US"/>
-              </w:rPr>
-              <w:t>quyền</w:t>
-            </w:r>
-            <w:r>
-              <w:rPr>
-                <w:rFonts w:asciiTheme="majorHAnsi" w:hAnsiTheme="majorHAnsi" w:cstheme="majorHAnsi"/>
-                <w:sz w:val="26"/>
-                <w:szCs w:val="26"/>
-              </w:rPr>
-              <w:t xml:space="preserve"> viết bình luận thể hiện quan điểm cá nhân của mình về sản phẩm</w:t>
-            </w:r>
-            <w:r>
-              <w:rPr>
-                <w:rFonts w:asciiTheme="majorHAnsi" w:hAnsiTheme="majorHAnsi" w:cstheme="majorHAnsi"/>
-                <w:sz w:val="26"/>
-                <w:szCs w:val="26"/>
-                <w:lang w:val="en-US"/>
-              </w:rPr>
-              <w:t xml:space="preserve"> sau khi mua hàng</w:t>
-            </w:r>
-          </w:p>
-          <w:p>
-            <w:pPr>
-              <w:pStyle w:val="NormalWeb"/>
-              <w:numPr>
-                <w:ilvl w:val="0"/>
-                <w:numId w:val="9"/>
-              </w:numPr>
-              <w:spacing w:before="0" w:beforeAutospacing="0" w:after="0" w:afterAutospacing="0"/>
-              <w:ind w:left="355" w:hanging="355"/>
-              <w:jc w:val="both"/>
-              <w:rPr>
-                <w:rFonts w:asciiTheme="majorHAnsi" w:hAnsiTheme="majorHAnsi" w:cstheme="majorHAnsi"/>
-                <w:sz w:val="26"/>
-                <w:szCs w:val="26"/>
-              </w:rPr>
-            </w:pPr>
-            <w:r>
-              <w:rPr>
-                <w:rFonts w:asciiTheme="majorHAnsi" w:hAnsiTheme="majorHAnsi" w:cstheme="majorHAnsi"/>
-                <w:sz w:val="26"/>
-                <w:szCs w:val="26"/>
-                <w:lang w:val="en-US"/>
-              </w:rPr>
-              <w:t>FEAT 11</w:t>
-            </w:r>
-            <w:r>
-              <w:rPr>
-                <w:rFonts w:asciiTheme="majorHAnsi" w:hAnsiTheme="majorHAnsi" w:cstheme="majorHAnsi"/>
-                <w:sz w:val="26"/>
-                <w:szCs w:val="26"/>
-              </w:rPr>
-              <w:t xml:space="preserve">.2: Khách hàng có </w:t>
-            </w:r>
-            <w:r>
-              <w:rPr>
-                <w:rFonts w:asciiTheme="majorHAnsi" w:hAnsiTheme="majorHAnsi" w:cstheme="majorHAnsi"/>
-                <w:sz w:val="26"/>
-                <w:szCs w:val="26"/>
-                <w:lang w:val="en-US"/>
-              </w:rPr>
-              <w:t>quyền</w:t>
-            </w:r>
-            <w:r>
-              <w:rPr>
-                <w:rFonts w:asciiTheme="majorHAnsi" w:hAnsiTheme="majorHAnsi" w:cstheme="majorHAnsi"/>
-                <w:sz w:val="26"/>
-                <w:szCs w:val="26"/>
-              </w:rPr>
-              <w:t xml:space="preserve"> xem được những bình luận của </w:t>
-            </w:r>
-            <w:r>
-              <w:rPr>
-                <w:rFonts w:asciiTheme="majorHAnsi" w:hAnsiTheme="majorHAnsi" w:cstheme="majorHAnsi"/>
-                <w:sz w:val="26"/>
-                <w:szCs w:val="26"/>
-                <w:lang w:val="en-US"/>
-              </w:rPr>
-              <w:t xml:space="preserve">những </w:t>
-            </w:r>
-            <w:r>
-              <w:rPr>
-                <w:rFonts w:asciiTheme="majorHAnsi" w:hAnsiTheme="majorHAnsi" w:cstheme="majorHAnsi"/>
-                <w:sz w:val="26"/>
-                <w:szCs w:val="26"/>
-              </w:rPr>
-              <w:t xml:space="preserve">người khác về </w:t>
-            </w:r>
-            <w:r>
-              <w:rPr>
-                <w:rFonts w:asciiTheme="majorHAnsi" w:hAnsiTheme="majorHAnsi" w:cstheme="majorHAnsi"/>
-                <w:sz w:val="26"/>
-                <w:szCs w:val="26"/>
-                <w:lang w:val="en-US"/>
-              </w:rPr>
-              <w:t>bất kì sản phẩm nào được đánh giá trên hệ thống</w:t>
-            </w:r>
-            <w:r>
-              <w:rPr>
-                <w:rFonts w:asciiTheme="majorHAnsi" w:hAnsiTheme="majorHAnsi" w:cstheme="majorHAnsi"/>
-                <w:sz w:val="26"/>
-                <w:szCs w:val="26"/>
-                <w:lang w:val="en-US"/>
-              </w:rPr>
-              <w:t>.</w:t>
-            </w:r>
-          </w:p>
-          <w:p>
-            <w:pPr>
-              <w:pStyle w:val="NormalWeb"/>
-              <w:spacing w:before="0" w:beforeAutospacing="0" w:after="0" w:afterAutospacing="0"/>
-              <w:ind w:left="355" w:hanging="355"/>
-              <w:jc w:val="both"/>
-              <w:rPr>
-                <w:rFonts w:asciiTheme="majorHAnsi" w:hAnsiTheme="majorHAnsi" w:cstheme="majorHAnsi"/>
-                <w:sz w:val="26"/>
-                <w:szCs w:val="26"/>
-              </w:rPr>
-            </w:pPr>
+              <w:t>Trùng STRQ 3</w:t>
+            </w:r>
           </w:p>
         </w:tc>
       </w:tr>
@@ -6504,7 +6235,17 @@
                 <w:sz w:val="26"/>
                 <w:szCs w:val="26"/>
               </w:rPr>
-              <w:t>2: Khách hàng có thể trả hàng</w:t>
+              <w:t>2: Khách</w:t>
+            </w:r>
+            <w:bookmarkStart w:id="10" w:name="_GoBack"/>
+            <w:bookmarkEnd w:id="10"/>
+            <w:r>
+              <w:rPr>
+                <w:rFonts w:asciiTheme="majorHAnsi" w:hAnsiTheme="majorHAnsi" w:cstheme="majorHAnsi"/>
+                <w:sz w:val="26"/>
+                <w:szCs w:val="26"/>
+              </w:rPr>
+              <w:t xml:space="preserve"> hàng có thể trả hàng</w:t>
             </w:r>
             <w:r>
               <w:rPr>
@@ -6797,7 +6538,6 @@
                 <w:szCs w:val="26"/>
               </w:rPr>
             </w:pPr>
-            <w:commentRangeStart w:id="11"/>
             <w:r>
               <w:rPr>
                 <w:rFonts w:asciiTheme="majorHAnsi" w:hAnsiTheme="majorHAnsi" w:cstheme="majorHAnsi"/>
@@ -6840,91 +6580,47 @@
               </w:rPr>
               <w:t>giảm giá, khuyến mãi nhân dịp sinh nhật shop</w:t>
             </w:r>
-          </w:p>
-          <w:p>
-            <w:pPr>
-              <w:pStyle w:val="NormalWeb"/>
-              <w:numPr>
-                <w:ilvl w:val="0"/>
-                <w:numId w:val="22"/>
-              </w:numPr>
-              <w:spacing w:before="0" w:beforeAutospacing="0" w:after="0" w:afterAutospacing="0"/>
-              <w:ind w:left="355" w:hanging="355"/>
-              <w:jc w:val="both"/>
-              <w:textAlignment w:val="baseline"/>
-              <w:rPr>
-                <w:rFonts w:asciiTheme="majorHAnsi" w:hAnsiTheme="majorHAnsi" w:cstheme="majorHAnsi"/>
-                <w:sz w:val="26"/>
-                <w:szCs w:val="26"/>
-              </w:rPr>
-            </w:pPr>
-            <w:r>
-              <w:rPr>
-                <w:rFonts w:asciiTheme="majorHAnsi" w:hAnsiTheme="majorHAnsi" w:cstheme="majorHAnsi"/>
-                <w:sz w:val="26"/>
-                <w:szCs w:val="26"/>
-                <w:lang w:val="en-US"/>
-              </w:rPr>
-              <w:t xml:space="preserve">FEAT </w:t>
-            </w:r>
-            <w:r>
-              <w:rPr>
-                <w:rFonts w:asciiTheme="majorHAnsi" w:hAnsiTheme="majorHAnsi" w:cstheme="majorHAnsi"/>
-                <w:sz w:val="26"/>
-                <w:szCs w:val="26"/>
-              </w:rPr>
-              <w:t>15</w:t>
-            </w:r>
-            <w:r>
-              <w:rPr>
-                <w:rFonts w:asciiTheme="majorHAnsi" w:hAnsiTheme="majorHAnsi" w:cstheme="majorHAnsi"/>
-                <w:sz w:val="26"/>
-                <w:szCs w:val="26"/>
-              </w:rPr>
-              <w:t>.2: Khách hàng được nhận</w:t>
-            </w:r>
-            <w:r>
-              <w:rPr>
-                <w:rFonts w:asciiTheme="majorHAnsi" w:hAnsiTheme="majorHAnsi" w:cstheme="majorHAnsi"/>
-                <w:sz w:val="26"/>
-                <w:szCs w:val="26"/>
-                <w:lang w:val="en-US"/>
-              </w:rPr>
-              <w:t xml:space="preserve"> mã</w:t>
-            </w:r>
-            <w:r>
-              <w:rPr>
-                <w:rFonts w:asciiTheme="majorHAnsi" w:hAnsiTheme="majorHAnsi" w:cstheme="majorHAnsi"/>
-                <w:sz w:val="26"/>
-                <w:szCs w:val="26"/>
-              </w:rPr>
-              <w:t xml:space="preserve"> giảm giá, khuyến mãi </w:t>
-            </w:r>
-            <w:r>
-              <w:rPr>
-                <w:rFonts w:asciiTheme="majorHAnsi" w:hAnsiTheme="majorHAnsi" w:cstheme="majorHAnsi"/>
-                <w:sz w:val="26"/>
-                <w:szCs w:val="26"/>
-                <w:lang w:val="en-US"/>
-              </w:rPr>
-              <w:t>dịp</w:t>
-            </w:r>
-            <w:r>
-              <w:rPr>
-                <w:rFonts w:asciiTheme="majorHAnsi" w:hAnsiTheme="majorHAnsi" w:cstheme="majorHAnsi"/>
-                <w:sz w:val="26"/>
-                <w:szCs w:val="26"/>
-              </w:rPr>
-              <w:t xml:space="preserve"> black friday</w:t>
-            </w:r>
-            <w:commentRangeEnd w:id="11"/>
-            <w:r>
-              <w:rPr>
-                <w:rStyle w:val="CommentReference"/>
-                <w:rFonts w:asciiTheme="minorHAnsi" w:eastAsiaTheme="minorHAnsi" w:hAnsiTheme="minorHAnsi" w:cstheme="minorBidi"/>
-                <w:lang w:eastAsia="en-US"/>
-              </w:rPr>
-              <w:commentReference w:id="11"/>
+            <w:r>
+              <w:rPr>
+                <w:rFonts w:asciiTheme="majorHAnsi" w:hAnsiTheme="majorHAnsi" w:cstheme="majorHAnsi"/>
+                <w:sz w:val="26"/>
+                <w:szCs w:val="26"/>
+                <w:lang w:val="en-US"/>
+              </w:rPr>
+              <w:t xml:space="preserve">, </w:t>
+            </w:r>
+            <w:r>
+              <w:rPr>
+                <w:rFonts w:asciiTheme="majorHAnsi" w:hAnsiTheme="majorHAnsi" w:cstheme="majorHAnsi"/>
+                <w:sz w:val="26"/>
+                <w:szCs w:val="26"/>
+              </w:rPr>
+              <w:t xml:space="preserve">black </w:t>
+            </w:r>
+            <w:r>
+              <w:rPr>
+                <w:rFonts w:asciiTheme="majorHAnsi" w:hAnsiTheme="majorHAnsi" w:cstheme="majorHAnsi"/>
+                <w:sz w:val="26"/>
+                <w:szCs w:val="26"/>
+              </w:rPr>
+              <w:t>F</w:t>
+            </w:r>
+            <w:r>
+              <w:rPr>
+                <w:rFonts w:asciiTheme="majorHAnsi" w:hAnsiTheme="majorHAnsi" w:cstheme="majorHAnsi"/>
+                <w:sz w:val="26"/>
+                <w:szCs w:val="26"/>
+              </w:rPr>
+              <w:t>riday</w:t>
+            </w:r>
+            <w:r>
+              <w:rPr>
+                <w:rFonts w:asciiTheme="majorHAnsi" w:hAnsiTheme="majorHAnsi" w:cstheme="majorHAnsi"/>
+                <w:sz w:val="26"/>
+                <w:szCs w:val="26"/>
+                <w:lang w:val="en-US"/>
+              </w:rPr>
+              <w:t>, và các dịp đặc biệt khác,…</w:t>
             </w:r>
           </w:p>
         </w:tc>
@@ -7342,7 +7038,7 @@
                 <w:lang w:val="en-US"/>
               </w:rPr>
             </w:pPr>
-            <w:commentRangeStart w:id="12"/>
+            <w:commentRangeStart w:id="11"/>
             <w:r>
               <w:rPr>
                 <w:rFonts w:asciiTheme="majorHAnsi" w:hAnsiTheme="majorHAnsi" w:cstheme="majorHAnsi"/>
@@ -7394,14 +7090,14 @@
               </w:rPr>
               <w:t xml:space="preserve"> bằng số điện thoại hoặc địa chỉ email của mình</w:t>
             </w:r>
-            <w:commentRangeEnd w:id="12"/>
+            <w:commentRangeEnd w:id="11"/>
             <w:r>
               <w:rPr>
                 <w:rStyle w:val="CommentReference"/>
                 <w:rFonts w:asciiTheme="minorHAnsi" w:eastAsiaTheme="minorHAnsi" w:hAnsiTheme="minorHAnsi" w:cstheme="minorBidi"/>
                 <w:lang w:eastAsia="en-US"/>
               </w:rPr>
-              <w:commentReference w:id="12"/>
+              <w:commentReference w:id="11"/>
             </w:r>
           </w:p>
         </w:tc>
@@ -7607,7 +7303,17 @@
                 <w:szCs w:val="26"/>
                 <w:shd w:val="clear" w:color="auto" w:fill="FFFFFF"/>
               </w:rPr>
-              <w:t>Tư vấn cho khách hàng, theo dõi đơn hàng, thu tiền, theo dõi chuyển hàng cho khách.</w:t>
+              <w:t xml:space="preserve">Tư vấn cho khách hàng, theo dõi </w:t>
+            </w:r>
+            <w:r>
+              <w:rPr>
+                <w:rFonts w:asciiTheme="majorHAnsi" w:hAnsiTheme="majorHAnsi" w:cstheme="majorHAnsi"/>
+                <w:sz w:val="26"/>
+                <w:szCs w:val="26"/>
+                <w:shd w:val="clear" w:color="auto" w:fill="FFFFFF"/>
+              </w:rPr>
+              <w:lastRenderedPageBreak/>
+              <w:t>đơn hàng, thu tiền, theo dõi chuyển hàng cho khách.</w:t>
             </w:r>
           </w:p>
         </w:tc>
@@ -7639,6 +7345,7 @@
                 <w:szCs w:val="26"/>
                 <w:lang w:val="en-US"/>
               </w:rPr>
+              <w:lastRenderedPageBreak/>
               <w:t xml:space="preserve">FEAT 20.1: </w:t>
             </w:r>
             <w:r>
@@ -8626,18 +8333,635 @@
           <w:szCs w:val="26"/>
         </w:rPr>
       </w:pPr>
-      <w:r>
-        <w:rPr>
-          <w:rFonts w:asciiTheme="majorHAnsi" w:hAnsiTheme="majorHAnsi" w:cstheme="majorHAnsi"/>
-          <w:b/>
-          <w:sz w:val="26"/>
-          <w:szCs w:val="26"/>
-        </w:rPr>
-        <w:t>huongnt@tlu.edu.vn</w:t>
-      </w:r>
     </w:p>
     <w:p>
       <w:pPr>
+        <w:pStyle w:val="NormalWeb"/>
+        <w:spacing w:before="0" w:beforeAutospacing="0" w:after="0" w:afterAutospacing="0"/>
+        <w:jc w:val="both"/>
+        <w:rPr>
+          <w:rFonts w:asciiTheme="majorHAnsi" w:hAnsiTheme="majorHAnsi" w:cstheme="majorHAnsi"/>
+          <w:b/>
+          <w:sz w:val="26"/>
+          <w:szCs w:val="26"/>
+        </w:rPr>
+      </w:pPr>
+    </w:p>
+    <w:p>
+      <w:pPr>
+        <w:pStyle w:val="NormalWeb"/>
+        <w:spacing w:before="0" w:beforeAutospacing="0" w:after="0" w:afterAutospacing="0"/>
+        <w:jc w:val="both"/>
+        <w:rPr>
+          <w:rFonts w:asciiTheme="majorHAnsi" w:hAnsiTheme="majorHAnsi" w:cstheme="majorHAnsi"/>
+          <w:b/>
+          <w:sz w:val="26"/>
+          <w:szCs w:val="26"/>
+        </w:rPr>
+      </w:pPr>
+    </w:p>
+    <w:p>
+      <w:pPr>
+        <w:pStyle w:val="Heading1"/>
+        <w:rPr>
+          <w:color w:val="auto"/>
+        </w:rPr>
+      </w:pPr>
+      <w:bookmarkStart w:id="12" w:name="_Toc77967313"/>
+      <w:r>
+        <w:rPr>
+          <w:color w:val="auto"/>
+        </w:rPr>
+        <w:lastRenderedPageBreak/>
+        <w:t>III. MÔ HÌNH HÓA YÊU CẦU</w:t>
+      </w:r>
+      <w:bookmarkEnd w:id="12"/>
+    </w:p>
+    <w:p>
+      <w:pPr>
+        <w:pStyle w:val="Heading2"/>
+        <w:rPr>
+          <w:color w:val="auto"/>
+        </w:rPr>
+      </w:pPr>
+      <w:bookmarkStart w:id="13" w:name="_qsh70q" w:colFirst="0" w:colLast="0"/>
+      <w:bookmarkStart w:id="14" w:name="_Toc77967314"/>
+      <w:bookmarkEnd w:id="13"/>
+      <w:r>
+        <w:rPr>
+          <w:color w:val="auto"/>
+        </w:rPr>
+        <w:t>3.1. Các tác nhân</w:t>
+      </w:r>
+      <w:bookmarkEnd w:id="14"/>
+    </w:p>
+    <w:p>
+      <w:pPr>
+        <w:pStyle w:val="Heading2"/>
+        <w:rPr>
+          <w:rFonts w:asciiTheme="minorHAnsi" w:eastAsiaTheme="minorHAnsi" w:hAnsiTheme="minorHAnsi" w:cstheme="minorBidi"/>
+          <w:b w:val="0"/>
+          <w:bCs w:val="0"/>
+          <w:color w:val="auto"/>
+          <w:sz w:val="22"/>
+          <w:szCs w:val="22"/>
+        </w:rPr>
+      </w:pPr>
+      <w:bookmarkStart w:id="15" w:name="_3as4poj" w:colFirst="0" w:colLast="0"/>
+      <w:bookmarkStart w:id="16" w:name="_Toc77967315"/>
+      <w:bookmarkEnd w:id="15"/>
+      <w:r>
+        <w:rPr>
+          <w:rFonts w:asciiTheme="minorHAnsi" w:eastAsiaTheme="minorHAnsi" w:hAnsiTheme="minorHAnsi" w:cstheme="minorBidi"/>
+          <w:b w:val="0"/>
+          <w:bCs w:val="0"/>
+          <w:color w:val="auto"/>
+          <w:sz w:val="22"/>
+          <w:szCs w:val="22"/>
+        </w:rPr>
+        <w:t>-</w:t>
+      </w:r>
+      <w:r>
+        <w:rPr>
+          <w:rFonts w:asciiTheme="minorHAnsi" w:eastAsiaTheme="minorHAnsi" w:hAnsiTheme="minorHAnsi" w:cstheme="minorBidi"/>
+          <w:b w:val="0"/>
+          <w:bCs w:val="0"/>
+          <w:color w:val="auto"/>
+          <w:sz w:val="22"/>
+          <w:szCs w:val="22"/>
+          <w:lang w:val="en-US"/>
+        </w:rPr>
+        <w:t xml:space="preserve"> </w:t>
+      </w:r>
+      <w:r>
+        <w:rPr>
+          <w:rFonts w:asciiTheme="minorHAnsi" w:eastAsiaTheme="minorHAnsi" w:hAnsiTheme="minorHAnsi" w:cstheme="minorBidi"/>
+          <w:b w:val="0"/>
+          <w:bCs w:val="0"/>
+          <w:color w:val="auto"/>
+          <w:sz w:val="22"/>
+          <w:szCs w:val="22"/>
+        </w:rPr>
+        <w:t xml:space="preserve">Khách hàng </w:t>
+      </w:r>
+    </w:p>
+    <w:p>
+      <w:pPr>
+        <w:pStyle w:val="Heading2"/>
+        <w:rPr>
+          <w:rFonts w:asciiTheme="minorHAnsi" w:eastAsiaTheme="minorHAnsi" w:hAnsiTheme="minorHAnsi" w:cstheme="minorBidi"/>
+          <w:b w:val="0"/>
+          <w:bCs w:val="0"/>
+          <w:color w:val="auto"/>
+          <w:sz w:val="22"/>
+          <w:szCs w:val="22"/>
+        </w:rPr>
+      </w:pPr>
+      <w:r>
+        <w:rPr>
+          <w:rFonts w:asciiTheme="minorHAnsi" w:eastAsiaTheme="minorHAnsi" w:hAnsiTheme="minorHAnsi" w:cstheme="minorBidi"/>
+          <w:b w:val="0"/>
+          <w:bCs w:val="0"/>
+          <w:color w:val="auto"/>
+          <w:sz w:val="22"/>
+          <w:szCs w:val="22"/>
+        </w:rPr>
+        <w:t>-</w:t>
+      </w:r>
+      <w:r>
+        <w:rPr>
+          <w:rFonts w:asciiTheme="minorHAnsi" w:eastAsiaTheme="minorHAnsi" w:hAnsiTheme="minorHAnsi" w:cstheme="minorBidi"/>
+          <w:b w:val="0"/>
+          <w:bCs w:val="0"/>
+          <w:color w:val="auto"/>
+          <w:sz w:val="22"/>
+          <w:szCs w:val="22"/>
+          <w:lang w:val="en-US"/>
+        </w:rPr>
+        <w:t xml:space="preserve"> </w:t>
+      </w:r>
+      <w:r>
+        <w:rPr>
+          <w:rFonts w:asciiTheme="minorHAnsi" w:eastAsiaTheme="minorHAnsi" w:hAnsiTheme="minorHAnsi" w:cstheme="minorBidi"/>
+          <w:b w:val="0"/>
+          <w:bCs w:val="0"/>
+          <w:color w:val="auto"/>
+          <w:sz w:val="22"/>
+          <w:szCs w:val="22"/>
+        </w:rPr>
+        <w:t xml:space="preserve">Chủ cửa hàng </w:t>
+      </w:r>
+    </w:p>
+    <w:p>
+      <w:pPr>
+        <w:pStyle w:val="Heading2"/>
+        <w:rPr>
+          <w:rFonts w:asciiTheme="minorHAnsi" w:eastAsiaTheme="minorHAnsi" w:hAnsiTheme="minorHAnsi" w:cstheme="minorBidi"/>
+          <w:b w:val="0"/>
+          <w:bCs w:val="0"/>
+          <w:color w:val="auto"/>
+          <w:sz w:val="22"/>
+          <w:szCs w:val="22"/>
+        </w:rPr>
+      </w:pPr>
+      <w:r>
+        <w:rPr>
+          <w:rFonts w:asciiTheme="minorHAnsi" w:eastAsiaTheme="minorHAnsi" w:hAnsiTheme="minorHAnsi" w:cstheme="minorBidi"/>
+          <w:b w:val="0"/>
+          <w:bCs w:val="0"/>
+          <w:color w:val="auto"/>
+          <w:sz w:val="22"/>
+          <w:szCs w:val="22"/>
+        </w:rPr>
+        <w:t>- Quản lí sản phẩm</w:t>
+      </w:r>
+    </w:p>
+    <w:p>
+      <w:pPr>
+        <w:pStyle w:val="Heading2"/>
+        <w:rPr>
+          <w:rFonts w:asciiTheme="minorHAnsi" w:eastAsiaTheme="minorHAnsi" w:hAnsiTheme="minorHAnsi" w:cstheme="minorBidi"/>
+          <w:b w:val="0"/>
+          <w:bCs w:val="0"/>
+          <w:color w:val="auto"/>
+          <w:sz w:val="22"/>
+          <w:szCs w:val="22"/>
+        </w:rPr>
+      </w:pPr>
+      <w:r>
+        <w:rPr>
+          <w:rFonts w:asciiTheme="minorHAnsi" w:eastAsiaTheme="minorHAnsi" w:hAnsiTheme="minorHAnsi" w:cstheme="minorBidi"/>
+          <w:b w:val="0"/>
+          <w:bCs w:val="0"/>
+          <w:color w:val="auto"/>
+          <w:sz w:val="22"/>
+          <w:szCs w:val="22"/>
+        </w:rPr>
+        <w:t xml:space="preserve">- </w:t>
+      </w:r>
+      <w:r>
+        <w:rPr>
+          <w:rFonts w:asciiTheme="minorHAnsi" w:eastAsiaTheme="minorHAnsi" w:hAnsiTheme="minorHAnsi" w:cstheme="minorBidi"/>
+          <w:b w:val="0"/>
+          <w:bCs w:val="0"/>
+          <w:color w:val="auto"/>
+          <w:sz w:val="22"/>
+          <w:szCs w:val="22"/>
+          <w:lang w:val="en-US"/>
+        </w:rPr>
+        <w:t>Q</w:t>
+      </w:r>
+      <w:r>
+        <w:rPr>
+          <w:rFonts w:asciiTheme="minorHAnsi" w:eastAsiaTheme="minorHAnsi" w:hAnsiTheme="minorHAnsi" w:cstheme="minorBidi"/>
+          <w:b w:val="0"/>
+          <w:bCs w:val="0"/>
+          <w:color w:val="auto"/>
+          <w:sz w:val="22"/>
+          <w:szCs w:val="22"/>
+        </w:rPr>
+        <w:t>uản lí kho</w:t>
+      </w:r>
+    </w:p>
+    <w:p>
+      <w:pPr>
+        <w:pStyle w:val="Heading2"/>
+        <w:rPr>
+          <w:rFonts w:asciiTheme="minorHAnsi" w:eastAsiaTheme="minorHAnsi" w:hAnsiTheme="minorHAnsi" w:cstheme="minorBidi"/>
+          <w:b w:val="0"/>
+          <w:bCs w:val="0"/>
+          <w:color w:val="auto"/>
+          <w:sz w:val="22"/>
+          <w:szCs w:val="22"/>
+        </w:rPr>
+      </w:pPr>
+      <w:r>
+        <w:rPr>
+          <w:rFonts w:asciiTheme="minorHAnsi" w:eastAsiaTheme="minorHAnsi" w:hAnsiTheme="minorHAnsi" w:cstheme="minorBidi"/>
+          <w:b w:val="0"/>
+          <w:bCs w:val="0"/>
+          <w:color w:val="auto"/>
+          <w:sz w:val="22"/>
+          <w:szCs w:val="22"/>
+        </w:rPr>
+        <w:t>- N</w:t>
+      </w:r>
+      <w:r>
+        <w:rPr>
+          <w:rFonts w:asciiTheme="minorHAnsi" w:eastAsiaTheme="minorHAnsi" w:hAnsiTheme="minorHAnsi" w:cstheme="minorBidi"/>
+          <w:b w:val="0"/>
+          <w:bCs w:val="0"/>
+          <w:color w:val="auto"/>
+          <w:sz w:val="22"/>
+          <w:szCs w:val="22"/>
+        </w:rPr>
+        <w:t>hân viên bán hàng</w:t>
+      </w:r>
+    </w:p>
+    <w:p>
+      <w:pPr>
+        <w:pStyle w:val="Heading2"/>
+        <w:rPr>
+          <w:rFonts w:asciiTheme="minorHAnsi" w:eastAsiaTheme="minorHAnsi" w:hAnsiTheme="minorHAnsi" w:cstheme="minorBidi"/>
+          <w:b w:val="0"/>
+          <w:bCs w:val="0"/>
+          <w:color w:val="auto"/>
+          <w:sz w:val="22"/>
+          <w:szCs w:val="22"/>
+        </w:rPr>
+      </w:pPr>
+      <w:r>
+        <w:rPr>
+          <w:rFonts w:asciiTheme="minorHAnsi" w:eastAsiaTheme="minorHAnsi" w:hAnsiTheme="minorHAnsi" w:cstheme="minorBidi"/>
+          <w:b w:val="0"/>
+          <w:bCs w:val="0"/>
+          <w:color w:val="auto"/>
+          <w:sz w:val="22"/>
+          <w:szCs w:val="22"/>
+        </w:rPr>
+        <w:t xml:space="preserve">- </w:t>
+      </w:r>
+      <w:r>
+        <w:rPr>
+          <w:rFonts w:asciiTheme="minorHAnsi" w:eastAsiaTheme="minorHAnsi" w:hAnsiTheme="minorHAnsi" w:cstheme="minorBidi"/>
+          <w:b w:val="0"/>
+          <w:bCs w:val="0"/>
+          <w:color w:val="auto"/>
+          <w:sz w:val="22"/>
+          <w:szCs w:val="22"/>
+          <w:lang w:val="en-US"/>
+        </w:rPr>
+        <w:t>Q</w:t>
+      </w:r>
+      <w:r>
+        <w:rPr>
+          <w:rFonts w:asciiTheme="minorHAnsi" w:eastAsiaTheme="minorHAnsi" w:hAnsiTheme="minorHAnsi" w:cstheme="minorBidi"/>
+          <w:b w:val="0"/>
+          <w:bCs w:val="0"/>
+          <w:color w:val="auto"/>
+          <w:sz w:val="22"/>
+          <w:szCs w:val="22"/>
+        </w:rPr>
+        <w:t>uản trị hệ thống</w:t>
+      </w:r>
+    </w:p>
+    <w:p>
+      <w:pPr>
+        <w:pStyle w:val="Heading2"/>
+        <w:rPr>
+          <w:color w:val="auto"/>
+        </w:rPr>
+      </w:pPr>
+      <w:r>
+        <w:rPr>
+          <w:color w:val="auto"/>
+        </w:rPr>
+        <w:t>3.2. Các UC của hệ thống</w:t>
+      </w:r>
+      <w:bookmarkEnd w:id="16"/>
+    </w:p>
+    <w:p/>
+    <w:p>
+      <w:r>
+        <w:t xml:space="preserve">- Đăng nhập: Khách hàng, Nhân viên, Chủ cửa hàng </w:t>
+      </w:r>
+    </w:p>
+    <w:p>
+      <w:r>
+        <w:t xml:space="preserve">- Đăng xuất: Khách hàng, Nhân viên, Chủ cửa hàng </w:t>
+      </w:r>
+    </w:p>
+    <w:p>
+      <w:r>
+        <w:t xml:space="preserve">- Tìm kiếm: Khách hàng, Nhân viên, Chủ cửa hàng </w:t>
+      </w:r>
+    </w:p>
+    <w:p>
+      <w:r>
+        <w:t xml:space="preserve">- Bình luận: Khách hàng </w:t>
+      </w:r>
+    </w:p>
+    <w:p>
+      <w:r>
+        <w:t xml:space="preserve">- Cập nhật thông tin: Khách hàng, Nhân viên </w:t>
+      </w:r>
+    </w:p>
+    <w:p>
+      <w:r>
+        <w:t xml:space="preserve">- Quản lý giỏ hàng: Khách hàng </w:t>
+      </w:r>
+    </w:p>
+    <w:p>
+      <w:r>
+        <w:t xml:space="preserve">- Xem lịch sử đơn hàng: Khách hàng </w:t>
+      </w:r>
+    </w:p>
+    <w:p>
+      <w:r>
+        <w:t xml:space="preserve">- Đặt hàng: Khách hàng </w:t>
+      </w:r>
+    </w:p>
+    <w:p>
+      <w:r>
+        <w:t xml:space="preserve">- Quản lý hóa đơn: Nhân viên </w:t>
+      </w:r>
+    </w:p>
+    <w:p>
+      <w:r>
+        <w:t xml:space="preserve">- Quản lý sản phẩm: Nhân viên </w:t>
+      </w:r>
+    </w:p>
+    <w:p>
+      <w:r>
+        <w:t>-</w:t>
+      </w:r>
+      <w:r>
+        <w:t xml:space="preserve"> Thống kê: Nhân viên </w:t>
+      </w:r>
+    </w:p>
+    <w:p>
+      <w:r>
+        <w:t xml:space="preserve">- Tư vấn hỗ trợ: Nhân viên </w:t>
+      </w:r>
+    </w:p>
+    <w:p>
+      <w:r>
+        <w:t xml:space="preserve">- Đăng ký: Khách hàng </w:t>
+      </w:r>
+    </w:p>
+    <w:p>
+      <w:r>
+        <w:t>- Quản lý tài khoản: Chủ cửa hàng</w:t>
+      </w:r>
+    </w:p>
+    <w:p>
+      <w:pPr>
+        <w:pStyle w:val="NormalWeb"/>
+        <w:spacing w:before="0" w:beforeAutospacing="0" w:after="0" w:afterAutospacing="0"/>
+        <w:jc w:val="both"/>
+        <w:rPr>
+          <w:rFonts w:asciiTheme="majorHAnsi" w:hAnsiTheme="majorHAnsi" w:cstheme="majorHAnsi"/>
+          <w:b/>
+          <w:sz w:val="26"/>
+          <w:szCs w:val="26"/>
+        </w:rPr>
+      </w:pPr>
+    </w:p>
+    <w:p>
+      <w:pPr>
+        <w:pStyle w:val="Heading2"/>
+        <w:rPr>
+          <w:color w:val="auto"/>
+        </w:rPr>
+      </w:pPr>
+      <w:bookmarkStart w:id="17" w:name="_Toc77967316"/>
+      <w:r>
+        <w:rPr>
+          <w:color w:val="auto"/>
+        </w:rPr>
+        <w:t>3.3. Biểu đồ Use Case tổng quát</w:t>
+      </w:r>
+      <w:bookmarkEnd w:id="17"/>
+      <w:r>
+        <w:rPr>
+          <w:color w:val="auto"/>
+        </w:rPr>
+        <w:t xml:space="preserve"> </w:t>
+      </w:r>
+    </w:p>
+    <w:p>
+      <w:pPr>
+        <w:pStyle w:val="NormalWeb"/>
+        <w:spacing w:before="0" w:beforeAutospacing="0" w:after="0" w:afterAutospacing="0"/>
+        <w:jc w:val="both"/>
+        <w:rPr>
+          <w:rFonts w:asciiTheme="majorHAnsi" w:hAnsiTheme="majorHAnsi" w:cstheme="majorHAnsi"/>
+          <w:b/>
+          <w:sz w:val="26"/>
+          <w:szCs w:val="26"/>
+        </w:rPr>
+      </w:pPr>
+    </w:p>
+    <w:p>
+      <w:pPr>
+        <w:pStyle w:val="NormalWeb"/>
+        <w:spacing w:before="0" w:beforeAutospacing="0" w:after="0" w:afterAutospacing="0"/>
+        <w:jc w:val="both"/>
+        <w:rPr>
+          <w:rFonts w:asciiTheme="majorHAnsi" w:hAnsiTheme="majorHAnsi" w:cstheme="majorHAnsi"/>
+          <w:b/>
+          <w:sz w:val="26"/>
+          <w:szCs w:val="26"/>
+        </w:rPr>
+      </w:pPr>
+    </w:p>
+    <w:p>
+      <w:pPr>
+        <w:pStyle w:val="NormalWeb"/>
+        <w:spacing w:before="0" w:beforeAutospacing="0" w:after="0" w:afterAutospacing="0"/>
+        <w:jc w:val="both"/>
+        <w:rPr>
+          <w:rFonts w:asciiTheme="majorHAnsi" w:hAnsiTheme="majorHAnsi" w:cstheme="majorHAnsi"/>
+          <w:b/>
+          <w:sz w:val="26"/>
+          <w:szCs w:val="26"/>
+        </w:rPr>
+      </w:pPr>
+    </w:p>
+    <w:p>
+      <w:pPr>
+        <w:pStyle w:val="NormalWeb"/>
+        <w:spacing w:before="0" w:beforeAutospacing="0" w:after="0" w:afterAutospacing="0"/>
+        <w:jc w:val="both"/>
+        <w:rPr>
+          <w:rFonts w:asciiTheme="majorHAnsi" w:hAnsiTheme="majorHAnsi" w:cstheme="majorHAnsi"/>
+          <w:b/>
+          <w:sz w:val="26"/>
+          <w:szCs w:val="26"/>
+        </w:rPr>
+      </w:pPr>
+    </w:p>
+    <w:p>
+      <w:pPr>
+        <w:pStyle w:val="NormalWeb"/>
+        <w:spacing w:before="0" w:beforeAutospacing="0" w:after="0" w:afterAutospacing="0"/>
+        <w:jc w:val="both"/>
+        <w:rPr>
+          <w:rFonts w:asciiTheme="majorHAnsi" w:hAnsiTheme="majorHAnsi" w:cstheme="majorHAnsi"/>
+          <w:b/>
+          <w:sz w:val="26"/>
+          <w:szCs w:val="26"/>
+        </w:rPr>
+      </w:pPr>
+    </w:p>
+    <w:p>
+      <w:pPr>
+        <w:pStyle w:val="NormalWeb"/>
+        <w:spacing w:before="0" w:beforeAutospacing="0" w:after="0" w:afterAutospacing="0"/>
+        <w:jc w:val="both"/>
+        <w:rPr>
+          <w:rFonts w:asciiTheme="majorHAnsi" w:hAnsiTheme="majorHAnsi" w:cstheme="majorHAnsi"/>
+          <w:b/>
+          <w:sz w:val="26"/>
+          <w:szCs w:val="26"/>
+        </w:rPr>
+      </w:pPr>
+    </w:p>
+    <w:p>
+      <w:pPr>
+        <w:pStyle w:val="NormalWeb"/>
+        <w:spacing w:before="0" w:beforeAutospacing="0" w:after="0" w:afterAutospacing="0"/>
+        <w:jc w:val="both"/>
+        <w:rPr>
+          <w:rFonts w:asciiTheme="majorHAnsi" w:hAnsiTheme="majorHAnsi" w:cstheme="majorHAnsi"/>
+          <w:b/>
+          <w:sz w:val="26"/>
+          <w:szCs w:val="26"/>
+        </w:rPr>
+      </w:pPr>
+    </w:p>
+    <w:p>
+      <w:pPr>
+        <w:pStyle w:val="NormalWeb"/>
+        <w:spacing w:before="0" w:beforeAutospacing="0" w:after="0" w:afterAutospacing="0"/>
+        <w:jc w:val="both"/>
+        <w:rPr>
+          <w:rFonts w:asciiTheme="majorHAnsi" w:hAnsiTheme="majorHAnsi" w:cstheme="majorHAnsi"/>
+          <w:b/>
+          <w:sz w:val="26"/>
+          <w:szCs w:val="26"/>
+        </w:rPr>
+      </w:pPr>
+    </w:p>
+    <w:p>
+      <w:pPr>
+        <w:pStyle w:val="NormalWeb"/>
+        <w:spacing w:before="0" w:beforeAutospacing="0" w:after="0" w:afterAutospacing="0"/>
+        <w:jc w:val="both"/>
+        <w:rPr>
+          <w:rFonts w:asciiTheme="majorHAnsi" w:hAnsiTheme="majorHAnsi" w:cstheme="majorHAnsi"/>
+          <w:b/>
+          <w:sz w:val="26"/>
+          <w:szCs w:val="26"/>
+        </w:rPr>
+      </w:pPr>
+    </w:p>
+    <w:p>
+      <w:pPr>
+        <w:pStyle w:val="NormalWeb"/>
+        <w:spacing w:before="0" w:beforeAutospacing="0" w:after="0" w:afterAutospacing="0"/>
+        <w:jc w:val="both"/>
+        <w:rPr>
+          <w:rFonts w:asciiTheme="majorHAnsi" w:hAnsiTheme="majorHAnsi" w:cstheme="majorHAnsi"/>
+          <w:b/>
+          <w:sz w:val="26"/>
+          <w:szCs w:val="26"/>
+        </w:rPr>
+      </w:pPr>
+    </w:p>
+    <w:p>
+      <w:pPr>
+        <w:pStyle w:val="NormalWeb"/>
+        <w:spacing w:before="0" w:beforeAutospacing="0" w:after="0" w:afterAutospacing="0"/>
+        <w:jc w:val="both"/>
+        <w:rPr>
+          <w:rFonts w:asciiTheme="majorHAnsi" w:hAnsiTheme="majorHAnsi" w:cstheme="majorHAnsi"/>
+          <w:b/>
+          <w:sz w:val="26"/>
+          <w:szCs w:val="26"/>
+        </w:rPr>
+      </w:pPr>
+    </w:p>
+    <w:p>
+      <w:pPr>
+        <w:pStyle w:val="NormalWeb"/>
+        <w:spacing w:before="0" w:beforeAutospacing="0" w:after="0" w:afterAutospacing="0"/>
+        <w:jc w:val="both"/>
+        <w:rPr>
+          <w:rFonts w:asciiTheme="majorHAnsi" w:hAnsiTheme="majorHAnsi" w:cstheme="majorHAnsi"/>
+          <w:b/>
+          <w:sz w:val="26"/>
+          <w:szCs w:val="26"/>
+        </w:rPr>
+      </w:pPr>
+    </w:p>
+    <w:p>
+      <w:pPr>
+        <w:pStyle w:val="NormalWeb"/>
+        <w:spacing w:before="0" w:beforeAutospacing="0" w:after="0" w:afterAutospacing="0"/>
+        <w:jc w:val="both"/>
+        <w:rPr>
+          <w:rFonts w:asciiTheme="majorHAnsi" w:hAnsiTheme="majorHAnsi" w:cstheme="majorHAnsi"/>
+          <w:b/>
+          <w:sz w:val="26"/>
+          <w:szCs w:val="26"/>
+        </w:rPr>
+      </w:pPr>
+    </w:p>
+    <w:p>
+      <w:pPr>
+        <w:pStyle w:val="NormalWeb"/>
+        <w:spacing w:before="0" w:beforeAutospacing="0" w:after="0" w:afterAutospacing="0"/>
+        <w:jc w:val="both"/>
+        <w:rPr>
+          <w:rFonts w:asciiTheme="majorHAnsi" w:hAnsiTheme="majorHAnsi" w:cstheme="majorHAnsi"/>
+          <w:b/>
+          <w:sz w:val="26"/>
+          <w:szCs w:val="26"/>
+        </w:rPr>
+      </w:pPr>
+      <w:r>
+        <w:rPr>
+          <w:rFonts w:asciiTheme="majorHAnsi" w:hAnsiTheme="majorHAnsi" w:cstheme="majorHAnsi"/>
+          <w:b/>
+          <w:sz w:val="26"/>
+          <w:szCs w:val="26"/>
+        </w:rPr>
+        <w:t>huongnt@tlu.edu.vn</w:t>
+      </w:r>
+    </w:p>
+    <w:p>
+      <w:pPr>
         <w:spacing w:after="0"/>
         <w:jc w:val="both"/>
         <w:rPr>
@@ -8650,6 +8974,518 @@
     </w:p>
     <w:p>
       <w:pPr>
+        <w:pStyle w:val="NormalWeb"/>
+        <w:spacing w:before="240" w:beforeAutospacing="0" w:after="240" w:afterAutospacing="0"/>
+        <w:ind w:left="-142"/>
+        <w:rPr>
+          <w:rFonts w:asciiTheme="majorHAnsi" w:hAnsiTheme="majorHAnsi" w:cstheme="majorHAnsi"/>
+          <w:b/>
+        </w:rPr>
+      </w:pPr>
+      <w:r>
+        <w:rPr>
+          <w:rFonts w:asciiTheme="majorHAnsi" w:hAnsiTheme="majorHAnsi" w:cstheme="majorHAnsi"/>
+          <w:b/>
+        </w:rPr>
+        <w:t>huongnt@tlu.edu.vn</w:t>
+      </w:r>
+    </w:p>
+    <w:p>
+      <w:pPr>
+        <w:rPr>
+          <w:rFonts w:ascii="Times New Roman" w:hAnsi="Times New Roman" w:cs="Times New Roman"/>
+          <w:b/>
+          <w:bCs/>
+          <w:sz w:val="26"/>
+        </w:rPr>
+      </w:pPr>
+      <w:r>
+        <w:rPr>
+          <w:rFonts w:ascii="Times New Roman" w:hAnsi="Times New Roman" w:cs="Times New Roman"/>
+          <w:b/>
+          <w:bCs/>
+          <w:sz w:val="26"/>
+          <w:highlight w:val="yellow"/>
+        </w:rPr>
+        <w:t>NỘI DUNG BÁO CÁO</w:t>
+      </w:r>
+      <w:r>
+        <w:rPr>
+          <w:rFonts w:ascii="Times New Roman" w:hAnsi="Times New Roman" w:cs="Times New Roman"/>
+          <w:b/>
+          <w:bCs/>
+          <w:sz w:val="26"/>
+        </w:rPr>
+        <w:t>: Nội dung báo cáo gồm các mục chính như sau</w:t>
+      </w:r>
+    </w:p>
+    <w:p>
+      <w:pPr>
+        <w:numPr>
+          <w:ilvl w:val="0"/>
+          <w:numId w:val="28"/>
+        </w:numPr>
+        <w:spacing w:after="160" w:line="256" w:lineRule="auto"/>
+        <w:rPr>
+          <w:rFonts w:ascii="Times New Roman" w:hAnsi="Times New Roman" w:cs="Times New Roman"/>
+          <w:b/>
+          <w:sz w:val="26"/>
+        </w:rPr>
+      </w:pPr>
+      <w:r>
+        <w:rPr>
+          <w:rFonts w:ascii="Times New Roman" w:hAnsi="Times New Roman" w:cs="Times New Roman"/>
+          <w:b/>
+          <w:sz w:val="26"/>
+        </w:rPr>
+        <w:t>Trang bìa (theo mẫu)</w:t>
+      </w:r>
+    </w:p>
+    <w:p>
+      <w:pPr>
+        <w:numPr>
+          <w:ilvl w:val="0"/>
+          <w:numId w:val="28"/>
+        </w:numPr>
+        <w:spacing w:after="160" w:line="256" w:lineRule="auto"/>
+        <w:rPr>
+          <w:rFonts w:ascii="Times New Roman" w:hAnsi="Times New Roman" w:cs="Times New Roman"/>
+          <w:b/>
+          <w:sz w:val="26"/>
+        </w:rPr>
+      </w:pPr>
+      <w:r>
+        <w:rPr>
+          <w:rFonts w:ascii="Times New Roman" w:hAnsi="Times New Roman" w:cs="Times New Roman"/>
+          <w:b/>
+          <w:sz w:val="26"/>
+        </w:rPr>
+        <w:t>Mục lục</w:t>
+      </w:r>
+    </w:p>
+    <w:p>
+      <w:pPr>
+        <w:numPr>
+          <w:ilvl w:val="0"/>
+          <w:numId w:val="28"/>
+        </w:numPr>
+        <w:spacing w:after="160" w:line="256" w:lineRule="auto"/>
+        <w:rPr>
+          <w:rFonts w:ascii="Times New Roman" w:hAnsi="Times New Roman" w:cs="Times New Roman"/>
+          <w:b/>
+          <w:sz w:val="26"/>
+        </w:rPr>
+      </w:pPr>
+      <w:r>
+        <w:rPr>
+          <w:rFonts w:ascii="Times New Roman" w:hAnsi="Times New Roman" w:cs="Times New Roman"/>
+          <w:b/>
+          <w:sz w:val="26"/>
+        </w:rPr>
+        <w:t>Mở đầu (Đặt vấn đề và nêu phạm vi bài toán)</w:t>
+      </w:r>
+    </w:p>
+    <w:p>
+      <w:pPr>
+        <w:numPr>
+          <w:ilvl w:val="0"/>
+          <w:numId w:val="28"/>
+        </w:numPr>
+        <w:spacing w:after="160" w:line="256" w:lineRule="auto"/>
+        <w:rPr>
+          <w:rFonts w:ascii="Times New Roman" w:hAnsi="Times New Roman" w:cs="Times New Roman"/>
+          <w:sz w:val="26"/>
+        </w:rPr>
+      </w:pPr>
+      <w:r>
+        <w:rPr>
+          <w:rFonts w:ascii="Times New Roman" w:hAnsi="Times New Roman" w:cs="Times New Roman"/>
+          <w:b/>
+          <w:bCs/>
+          <w:sz w:val="26"/>
+        </w:rPr>
+        <w:t>I. BẢN KẾ HOẠCH QUẢN LÝ YÊU CẦU,</w:t>
+      </w:r>
+    </w:p>
+    <w:p>
+      <w:pPr>
+        <w:numPr>
+          <w:ilvl w:val="0"/>
+          <w:numId w:val="28"/>
+        </w:numPr>
+        <w:spacing w:after="160" w:line="256" w:lineRule="auto"/>
+        <w:rPr>
+          <w:rFonts w:ascii="Times New Roman" w:hAnsi="Times New Roman" w:cs="Times New Roman"/>
+          <w:sz w:val="26"/>
+        </w:rPr>
+      </w:pPr>
+      <w:r>
+        <w:rPr>
+          <w:rFonts w:ascii="Times New Roman" w:hAnsi="Times New Roman" w:cs="Times New Roman"/>
+          <w:b/>
+          <w:bCs/>
+          <w:sz w:val="26"/>
+        </w:rPr>
+        <w:t>II.THU THẬP YÊU CẦU TỪ CÁC STAKEHOLDERS (Xác định STRQ, FEAT)</w:t>
+      </w:r>
+    </w:p>
+    <w:p>
+      <w:pPr>
+        <w:numPr>
+          <w:ilvl w:val="0"/>
+          <w:numId w:val="28"/>
+        </w:numPr>
+        <w:spacing w:after="160" w:line="256" w:lineRule="auto"/>
+        <w:rPr>
+          <w:rFonts w:ascii="Times New Roman" w:hAnsi="Times New Roman" w:cs="Times New Roman"/>
+          <w:sz w:val="26"/>
+        </w:rPr>
+      </w:pPr>
+      <w:r>
+        <w:rPr>
+          <w:rFonts w:ascii="Times New Roman" w:hAnsi="Times New Roman" w:cs="Times New Roman"/>
+          <w:b/>
+          <w:bCs/>
+          <w:sz w:val="26"/>
+        </w:rPr>
+        <w:t>III. MÔ HÌNH HOÁ YÊU CẦU</w:t>
+      </w:r>
+    </w:p>
+    <w:p>
+      <w:pPr>
+        <w:numPr>
+          <w:ilvl w:val="0"/>
+          <w:numId w:val="28"/>
+        </w:numPr>
+        <w:spacing w:after="160" w:line="256" w:lineRule="auto"/>
+        <w:rPr>
+          <w:rFonts w:ascii="Times New Roman" w:hAnsi="Times New Roman" w:cs="Times New Roman"/>
+          <w:sz w:val="26"/>
+        </w:rPr>
+      </w:pPr>
+      <w:r>
+        <w:rPr>
+          <w:rFonts w:ascii="Times New Roman" w:hAnsi="Times New Roman" w:cs="Times New Roman"/>
+          <w:b/>
+          <w:bCs/>
+          <w:sz w:val="26"/>
+        </w:rPr>
+        <w:t>IV. LUỒNG SỰ KIỆN CHO CÁC UCs CHÍNH,</w:t>
+      </w:r>
+    </w:p>
+    <w:p>
+      <w:pPr>
+        <w:numPr>
+          <w:ilvl w:val="0"/>
+          <w:numId w:val="28"/>
+        </w:numPr>
+        <w:spacing w:after="160" w:line="256" w:lineRule="auto"/>
+        <w:rPr>
+          <w:rFonts w:ascii="Times New Roman" w:hAnsi="Times New Roman" w:cs="Times New Roman"/>
+          <w:sz w:val="26"/>
+        </w:rPr>
+      </w:pPr>
+      <w:r>
+        <w:rPr>
+          <w:rFonts w:ascii="Times New Roman" w:hAnsi="Times New Roman" w:cs="Times New Roman"/>
+          <w:b/>
+          <w:bCs/>
+          <w:sz w:val="26"/>
+        </w:rPr>
+        <w:t>V. XÁC ĐỊNH CÁC LỚP, XÂY DỰNG BIỂU ĐỒ LỚP</w:t>
+      </w:r>
+    </w:p>
+    <w:p>
+      <w:pPr>
+        <w:numPr>
+          <w:ilvl w:val="0"/>
+          <w:numId w:val="28"/>
+        </w:numPr>
+        <w:spacing w:after="160" w:line="256" w:lineRule="auto"/>
+        <w:rPr>
+          <w:rFonts w:ascii="Times New Roman" w:hAnsi="Times New Roman" w:cs="Times New Roman"/>
+          <w:sz w:val="26"/>
+        </w:rPr>
+      </w:pPr>
+      <w:r>
+        <w:rPr>
+          <w:rFonts w:ascii="Times New Roman" w:hAnsi="Times New Roman" w:cs="Times New Roman"/>
+          <w:b/>
+          <w:bCs/>
+          <w:sz w:val="26"/>
+        </w:rPr>
+        <w:t>VI. CÁC YÊU CẦU BỔ SUNG</w:t>
+      </w:r>
+    </w:p>
+    <w:p>
+      <w:pPr>
+        <w:numPr>
+          <w:ilvl w:val="0"/>
+          <w:numId w:val="28"/>
+        </w:numPr>
+        <w:spacing w:after="160" w:line="256" w:lineRule="auto"/>
+        <w:rPr>
+          <w:rFonts w:ascii="Times New Roman" w:hAnsi="Times New Roman" w:cs="Times New Roman"/>
+          <w:sz w:val="26"/>
+        </w:rPr>
+      </w:pPr>
+      <w:r>
+        <w:rPr>
+          <w:rFonts w:ascii="Times New Roman" w:hAnsi="Times New Roman" w:cs="Times New Roman"/>
+          <w:b/>
+          <w:bCs/>
+          <w:sz w:val="26"/>
+        </w:rPr>
+        <w:t>VII. TÀI LIỆU ĐẶC TẢ YÊU CẦU SRS.</w:t>
+      </w:r>
+    </w:p>
+    <w:p>
+      <w:pPr>
+        <w:numPr>
+          <w:ilvl w:val="0"/>
+          <w:numId w:val="28"/>
+        </w:numPr>
+        <w:spacing w:after="160" w:line="256" w:lineRule="auto"/>
+        <w:rPr>
+          <w:rFonts w:ascii="Times New Roman" w:hAnsi="Times New Roman" w:cs="Times New Roman"/>
+          <w:b/>
+          <w:sz w:val="26"/>
+        </w:rPr>
+      </w:pPr>
+      <w:r>
+        <w:rPr>
+          <w:rFonts w:ascii="Times New Roman" w:hAnsi="Times New Roman" w:cs="Times New Roman"/>
+          <w:b/>
+          <w:sz w:val="26"/>
+        </w:rPr>
+        <w:t>Kết luận </w:t>
+      </w:r>
+    </w:p>
+    <w:p>
+      <w:pPr>
+        <w:numPr>
+          <w:ilvl w:val="0"/>
+          <w:numId w:val="28"/>
+        </w:numPr>
+        <w:spacing w:after="160" w:line="256" w:lineRule="auto"/>
+        <w:rPr>
+          <w:rFonts w:ascii="Times New Roman" w:hAnsi="Times New Roman" w:cs="Times New Roman"/>
+          <w:b/>
+          <w:sz w:val="26"/>
+        </w:rPr>
+      </w:pPr>
+      <w:r>
+        <w:rPr>
+          <w:rFonts w:ascii="Times New Roman" w:hAnsi="Times New Roman" w:cs="Times New Roman"/>
+          <w:b/>
+          <w:sz w:val="26"/>
+        </w:rPr>
+        <w:t>Tài liệu tham khảo (nếu có)</w:t>
+      </w:r>
+    </w:p>
+    <w:p>
+      <w:pPr>
+        <w:rPr>
+          <w:rFonts w:ascii="Times New Roman" w:hAnsi="Times New Roman" w:cs="Times New Roman"/>
+          <w:b/>
+          <w:bCs/>
+          <w:sz w:val="26"/>
+        </w:rPr>
+      </w:pPr>
+      <w:r>
+        <w:rPr>
+          <w:rFonts w:ascii="Times New Roman" w:hAnsi="Times New Roman" w:cs="Times New Roman"/>
+          <w:b/>
+          <w:bCs/>
+          <w:sz w:val="26"/>
+          <w:highlight w:val="yellow"/>
+        </w:rPr>
+        <w:t>YÊU CẦU TRÌNH BÀY BÁO CÁO</w:t>
+      </w:r>
+    </w:p>
+    <w:p>
+      <w:pPr>
+        <w:numPr>
+          <w:ilvl w:val="0"/>
+          <w:numId w:val="29"/>
+        </w:numPr>
+        <w:spacing w:after="160" w:line="256" w:lineRule="auto"/>
+        <w:rPr>
+          <w:rFonts w:ascii="Times New Roman" w:hAnsi="Times New Roman" w:cs="Times New Roman"/>
+          <w:sz w:val="26"/>
+        </w:rPr>
+      </w:pPr>
+      <w:r>
+        <w:rPr>
+          <w:rFonts w:ascii="Times New Roman" w:hAnsi="Times New Roman" w:cs="Times New Roman"/>
+          <w:sz w:val="26"/>
+        </w:rPr>
+        <w:t>Mỗi báo cáo phải trình bày rõ ràng, không có lỗi chính tả,</w:t>
+      </w:r>
+    </w:p>
+    <w:p>
+      <w:pPr>
+        <w:numPr>
+          <w:ilvl w:val="0"/>
+          <w:numId w:val="29"/>
+        </w:numPr>
+        <w:spacing w:after="160" w:line="256" w:lineRule="auto"/>
+        <w:rPr>
+          <w:rFonts w:ascii="Times New Roman" w:hAnsi="Times New Roman" w:cs="Times New Roman"/>
+          <w:sz w:val="26"/>
+        </w:rPr>
+      </w:pPr>
+      <w:r>
+        <w:rPr>
+          <w:rFonts w:ascii="Times New Roman" w:hAnsi="Times New Roman" w:cs="Times New Roman"/>
+          <w:sz w:val="26"/>
+        </w:rPr>
+        <w:t>Số trang: từ 25 - 30 trang (đánh số trang tự động)</w:t>
+      </w:r>
+    </w:p>
+    <w:p>
+      <w:pPr>
+        <w:numPr>
+          <w:ilvl w:val="0"/>
+          <w:numId w:val="29"/>
+        </w:numPr>
+        <w:spacing w:after="160" w:line="256" w:lineRule="auto"/>
+        <w:rPr>
+          <w:rFonts w:ascii="Times New Roman" w:hAnsi="Times New Roman" w:cs="Times New Roman"/>
+          <w:sz w:val="26"/>
+        </w:rPr>
+      </w:pPr>
+      <w:r>
+        <w:rPr>
+          <w:rFonts w:ascii="Times New Roman" w:hAnsi="Times New Roman" w:cs="Times New Roman"/>
+          <w:sz w:val="26"/>
+        </w:rPr>
+        <w:t>Kiểu chữ, cỡ chữ: Times New Roman 13 (hoặc tương đương),</w:t>
+      </w:r>
+    </w:p>
+    <w:p>
+      <w:pPr>
+        <w:numPr>
+          <w:ilvl w:val="0"/>
+          <w:numId w:val="29"/>
+        </w:numPr>
+        <w:spacing w:after="160" w:line="256" w:lineRule="auto"/>
+        <w:rPr>
+          <w:rFonts w:ascii="Times New Roman" w:hAnsi="Times New Roman" w:cs="Times New Roman"/>
+          <w:sz w:val="26"/>
+        </w:rPr>
+      </w:pPr>
+      <w:r>
+        <w:rPr>
+          <w:rFonts w:ascii="Times New Roman" w:hAnsi="Times New Roman" w:cs="Times New Roman"/>
+          <w:sz w:val="26"/>
+        </w:rPr>
+        <w:t>Dãn dòng 1.3 – 1.5 lines,</w:t>
+      </w:r>
+    </w:p>
+    <w:p>
+      <w:pPr>
+        <w:numPr>
+          <w:ilvl w:val="0"/>
+          <w:numId w:val="29"/>
+        </w:numPr>
+        <w:spacing w:after="160" w:line="256" w:lineRule="auto"/>
+        <w:rPr>
+          <w:rFonts w:ascii="Times New Roman" w:hAnsi="Times New Roman" w:cs="Times New Roman"/>
+          <w:sz w:val="26"/>
+        </w:rPr>
+      </w:pPr>
+      <w:r>
+        <w:rPr>
+          <w:rFonts w:ascii="Times New Roman" w:hAnsi="Times New Roman" w:cs="Times New Roman"/>
+          <w:sz w:val="26"/>
+        </w:rPr>
+        <w:t>Margin: Top, Bottom: 2cm, Left: 3.5cm, right: 2cm,</w:t>
+      </w:r>
+    </w:p>
+    <w:p>
+      <w:pPr>
+        <w:numPr>
+          <w:ilvl w:val="0"/>
+          <w:numId w:val="29"/>
+        </w:numPr>
+        <w:spacing w:after="160" w:line="256" w:lineRule="auto"/>
+        <w:rPr>
+          <w:rFonts w:ascii="Times New Roman" w:hAnsi="Times New Roman" w:cs="Times New Roman"/>
+          <w:sz w:val="26"/>
+        </w:rPr>
+      </w:pPr>
+      <w:r>
+        <w:rPr>
+          <w:rFonts w:ascii="Times New Roman" w:hAnsi="Times New Roman" w:cs="Times New Roman"/>
+          <w:sz w:val="26"/>
+        </w:rPr>
+        <w:t>Căn lề 2 bên (Justify)</w:t>
+      </w:r>
+    </w:p>
+    <w:p>
+      <w:pPr>
+        <w:numPr>
+          <w:ilvl w:val="0"/>
+          <w:numId w:val="29"/>
+        </w:numPr>
+        <w:spacing w:after="160" w:line="256" w:lineRule="auto"/>
+        <w:rPr>
+          <w:rFonts w:ascii="Times New Roman" w:hAnsi="Times New Roman" w:cs="Times New Roman"/>
+          <w:sz w:val="26"/>
+        </w:rPr>
+      </w:pPr>
+      <w:r>
+        <w:rPr>
+          <w:rFonts w:ascii="Times New Roman" w:hAnsi="Times New Roman" w:cs="Times New Roman"/>
+          <w:sz w:val="26"/>
+        </w:rPr>
+        <w:t>Đồng nhất màu chữ, cỡ chữ, font chữ</w:t>
+      </w:r>
+    </w:p>
+    <w:p>
+      <w:pPr>
+        <w:numPr>
+          <w:ilvl w:val="0"/>
+          <w:numId w:val="29"/>
+        </w:numPr>
+        <w:spacing w:after="160" w:line="256" w:lineRule="auto"/>
+        <w:rPr>
+          <w:rFonts w:ascii="Times New Roman" w:hAnsi="Times New Roman" w:cs="Times New Roman"/>
+          <w:sz w:val="26"/>
+        </w:rPr>
+      </w:pPr>
+      <w:r>
+        <w:rPr>
+          <w:rFonts w:ascii="Times New Roman" w:hAnsi="Times New Roman" w:cs="Times New Roman"/>
+          <w:sz w:val="26"/>
+        </w:rPr>
+        <w:lastRenderedPageBreak/>
+        <w:t>Đánh số cho các mục nhỏ trong từng mục lớn theo quy tắc: I (1.1, 1.2,..), II( 2.1, 2.2,…).  </w:t>
+      </w:r>
+    </w:p>
+    <w:p>
+      <w:pPr>
+        <w:numPr>
+          <w:ilvl w:val="0"/>
+          <w:numId w:val="29"/>
+        </w:numPr>
+        <w:spacing w:after="160" w:line="256" w:lineRule="auto"/>
+        <w:rPr>
+          <w:rFonts w:ascii="Times New Roman" w:hAnsi="Times New Roman" w:cs="Times New Roman"/>
+          <w:sz w:val="26"/>
+        </w:rPr>
+      </w:pPr>
+      <w:r>
+        <w:rPr>
+          <w:rFonts w:ascii="Times New Roman" w:hAnsi="Times New Roman" w:cs="Times New Roman"/>
+          <w:sz w:val="26"/>
+        </w:rPr>
+        <w:t>Bắt đầu mục mới cần sang trang riêng.</w:t>
+      </w:r>
+    </w:p>
+    <w:p>
+      <w:pPr>
         <w:spacing w:after="0"/>
         <w:jc w:val="both"/>
         <w:rPr>
@@ -8765,69 +9601,7 @@
           <w:szCs w:val="26"/>
           <w:lang w:val="en-US"/>
         </w:rPr>
-        <w:t xml:space="preserve">5 </w:t>
-      </w:r>
-      <w:proofErr w:type="spellStart"/>
-      <w:proofErr w:type="gramStart"/>
-      <w:r>
-        <w:rPr>
-          <w:rFonts w:asciiTheme="majorHAnsi" w:hAnsiTheme="majorHAnsi" w:cstheme="majorHAnsi"/>
-          <w:sz w:val="26"/>
-          <w:szCs w:val="26"/>
-          <w:lang w:val="en-US"/>
-        </w:rPr>
-        <w:t>Nvu</w:t>
-      </w:r>
-      <w:proofErr w:type="spellEnd"/>
-      <w:r>
-        <w:rPr>
-          <w:rFonts w:asciiTheme="majorHAnsi" w:hAnsiTheme="majorHAnsi" w:cstheme="majorHAnsi"/>
-          <w:sz w:val="26"/>
-          <w:szCs w:val="26"/>
-          <w:lang w:val="en-US"/>
-        </w:rPr>
-        <w:t xml:space="preserve">  </w:t>
-      </w:r>
-      <w:proofErr w:type="spellStart"/>
-      <w:r>
-        <w:rPr>
-          <w:rFonts w:asciiTheme="majorHAnsi" w:hAnsiTheme="majorHAnsi" w:cstheme="majorHAnsi"/>
-          <w:sz w:val="26"/>
-          <w:szCs w:val="26"/>
-          <w:lang w:val="en-US"/>
-        </w:rPr>
-        <w:t>lm</w:t>
-      </w:r>
-      <w:proofErr w:type="spellEnd"/>
-      <w:proofErr w:type="gramEnd"/>
-      <w:r>
-        <w:rPr>
-          <w:rFonts w:asciiTheme="majorHAnsi" w:hAnsiTheme="majorHAnsi" w:cstheme="majorHAnsi"/>
-          <w:sz w:val="26"/>
-          <w:szCs w:val="26"/>
-          <w:lang w:val="en-US"/>
-        </w:rPr>
-        <w:t xml:space="preserve"> j, DL </w:t>
-      </w:r>
-      <w:proofErr w:type="spellStart"/>
-      <w:r>
-        <w:rPr>
-          <w:rFonts w:asciiTheme="majorHAnsi" w:hAnsiTheme="majorHAnsi" w:cstheme="majorHAnsi"/>
-          <w:sz w:val="26"/>
-          <w:szCs w:val="26"/>
-          <w:lang w:val="en-US"/>
-        </w:rPr>
-        <w:t>lm</w:t>
-      </w:r>
-      <w:proofErr w:type="spellEnd"/>
-      <w:r>
-        <w:rPr>
-          <w:rFonts w:asciiTheme="majorHAnsi" w:hAnsiTheme="majorHAnsi" w:cstheme="majorHAnsi"/>
-          <w:sz w:val="26"/>
-          <w:szCs w:val="26"/>
-          <w:lang w:val="en-US"/>
-        </w:rPr>
-        <w:t xml:space="preserve"> j, đầu vào, ra, XL và KQ dự kiến</w:t>
+        <w:t>5 Nvu  lm j, DL lm j, đầu vào, ra, XL và KQ dự kiến</w:t>
       </w:r>
     </w:p>
     <w:p>
@@ -8857,7 +9631,7 @@
       </w:pPr>
     </w:p>
     <w:sectPr>
-      <w:footerReference w:type="default" r:id="rId13"/>
+      <w:footerReference w:type="default" r:id="rId11"/>
       <w:pgSz w:w="11906" w:h="16838"/>
       <w:pgMar w:top="1138" w:right="619" w:bottom="706" w:left="1584" w:header="706" w:footer="706" w:gutter="0"/>
       <w:pgBorders w:display="firstPage" w:offsetFrom="page">
@@ -8875,66 +9649,8 @@
 </file>
 
 <file path=word/comments.xml><?xml version="1.0" encoding="utf-8"?>
-<w:comments xmlns:wpc="http://schemas.microsoft.com/office/word/2010/wordprocessingCanvas" xmlns:cx="http://schemas.microsoft.com/office/drawing/2014/chartex" xmlns:cx1="http://schemas.microsoft.com/office/drawing/2015/9/8/chartex" xmlns:cx2="http://schemas.microsoft.com/office/drawing/2015/10/21/chartex" xmlns:cx3="http://schemas.microsoft.com/office/drawing/2016/5/9/chartex" xmlns:cx4="http://schemas.microsoft.com/office/drawing/2016/5/10/chartex" xmlns:cx5="http://schemas.microsoft.com/office/drawing/2016/5/11/chartex" xmlns:cx6="http://schemas.microsoft.com/office/drawing/2016/5/12/chartex" xmlns:cx7="http://schemas.microsoft.com/office/drawing/2016/5/13/chartex" xmlns:cx8="http://schemas.microsoft.com/office/drawing/2016/5/14/chartex" xmlns:mc="http://schemas.openxmlformats.org/markup-compatibility/2006" xmlns:aink="http://schemas.microsoft.com/office/drawing/2016/ink" xmlns:am3d="http://schemas.microsoft.com/office/drawing/2017/model3d" xmlns:o="urn:schemas-microsoft-com:office:office" xmlns:r="http://schemas.openxmlformats.org/officeDocument/2006/relationships" xmlns:m="http://schemas.openxmlformats.org/officeDocument/2006/math" xmlns:v="urn:schemas-microsoft-com:vml" xmlns:wp14="http://schemas.microsoft.com/office/word/2010/wordprocessingDrawing" xmlns:wp="http://schemas.openxmlformats.org/drawingml/2006/wordprocessingDrawing" xmlns:w10="urn:schemas-microsoft-com:office:word" xmlns:w="http://schemas.openxmlformats.org/wordprocessingml/2006/main" xmlns:w14="http://schemas.microsoft.com/office/word/2010/wordml" xmlns:w15="http://schemas.microsoft.com/office/word/2012/wordml" xmlns:w16cex="http://schemas.microsoft.com/office/word/2018/wordml/cex" xmlns:w16cid="http://schemas.microsoft.com/office/word/2016/wordml/cid" xmlns:w16="http://schemas.microsoft.com/office/word/2018/wordml" xmlns:w16se="http://schemas.microsoft.com/office/word/2015/wordml/symex" xmlns:wpg="http://schemas.microsoft.com/office/word/2010/wordprocessingGroup" xmlns:wpi="http://schemas.microsoft.com/office/word/2010/wordprocessingInk" xmlns:wne="http://schemas.microsoft.com/office/word/2006/wordml" xmlns:wps="http://schemas.microsoft.com/office/word/2010/wordprocessingShape" mc:Ignorable="w14 w15 w16se w16cid w16 w16cex wp14">
-  <w:comment w:id="10" w:author="Hoàng Đức" w:date="2021-12-10T22:46:00Z" w:initials="HĐ">
-    <w:p>
-      <w:pPr>
-        <w:pStyle w:val="CommentText"/>
-        <w:rPr>
-          <w:lang w:val="en-US"/>
-        </w:rPr>
-      </w:pPr>
-      <w:r>
-        <w:rPr>
-          <w:rStyle w:val="CommentReference"/>
-        </w:rPr>
-        <w:annotationRef/>
-      </w:r>
-      <w:r>
-        <w:rPr>
-          <w:lang w:val="en-US"/>
-        </w:rPr>
-        <w:t xml:space="preserve">Thế cái đánh giá đâu, với cái đánh giá này giống Feat </w:t>
-      </w:r>
-    </w:p>
-    <w:p>
-      <w:pPr>
-        <w:pStyle w:val="CommentText"/>
-        <w:rPr>
-          <w:lang w:val="en-US"/>
-        </w:rPr>
-      </w:pPr>
-      <w:r>
-        <w:rPr>
-          <w:lang w:val="en-US"/>
-        </w:rPr>
-        <w:t>3</w:t>
-      </w:r>
-    </w:p>
-  </w:comment>
-  <w:comment w:id="11" w:author="Hoàng Đức" w:date="2021-12-10T22:42:00Z" w:initials="HĐ">
-    <w:p>
-      <w:pPr>
-        <w:pStyle w:val="CommentText"/>
-        <w:rPr>
-          <w:lang w:val="en-US"/>
-        </w:rPr>
-      </w:pPr>
-      <w:r>
-        <w:rPr>
-          <w:rStyle w:val="CommentReference"/>
-        </w:rPr>
-        <w:annotationRef/>
-      </w:r>
-      <w:r>
-        <w:rPr>
-          <w:lang w:val="en-US"/>
-        </w:rPr>
-        <w:t>Cái này có cần phân tách đâu nhỉ?</w:t>
-      </w:r>
-    </w:p>
-  </w:comment>
-  <w:comment w:id="12" w:author="Hoàng Đức" w:date="2021-12-10T22:52:00Z" w:initials="HĐ">
+<w:comments xmlns:wpc="http://schemas.microsoft.com/office/word/2010/wordprocessingCanvas" xmlns:cx="http://schemas.microsoft.com/office/drawing/2014/chartex" xmlns:mc="http://schemas.openxmlformats.org/markup-compatibility/2006" xmlns:o="urn:schemas-microsoft-com:office:office" xmlns:r="http://schemas.openxmlformats.org/officeDocument/2006/relationships" xmlns:m="http://schemas.openxmlformats.org/officeDocument/2006/math" xmlns:v="urn:schemas-microsoft-com:vml" xmlns:wp14="http://schemas.microsoft.com/office/word/2010/wordprocessingDrawing" xmlns:wp="http://schemas.openxmlformats.org/drawingml/2006/wordprocessingDrawing" xmlns:w10="urn:schemas-microsoft-com:office:word" xmlns:w="http://schemas.openxmlformats.org/wordprocessingml/2006/main" xmlns:w14="http://schemas.microsoft.com/office/word/2010/wordml" xmlns:w15="http://schemas.microsoft.com/office/word/2012/wordml" xmlns:w16se="http://schemas.microsoft.com/office/word/2015/wordml/symex" xmlns:wpg="http://schemas.microsoft.com/office/word/2010/wordprocessingGroup" xmlns:wpi="http://schemas.microsoft.com/office/word/2010/wordprocessingInk" xmlns:wne="http://schemas.microsoft.com/office/word/2006/wordml" xmlns:wps="http://schemas.microsoft.com/office/word/2010/wordprocessingShape" mc:Ignorable="w14 w15 w16se wp14">
+  <w:comment w:id="11" w:author="Hoàng Đức" w:date="2021-12-10T22:52:00Z" w:initials="HĐ">
     <w:p>
       <w:pPr>
         <w:pStyle w:val="CommentText"/>
@@ -8960,9 +9676,7 @@
 </file>
 
 <file path=word/commentsExtended.xml><?xml version="1.0" encoding="utf-8"?>
-<w15:commentsEx xmlns:wpc="http://schemas.microsoft.com/office/word/2010/wordprocessingCanvas" xmlns:cx="http://schemas.microsoft.com/office/drawing/2014/chartex" xmlns:cx1="http://schemas.microsoft.com/office/drawing/2015/9/8/chartex" xmlns:cx2="http://schemas.microsoft.com/office/drawing/2015/10/21/chartex" xmlns:cx3="http://schemas.microsoft.com/office/drawing/2016/5/9/chartex" xmlns:cx4="http://schemas.microsoft.com/office/drawing/2016/5/10/chartex" xmlns:cx5="http://schemas.microsoft.com/office/drawing/2016/5/11/chartex" xmlns:cx6="http://schemas.microsoft.com/office/drawing/2016/5/12/chartex" xmlns:cx7="http://schemas.microsoft.com/office/drawing/2016/5/13/chartex" xmlns:cx8="http://schemas.microsoft.com/office/drawing/2016/5/14/chartex" xmlns:mc="http://schemas.openxmlformats.org/markup-compatibility/2006" xmlns:aink="http://schemas.microsoft.com/office/drawing/2016/ink" xmlns:am3d="http://schemas.microsoft.com/office/drawing/2017/model3d" xmlns:o="urn:schemas-microsoft-com:office:office" xmlns:r="http://schemas.openxmlformats.org/officeDocument/2006/relationships" xmlns:m="http://schemas.openxmlformats.org/officeDocument/2006/math" xmlns:v="urn:schemas-microsoft-com:vml" xmlns:wp14="http://schemas.microsoft.com/office/word/2010/wordprocessingDrawing" xmlns:wp="http://schemas.openxmlformats.org/drawingml/2006/wordprocessingDrawing" xmlns:w10="urn:schemas-microsoft-com:office:word" xmlns:w="http://schemas.openxmlformats.org/wordprocessingml/2006/main" xmlns:w14="http://schemas.microsoft.com/office/word/2010/wordml" xmlns:w15="http://schemas.microsoft.com/office/word/2012/wordml" xmlns:w16cex="http://schemas.microsoft.com/office/word/2018/wordml/cex" xmlns:w16cid="http://schemas.microsoft.com/office/word/2016/wordml/cid" xmlns:w16="http://schemas.microsoft.com/office/word/2018/wordml" xmlns:w16se="http://schemas.microsoft.com/office/word/2015/wordml/symex" xmlns:wpg="http://schemas.microsoft.com/office/word/2010/wordprocessingGroup" xmlns:wpi="http://schemas.microsoft.com/office/word/2010/wordprocessingInk" xmlns:wne="http://schemas.microsoft.com/office/word/2006/wordml" xmlns:wps="http://schemas.microsoft.com/office/word/2010/wordprocessingShape" mc:Ignorable="w14 w15 w16se w16cid w16 w16cex wp14">
-  <w15:commentEx w15:paraId="0FFC2339" w15:done="1"/>
-  <w15:commentEx w15:paraId="28E82781" w15:done="1"/>
+<w15:commentsEx xmlns:wpc="http://schemas.microsoft.com/office/word/2010/wordprocessingCanvas" xmlns:cx="http://schemas.microsoft.com/office/drawing/2014/chartex" xmlns:mc="http://schemas.openxmlformats.org/markup-compatibility/2006" xmlns:o="urn:schemas-microsoft-com:office:office" xmlns:r="http://schemas.openxmlformats.org/officeDocument/2006/relationships" xmlns:m="http://schemas.openxmlformats.org/officeDocument/2006/math" xmlns:v="urn:schemas-microsoft-com:vml" xmlns:wp14="http://schemas.microsoft.com/office/word/2010/wordprocessingDrawing" xmlns:wp="http://schemas.openxmlformats.org/drawingml/2006/wordprocessingDrawing" xmlns:w10="urn:schemas-microsoft-com:office:word" xmlns:w="http://schemas.openxmlformats.org/wordprocessingml/2006/main" xmlns:w14="http://schemas.microsoft.com/office/word/2010/wordml" xmlns:w15="http://schemas.microsoft.com/office/word/2012/wordml" xmlns:w16se="http://schemas.microsoft.com/office/word/2015/wordml/symex" xmlns:wpg="http://schemas.microsoft.com/office/word/2010/wordprocessingGroup" xmlns:wpi="http://schemas.microsoft.com/office/word/2010/wordprocessingInk" xmlns:wne="http://schemas.microsoft.com/office/word/2006/wordml" xmlns:wps="http://schemas.microsoft.com/office/word/2010/wordprocessingShape" mc:Ignorable="w14 w15 w16se wp14">
   <w15:commentEx w15:paraId="2A5DB354" w15:done="1"/>
 </w15:commentsEx>
 </file>
@@ -8984,7 +9698,7 @@
 </file>
 
 <file path=word/endnotes.xml><?xml version="1.0" encoding="utf-8"?>
-<w:endnotes xmlns:wpc="http://schemas.microsoft.com/office/word/2010/wordprocessingCanvas" xmlns:cx="http://schemas.microsoft.com/office/drawing/2014/chartex" xmlns:cx1="http://schemas.microsoft.com/office/drawing/2015/9/8/chartex" xmlns:cx2="http://schemas.microsoft.com/office/drawing/2015/10/21/chartex" xmlns:cx3="http://schemas.microsoft.com/office/drawing/2016/5/9/chartex" xmlns:cx4="http://schemas.microsoft.com/office/drawing/2016/5/10/chartex" xmlns:cx5="http://schemas.microsoft.com/office/drawing/2016/5/11/chartex" xmlns:cx6="http://schemas.microsoft.com/office/drawing/2016/5/12/chartex" xmlns:cx7="http://schemas.microsoft.com/office/drawing/2016/5/13/chartex" xmlns:cx8="http://schemas.microsoft.com/office/drawing/2016/5/14/chartex" xmlns:mc="http://schemas.openxmlformats.org/markup-compatibility/2006" xmlns:aink="http://schemas.microsoft.com/office/drawing/2016/ink" xmlns:am3d="http://schemas.microsoft.com/office/drawing/2017/model3d" xmlns:o="urn:schemas-microsoft-com:office:office" xmlns:r="http://schemas.openxmlformats.org/officeDocument/2006/relationships" xmlns:m="http://schemas.openxmlformats.org/officeDocument/2006/math" xmlns:v="urn:schemas-microsoft-com:vml" xmlns:wp14="http://schemas.microsoft.com/office/word/2010/wordprocessingDrawing" xmlns:wp="http://schemas.openxmlformats.org/drawingml/2006/wordprocessingDrawing" xmlns:w10="urn:schemas-microsoft-com:office:word" xmlns:w="http://schemas.openxmlformats.org/wordprocessingml/2006/main" xmlns:w14="http://schemas.microsoft.com/office/word/2010/wordml" xmlns:w15="http://schemas.microsoft.com/office/word/2012/wordml" xmlns:w16cex="http://schemas.microsoft.com/office/word/2018/wordml/cex" xmlns:w16cid="http://schemas.microsoft.com/office/word/2016/wordml/cid" xmlns:w16="http://schemas.microsoft.com/office/word/2018/wordml" xmlns:w16se="http://schemas.microsoft.com/office/word/2015/wordml/symex" xmlns:wpg="http://schemas.microsoft.com/office/word/2010/wordprocessingGroup" xmlns:wpi="http://schemas.microsoft.com/office/word/2010/wordprocessingInk" xmlns:wne="http://schemas.microsoft.com/office/word/2006/wordml" xmlns:wps="http://schemas.microsoft.com/office/word/2010/wordprocessingShape" mc:Ignorable="w14 w15 w16se w16cid w16 w16cex wp14">
+<w:endnotes xmlns:wpc="http://schemas.microsoft.com/office/word/2010/wordprocessingCanvas" xmlns:cx="http://schemas.microsoft.com/office/drawing/2014/chartex" xmlns:mc="http://schemas.openxmlformats.org/markup-compatibility/2006" xmlns:o="urn:schemas-microsoft-com:office:office" xmlns:r="http://schemas.openxmlformats.org/officeDocument/2006/relationships" xmlns:m="http://schemas.openxmlformats.org/officeDocument/2006/math" xmlns:v="urn:schemas-microsoft-com:vml" xmlns:wp14="http://schemas.microsoft.com/office/word/2010/wordprocessingDrawing" xmlns:wp="http://schemas.openxmlformats.org/drawingml/2006/wordprocessingDrawing" xmlns:w10="urn:schemas-microsoft-com:office:word" xmlns:w="http://schemas.openxmlformats.org/wordprocessingml/2006/main" xmlns:w14="http://schemas.microsoft.com/office/word/2010/wordml" xmlns:w15="http://schemas.microsoft.com/office/word/2012/wordml" xmlns:w16se="http://schemas.microsoft.com/office/word/2015/wordml/symex" xmlns:wpg="http://schemas.microsoft.com/office/word/2010/wordprocessingGroup" xmlns:wpi="http://schemas.microsoft.com/office/word/2010/wordprocessingInk" xmlns:wne="http://schemas.microsoft.com/office/word/2006/wordml" xmlns:wps="http://schemas.microsoft.com/office/word/2010/wordprocessingShape" mc:Ignorable="w14 w15 w16se wp14">
   <w:endnote w:type="separator" w:id="-1">
     <w:p>
       <w:pPr>
@@ -9009,7 +9723,7 @@
 </file>
 
 <file path=word/footer1.xml><?xml version="1.0" encoding="utf-8"?>
-<w:ftr xmlns:wpc="http://schemas.microsoft.com/office/word/2010/wordprocessingCanvas" xmlns:cx="http://schemas.microsoft.com/office/drawing/2014/chartex" xmlns:cx1="http://schemas.microsoft.com/office/drawing/2015/9/8/chartex" xmlns:cx2="http://schemas.microsoft.com/office/drawing/2015/10/21/chartex" xmlns:cx3="http://schemas.microsoft.com/office/drawing/2016/5/9/chartex" xmlns:cx4="http://schemas.microsoft.com/office/drawing/2016/5/10/chartex" xmlns:cx5="http://schemas.microsoft.com/office/drawing/2016/5/11/chartex" xmlns:cx6="http://schemas.microsoft.com/office/drawing/2016/5/12/chartex" xmlns:cx7="http://schemas.microsoft.com/office/drawing/2016/5/13/chartex" xmlns:cx8="http://schemas.microsoft.com/office/drawing/2016/5/14/chartex" xmlns:mc="http://schemas.openxmlformats.org/markup-compatibility/2006" xmlns:aink="http://schemas.microsoft.com/office/drawing/2016/ink" xmlns:am3d="http://schemas.microsoft.com/office/drawing/2017/model3d" xmlns:o="urn:schemas-microsoft-com:office:office" xmlns:r="http://schemas.openxmlformats.org/officeDocument/2006/relationships" xmlns:m="http://schemas.openxmlformats.org/officeDocument/2006/math" xmlns:v="urn:schemas-microsoft-com:vml" xmlns:wp14="http://schemas.microsoft.com/office/word/2010/wordprocessingDrawing" xmlns:wp="http://schemas.openxmlformats.org/drawingml/2006/wordprocessingDrawing" xmlns:w10="urn:schemas-microsoft-com:office:word" xmlns:w="http://schemas.openxmlformats.org/wordprocessingml/2006/main" xmlns:w14="http://schemas.microsoft.com/office/word/2010/wordml" xmlns:w15="http://schemas.microsoft.com/office/word/2012/wordml" xmlns:w16cex="http://schemas.microsoft.com/office/word/2018/wordml/cex" xmlns:w16cid="http://schemas.microsoft.com/office/word/2016/wordml/cid" xmlns:w16="http://schemas.microsoft.com/office/word/2018/wordml" xmlns:w16se="http://schemas.microsoft.com/office/word/2015/wordml/symex" xmlns:wpg="http://schemas.microsoft.com/office/word/2010/wordprocessingGroup" xmlns:wpi="http://schemas.microsoft.com/office/word/2010/wordprocessingInk" xmlns:wne="http://schemas.microsoft.com/office/word/2006/wordml" xmlns:wps="http://schemas.microsoft.com/office/word/2010/wordprocessingShape" mc:Ignorable="w14 w15 w16se w16cid w16 w16cex wp14">
+<w:ftr xmlns:wpc="http://schemas.microsoft.com/office/word/2010/wordprocessingCanvas" xmlns:cx="http://schemas.microsoft.com/office/drawing/2014/chartex" xmlns:mc="http://schemas.openxmlformats.org/markup-compatibility/2006" xmlns:o="urn:schemas-microsoft-com:office:office" xmlns:r="http://schemas.openxmlformats.org/officeDocument/2006/relationships" xmlns:m="http://schemas.openxmlformats.org/officeDocument/2006/math" xmlns:v="urn:schemas-microsoft-com:vml" xmlns:wp14="http://schemas.microsoft.com/office/word/2010/wordprocessingDrawing" xmlns:wp="http://schemas.openxmlformats.org/drawingml/2006/wordprocessingDrawing" xmlns:w10="urn:schemas-microsoft-com:office:word" xmlns:w="http://schemas.openxmlformats.org/wordprocessingml/2006/main" xmlns:w14="http://schemas.microsoft.com/office/word/2010/wordml" xmlns:w15="http://schemas.microsoft.com/office/word/2012/wordml" xmlns:w16se="http://schemas.microsoft.com/office/word/2015/wordml/symex" xmlns:wpg="http://schemas.microsoft.com/office/word/2010/wordprocessingGroup" xmlns:wpi="http://schemas.microsoft.com/office/word/2010/wordprocessingInk" xmlns:wne="http://schemas.microsoft.com/office/word/2006/wordml" xmlns:wps="http://schemas.microsoft.com/office/word/2010/wordprocessingShape" mc:Ignorable="w14 w15 w16se wp14">
   <w:sdt>
     <w:sdtPr>
       <w:id w:val="-33661694"/>
@@ -9042,7 +9756,7 @@
           <w:rPr>
             <w:noProof/>
           </w:rPr>
-          <w:t>9</w:t>
+          <w:t>10</w:t>
         </w:r>
         <w:r>
           <w:rPr>
@@ -9062,7 +9776,7 @@
 </file>
 
 <file path=word/footnotes.xml><?xml version="1.0" encoding="utf-8"?>
-<w:footnotes xmlns:wpc="http://schemas.microsoft.com/office/word/2010/wordprocessingCanvas" xmlns:cx="http://schemas.microsoft.com/office/drawing/2014/chartex" xmlns:cx1="http://schemas.microsoft.com/office/drawing/2015/9/8/chartex" xmlns:cx2="http://schemas.microsoft.com/office/drawing/2015/10/21/chartex" xmlns:cx3="http://schemas.microsoft.com/office/drawing/2016/5/9/chartex" xmlns:cx4="http://schemas.microsoft.com/office/drawing/2016/5/10/chartex" xmlns:cx5="http://schemas.microsoft.com/office/drawing/2016/5/11/chartex" xmlns:cx6="http://schemas.microsoft.com/office/drawing/2016/5/12/chartex" xmlns:cx7="http://schemas.microsoft.com/office/drawing/2016/5/13/chartex" xmlns:cx8="http://schemas.microsoft.com/office/drawing/2016/5/14/chartex" xmlns:mc="http://schemas.openxmlformats.org/markup-compatibility/2006" xmlns:aink="http://schemas.microsoft.com/office/drawing/2016/ink" xmlns:am3d="http://schemas.microsoft.com/office/drawing/2017/model3d" xmlns:o="urn:schemas-microsoft-com:office:office" xmlns:r="http://schemas.openxmlformats.org/officeDocument/2006/relationships" xmlns:m="http://schemas.openxmlformats.org/officeDocument/2006/math" xmlns:v="urn:schemas-microsoft-com:vml" xmlns:wp14="http://schemas.microsoft.com/office/word/2010/wordprocessingDrawing" xmlns:wp="http://schemas.openxmlformats.org/drawingml/2006/wordprocessingDrawing" xmlns:w10="urn:schemas-microsoft-com:office:word" xmlns:w="http://schemas.openxmlformats.org/wordprocessingml/2006/main" xmlns:w14="http://schemas.microsoft.com/office/word/2010/wordml" xmlns:w15="http://schemas.microsoft.com/office/word/2012/wordml" xmlns:w16cex="http://schemas.microsoft.com/office/word/2018/wordml/cex" xmlns:w16cid="http://schemas.microsoft.com/office/word/2016/wordml/cid" xmlns:w16="http://schemas.microsoft.com/office/word/2018/wordml" xmlns:w16se="http://schemas.microsoft.com/office/word/2015/wordml/symex" xmlns:wpg="http://schemas.microsoft.com/office/word/2010/wordprocessingGroup" xmlns:wpi="http://schemas.microsoft.com/office/word/2010/wordprocessingInk" xmlns:wne="http://schemas.microsoft.com/office/word/2006/wordml" xmlns:wps="http://schemas.microsoft.com/office/word/2010/wordprocessingShape" mc:Ignorable="w14 w15 w16se w16cid w16 w16cex wp14">
+<w:footnotes xmlns:wpc="http://schemas.microsoft.com/office/word/2010/wordprocessingCanvas" xmlns:cx="http://schemas.microsoft.com/office/drawing/2014/chartex" xmlns:mc="http://schemas.openxmlformats.org/markup-compatibility/2006" xmlns:o="urn:schemas-microsoft-com:office:office" xmlns:r="http://schemas.openxmlformats.org/officeDocument/2006/relationships" xmlns:m="http://schemas.openxmlformats.org/officeDocument/2006/math" xmlns:v="urn:schemas-microsoft-com:vml" xmlns:wp14="http://schemas.microsoft.com/office/word/2010/wordprocessingDrawing" xmlns:wp="http://schemas.openxmlformats.org/drawingml/2006/wordprocessingDrawing" xmlns:w10="urn:schemas-microsoft-com:office:word" xmlns:w="http://schemas.openxmlformats.org/wordprocessingml/2006/main" xmlns:w14="http://schemas.microsoft.com/office/word/2010/wordml" xmlns:w15="http://schemas.microsoft.com/office/word/2012/wordml" xmlns:w16se="http://schemas.microsoft.com/office/word/2015/wordml/symex" xmlns:wpg="http://schemas.microsoft.com/office/word/2010/wordprocessingGroup" xmlns:wpi="http://schemas.microsoft.com/office/word/2010/wordprocessingInk" xmlns:wne="http://schemas.microsoft.com/office/word/2006/wordml" xmlns:wps="http://schemas.microsoft.com/office/word/2010/wordprocessingShape" mc:Ignorable="w14 w15 w16se wp14">
   <w:footnote w:type="separator" w:id="-1">
     <w:p>
       <w:pPr>
@@ -9087,7 +9801,7 @@
 </file>
 
 <file path=word/numbering.xml><?xml version="1.0" encoding="utf-8"?>
-<w:numbering xmlns:wpc="http://schemas.microsoft.com/office/word/2010/wordprocessingCanvas" xmlns:cx="http://schemas.microsoft.com/office/drawing/2014/chartex" xmlns:cx1="http://schemas.microsoft.com/office/drawing/2015/9/8/chartex" xmlns:cx2="http://schemas.microsoft.com/office/drawing/2015/10/21/chartex" xmlns:cx3="http://schemas.microsoft.com/office/drawing/2016/5/9/chartex" xmlns:cx4="http://schemas.microsoft.com/office/drawing/2016/5/10/chartex" xmlns:cx5="http://schemas.microsoft.com/office/drawing/2016/5/11/chartex" xmlns:cx6="http://schemas.microsoft.com/office/drawing/2016/5/12/chartex" xmlns:cx7="http://schemas.microsoft.com/office/drawing/2016/5/13/chartex" xmlns:cx8="http://schemas.microsoft.com/office/drawing/2016/5/14/chartex" xmlns:mc="http://schemas.openxmlformats.org/markup-compatibility/2006" xmlns:aink="http://schemas.microsoft.com/office/drawing/2016/ink" xmlns:am3d="http://schemas.microsoft.com/office/drawing/2017/model3d" xmlns:o="urn:schemas-microsoft-com:office:office" xmlns:r="http://schemas.openxmlformats.org/officeDocument/2006/relationships" xmlns:m="http://schemas.openxmlformats.org/officeDocument/2006/math" xmlns:v="urn:schemas-microsoft-com:vml" xmlns:wp14="http://schemas.microsoft.com/office/word/2010/wordprocessingDrawing" xmlns:wp="http://schemas.openxmlformats.org/drawingml/2006/wordprocessingDrawing" xmlns:w10="urn:schemas-microsoft-com:office:word" xmlns:w="http://schemas.openxmlformats.org/wordprocessingml/2006/main" xmlns:w14="http://schemas.microsoft.com/office/word/2010/wordml" xmlns:w15="http://schemas.microsoft.com/office/word/2012/wordml" xmlns:w16cex="http://schemas.microsoft.com/office/word/2018/wordml/cex" xmlns:w16cid="http://schemas.microsoft.com/office/word/2016/wordml/cid" xmlns:w16="http://schemas.microsoft.com/office/word/2018/wordml" xmlns:w16se="http://schemas.microsoft.com/office/word/2015/wordml/symex" xmlns:wpg="http://schemas.microsoft.com/office/word/2010/wordprocessingGroup" xmlns:wpi="http://schemas.microsoft.com/office/word/2010/wordprocessingInk" xmlns:wne="http://schemas.microsoft.com/office/word/2006/wordml" xmlns:wps="http://schemas.microsoft.com/office/word/2010/wordprocessingShape" mc:Ignorable="w14 w15 w16se w16cid w16 w16cex wp14">
+<w:numbering xmlns:wpc="http://schemas.microsoft.com/office/word/2010/wordprocessingCanvas" xmlns:cx="http://schemas.microsoft.com/office/drawing/2014/chartex" xmlns:mc="http://schemas.openxmlformats.org/markup-compatibility/2006" xmlns:o="urn:schemas-microsoft-com:office:office" xmlns:r="http://schemas.openxmlformats.org/officeDocument/2006/relationships" xmlns:m="http://schemas.openxmlformats.org/officeDocument/2006/math" xmlns:v="urn:schemas-microsoft-com:vml" xmlns:wp14="http://schemas.microsoft.com/office/word/2010/wordprocessingDrawing" xmlns:wp="http://schemas.openxmlformats.org/drawingml/2006/wordprocessingDrawing" xmlns:w10="urn:schemas-microsoft-com:office:word" xmlns:w="http://schemas.openxmlformats.org/wordprocessingml/2006/main" xmlns:w14="http://schemas.microsoft.com/office/word/2010/wordml" xmlns:w15="http://schemas.microsoft.com/office/word/2012/wordml" xmlns:w16se="http://schemas.microsoft.com/office/word/2015/wordml/symex" xmlns:wpg="http://schemas.microsoft.com/office/word/2010/wordprocessingGroup" xmlns:wpi="http://schemas.microsoft.com/office/word/2010/wordprocessingInk" xmlns:wne="http://schemas.microsoft.com/office/word/2006/wordml" xmlns:wps="http://schemas.microsoft.com/office/word/2010/wordprocessingShape" mc:Ignorable="w14 w15 w16se wp14">
   <w:abstractNum w:abstractNumId="0" w15:restartNumberingAfterBreak="0">
     <w:nsid w:val="014D069E"/>
     <w:multiLevelType w:val="multilevel"/>
@@ -10137,6 +10851,146 @@
     </w:lvl>
   </w:abstractNum>
   <w:abstractNum w:abstractNumId="8" w15:restartNumberingAfterBreak="0">
+    <w:nsid w:val="34CE0A0B"/>
+    <w:multiLevelType w:val="hybridMultilevel"/>
+    <w:tmpl w:val="FDBCE1C2"/>
+    <w:lvl w:ilvl="0" w:tplc="7DC469FA">
+      <w:start w:val="1"/>
+      <w:numFmt w:val="bullet"/>
+      <w:lvlText w:val=" "/>
+      <w:lvlJc w:val="left"/>
+      <w:pPr>
+        <w:tabs>
+          <w:tab w:val="num" w:pos="720"/>
+        </w:tabs>
+        <w:ind w:left="720" w:hanging="360"/>
+      </w:pPr>
+      <w:rPr>
+        <w:rFonts w:ascii="Calibri" w:hAnsi="Calibri" w:cs="Times New Roman" w:hint="default"/>
+      </w:rPr>
+    </w:lvl>
+    <w:lvl w:ilvl="1" w:tplc="1D0805A2">
+      <w:start w:val="1"/>
+      <w:numFmt w:val="bullet"/>
+      <w:lvlText w:val=" "/>
+      <w:lvlJc w:val="left"/>
+      <w:pPr>
+        <w:tabs>
+          <w:tab w:val="num" w:pos="1440"/>
+        </w:tabs>
+        <w:ind w:left="1440" w:hanging="360"/>
+      </w:pPr>
+      <w:rPr>
+        <w:rFonts w:ascii="Calibri" w:hAnsi="Calibri" w:cs="Times New Roman" w:hint="default"/>
+      </w:rPr>
+    </w:lvl>
+    <w:lvl w:ilvl="2" w:tplc="53E4B082">
+      <w:start w:val="1"/>
+      <w:numFmt w:val="bullet"/>
+      <w:lvlText w:val=" "/>
+      <w:lvlJc w:val="left"/>
+      <w:pPr>
+        <w:tabs>
+          <w:tab w:val="num" w:pos="2160"/>
+        </w:tabs>
+        <w:ind w:left="2160" w:hanging="360"/>
+      </w:pPr>
+      <w:rPr>
+        <w:rFonts w:ascii="Calibri" w:hAnsi="Calibri" w:cs="Times New Roman" w:hint="default"/>
+      </w:rPr>
+    </w:lvl>
+    <w:lvl w:ilvl="3" w:tplc="067C0164">
+      <w:start w:val="1"/>
+      <w:numFmt w:val="bullet"/>
+      <w:lvlText w:val=" "/>
+      <w:lvlJc w:val="left"/>
+      <w:pPr>
+        <w:tabs>
+          <w:tab w:val="num" w:pos="2880"/>
+        </w:tabs>
+        <w:ind w:left="2880" w:hanging="360"/>
+      </w:pPr>
+      <w:rPr>
+        <w:rFonts w:ascii="Calibri" w:hAnsi="Calibri" w:cs="Times New Roman" w:hint="default"/>
+      </w:rPr>
+    </w:lvl>
+    <w:lvl w:ilvl="4" w:tplc="DB608FDE">
+      <w:start w:val="1"/>
+      <w:numFmt w:val="bullet"/>
+      <w:lvlText w:val=" "/>
+      <w:lvlJc w:val="left"/>
+      <w:pPr>
+        <w:tabs>
+          <w:tab w:val="num" w:pos="3600"/>
+        </w:tabs>
+        <w:ind w:left="3600" w:hanging="360"/>
+      </w:pPr>
+      <w:rPr>
+        <w:rFonts w:ascii="Calibri" w:hAnsi="Calibri" w:cs="Times New Roman" w:hint="default"/>
+      </w:rPr>
+    </w:lvl>
+    <w:lvl w:ilvl="5" w:tplc="DE24A6C4">
+      <w:start w:val="1"/>
+      <w:numFmt w:val="bullet"/>
+      <w:lvlText w:val=" "/>
+      <w:lvlJc w:val="left"/>
+      <w:pPr>
+        <w:tabs>
+          <w:tab w:val="num" w:pos="4320"/>
+        </w:tabs>
+        <w:ind w:left="4320" w:hanging="360"/>
+      </w:pPr>
+      <w:rPr>
+        <w:rFonts w:ascii="Calibri" w:hAnsi="Calibri" w:cs="Times New Roman" w:hint="default"/>
+      </w:rPr>
+    </w:lvl>
+    <w:lvl w:ilvl="6" w:tplc="4F642D7C">
+      <w:start w:val="1"/>
+      <w:numFmt w:val="bullet"/>
+      <w:lvlText w:val=" "/>
+      <w:lvlJc w:val="left"/>
+      <w:pPr>
+        <w:tabs>
+          <w:tab w:val="num" w:pos="5040"/>
+        </w:tabs>
+        <w:ind w:left="5040" w:hanging="360"/>
+      </w:pPr>
+      <w:rPr>
+        <w:rFonts w:ascii="Calibri" w:hAnsi="Calibri" w:cs="Times New Roman" w:hint="default"/>
+      </w:rPr>
+    </w:lvl>
+    <w:lvl w:ilvl="7" w:tplc="651A1344">
+      <w:start w:val="1"/>
+      <w:numFmt w:val="bullet"/>
+      <w:lvlText w:val=" "/>
+      <w:lvlJc w:val="left"/>
+      <w:pPr>
+        <w:tabs>
+          <w:tab w:val="num" w:pos="5760"/>
+        </w:tabs>
+        <w:ind w:left="5760" w:hanging="360"/>
+      </w:pPr>
+      <w:rPr>
+        <w:rFonts w:ascii="Calibri" w:hAnsi="Calibri" w:cs="Times New Roman" w:hint="default"/>
+      </w:rPr>
+    </w:lvl>
+    <w:lvl w:ilvl="8" w:tplc="8EC6B6AE">
+      <w:start w:val="1"/>
+      <w:numFmt w:val="bullet"/>
+      <w:lvlText w:val=" "/>
+      <w:lvlJc w:val="left"/>
+      <w:pPr>
+        <w:tabs>
+          <w:tab w:val="num" w:pos="6480"/>
+        </w:tabs>
+        <w:ind w:left="6480" w:hanging="360"/>
+      </w:pPr>
+      <w:rPr>
+        <w:rFonts w:ascii="Calibri" w:hAnsi="Calibri" w:cs="Times New Roman" w:hint="default"/>
+      </w:rPr>
+    </w:lvl>
+  </w:abstractNum>
+  <w:abstractNum w:abstractNumId="9" w15:restartNumberingAfterBreak="0">
     <w:nsid w:val="38AE1850"/>
     <w:multiLevelType w:val="multilevel"/>
     <w:tmpl w:val="E1B0C192"/>
@@ -10249,7 +11103,7 @@
       </w:rPr>
     </w:lvl>
   </w:abstractNum>
-  <w:abstractNum w:abstractNumId="9" w15:restartNumberingAfterBreak="0">
+  <w:abstractNum w:abstractNumId="10" w15:restartNumberingAfterBreak="0">
     <w:nsid w:val="4520281E"/>
     <w:multiLevelType w:val="hybridMultilevel"/>
     <w:tmpl w:val="1C2E80BE"/>
@@ -10363,7 +11217,7 @@
       </w:rPr>
     </w:lvl>
   </w:abstractNum>
-  <w:abstractNum w:abstractNumId="10" w15:restartNumberingAfterBreak="0">
+  <w:abstractNum w:abstractNumId="11" w15:restartNumberingAfterBreak="0">
     <w:nsid w:val="4741450B"/>
     <w:multiLevelType w:val="multilevel"/>
     <w:tmpl w:val="D67860D2"/>
@@ -10512,7 +11366,7 @@
       </w:rPr>
     </w:lvl>
   </w:abstractNum>
-  <w:abstractNum w:abstractNumId="11" w15:restartNumberingAfterBreak="0">
+  <w:abstractNum w:abstractNumId="12" w15:restartNumberingAfterBreak="0">
     <w:nsid w:val="49337593"/>
     <w:multiLevelType w:val="hybridMultilevel"/>
     <w:tmpl w:val="997CAAA2"/>
@@ -10625,7 +11479,7 @@
       </w:rPr>
     </w:lvl>
   </w:abstractNum>
-  <w:abstractNum w:abstractNumId="12" w15:restartNumberingAfterBreak="0">
+  <w:abstractNum w:abstractNumId="13" w15:restartNumberingAfterBreak="0">
     <w:nsid w:val="4CA22BFF"/>
     <w:multiLevelType w:val="multilevel"/>
     <w:tmpl w:val="31CCF008"/>
@@ -10738,7 +11592,147 @@
       </w:rPr>
     </w:lvl>
   </w:abstractNum>
-  <w:abstractNum w:abstractNumId="13" w15:restartNumberingAfterBreak="0">
+  <w:abstractNum w:abstractNumId="14" w15:restartNumberingAfterBreak="0">
+    <w:nsid w:val="515578A5"/>
+    <w:multiLevelType w:val="hybridMultilevel"/>
+    <w:tmpl w:val="53765CC2"/>
+    <w:lvl w:ilvl="0" w:tplc="04B619D8">
+      <w:start w:val="1"/>
+      <w:numFmt w:val="bullet"/>
+      <w:lvlText w:val=" "/>
+      <w:lvlJc w:val="left"/>
+      <w:pPr>
+        <w:tabs>
+          <w:tab w:val="num" w:pos="720"/>
+        </w:tabs>
+        <w:ind w:left="720" w:hanging="360"/>
+      </w:pPr>
+      <w:rPr>
+        <w:rFonts w:ascii="Calibri" w:hAnsi="Calibri" w:cs="Times New Roman" w:hint="default"/>
+      </w:rPr>
+    </w:lvl>
+    <w:lvl w:ilvl="1" w:tplc="F79E2510">
+      <w:start w:val="1"/>
+      <w:numFmt w:val="bullet"/>
+      <w:lvlText w:val=" "/>
+      <w:lvlJc w:val="left"/>
+      <w:pPr>
+        <w:tabs>
+          <w:tab w:val="num" w:pos="1440"/>
+        </w:tabs>
+        <w:ind w:left="1440" w:hanging="360"/>
+      </w:pPr>
+      <w:rPr>
+        <w:rFonts w:ascii="Calibri" w:hAnsi="Calibri" w:cs="Times New Roman" w:hint="default"/>
+      </w:rPr>
+    </w:lvl>
+    <w:lvl w:ilvl="2" w:tplc="3B826FEA">
+      <w:start w:val="1"/>
+      <w:numFmt w:val="bullet"/>
+      <w:lvlText w:val=" "/>
+      <w:lvlJc w:val="left"/>
+      <w:pPr>
+        <w:tabs>
+          <w:tab w:val="num" w:pos="2160"/>
+        </w:tabs>
+        <w:ind w:left="2160" w:hanging="360"/>
+      </w:pPr>
+      <w:rPr>
+        <w:rFonts w:ascii="Calibri" w:hAnsi="Calibri" w:cs="Times New Roman" w:hint="default"/>
+      </w:rPr>
+    </w:lvl>
+    <w:lvl w:ilvl="3" w:tplc="D29AE0F6">
+      <w:start w:val="1"/>
+      <w:numFmt w:val="bullet"/>
+      <w:lvlText w:val=" "/>
+      <w:lvlJc w:val="left"/>
+      <w:pPr>
+        <w:tabs>
+          <w:tab w:val="num" w:pos="2880"/>
+        </w:tabs>
+        <w:ind w:left="2880" w:hanging="360"/>
+      </w:pPr>
+      <w:rPr>
+        <w:rFonts w:ascii="Calibri" w:hAnsi="Calibri" w:cs="Times New Roman" w:hint="default"/>
+      </w:rPr>
+    </w:lvl>
+    <w:lvl w:ilvl="4" w:tplc="F6AE0FD2">
+      <w:start w:val="1"/>
+      <w:numFmt w:val="bullet"/>
+      <w:lvlText w:val=" "/>
+      <w:lvlJc w:val="left"/>
+      <w:pPr>
+        <w:tabs>
+          <w:tab w:val="num" w:pos="3600"/>
+        </w:tabs>
+        <w:ind w:left="3600" w:hanging="360"/>
+      </w:pPr>
+      <w:rPr>
+        <w:rFonts w:ascii="Calibri" w:hAnsi="Calibri" w:cs="Times New Roman" w:hint="default"/>
+      </w:rPr>
+    </w:lvl>
+    <w:lvl w:ilvl="5" w:tplc="41ACE61C">
+      <w:start w:val="1"/>
+      <w:numFmt w:val="bullet"/>
+      <w:lvlText w:val=" "/>
+      <w:lvlJc w:val="left"/>
+      <w:pPr>
+        <w:tabs>
+          <w:tab w:val="num" w:pos="4320"/>
+        </w:tabs>
+        <w:ind w:left="4320" w:hanging="360"/>
+      </w:pPr>
+      <w:rPr>
+        <w:rFonts w:ascii="Calibri" w:hAnsi="Calibri" w:cs="Times New Roman" w:hint="default"/>
+      </w:rPr>
+    </w:lvl>
+    <w:lvl w:ilvl="6" w:tplc="5C34BF20">
+      <w:start w:val="1"/>
+      <w:numFmt w:val="bullet"/>
+      <w:lvlText w:val=" "/>
+      <w:lvlJc w:val="left"/>
+      <w:pPr>
+        <w:tabs>
+          <w:tab w:val="num" w:pos="5040"/>
+        </w:tabs>
+        <w:ind w:left="5040" w:hanging="360"/>
+      </w:pPr>
+      <w:rPr>
+        <w:rFonts w:ascii="Calibri" w:hAnsi="Calibri" w:cs="Times New Roman" w:hint="default"/>
+      </w:rPr>
+    </w:lvl>
+    <w:lvl w:ilvl="7" w:tplc="E77C3EE6">
+      <w:start w:val="1"/>
+      <w:numFmt w:val="bullet"/>
+      <w:lvlText w:val=" "/>
+      <w:lvlJc w:val="left"/>
+      <w:pPr>
+        <w:tabs>
+          <w:tab w:val="num" w:pos="5760"/>
+        </w:tabs>
+        <w:ind w:left="5760" w:hanging="360"/>
+      </w:pPr>
+      <w:rPr>
+        <w:rFonts w:ascii="Calibri" w:hAnsi="Calibri" w:cs="Times New Roman" w:hint="default"/>
+      </w:rPr>
+    </w:lvl>
+    <w:lvl w:ilvl="8" w:tplc="67AA5DB0">
+      <w:start w:val="1"/>
+      <w:numFmt w:val="bullet"/>
+      <w:lvlText w:val=" "/>
+      <w:lvlJc w:val="left"/>
+      <w:pPr>
+        <w:tabs>
+          <w:tab w:val="num" w:pos="6480"/>
+        </w:tabs>
+        <w:ind w:left="6480" w:hanging="360"/>
+      </w:pPr>
+      <w:rPr>
+        <w:rFonts w:ascii="Calibri" w:hAnsi="Calibri" w:cs="Times New Roman" w:hint="default"/>
+      </w:rPr>
+    </w:lvl>
+  </w:abstractNum>
+  <w:abstractNum w:abstractNumId="15" w15:restartNumberingAfterBreak="0">
     <w:nsid w:val="53AA5B19"/>
     <w:multiLevelType w:val="hybridMultilevel"/>
     <w:tmpl w:val="4D52BBCC"/>
@@ -10851,7 +11845,7 @@
       </w:rPr>
     </w:lvl>
   </w:abstractNum>
-  <w:abstractNum w:abstractNumId="14" w15:restartNumberingAfterBreak="0">
+  <w:abstractNum w:abstractNumId="16" w15:restartNumberingAfterBreak="0">
     <w:nsid w:val="5A8273B7"/>
     <w:multiLevelType w:val="multilevel"/>
     <w:tmpl w:val="082613E0"/>
@@ -10972,7 +11966,7 @@
       </w:rPr>
     </w:lvl>
   </w:abstractNum>
-  <w:abstractNum w:abstractNumId="15" w15:restartNumberingAfterBreak="0">
+  <w:abstractNum w:abstractNumId="17" w15:restartNumberingAfterBreak="0">
     <w:nsid w:val="5ADC055B"/>
     <w:multiLevelType w:val="multilevel"/>
     <w:tmpl w:val="68061BBA"/>
@@ -11121,7 +12115,7 @@
       </w:rPr>
     </w:lvl>
   </w:abstractNum>
-  <w:abstractNum w:abstractNumId="16" w15:restartNumberingAfterBreak="0">
+  <w:abstractNum w:abstractNumId="18" w15:restartNumberingAfterBreak="0">
     <w:nsid w:val="5E373A19"/>
     <w:multiLevelType w:val="multilevel"/>
     <w:tmpl w:val="31A29300"/>
@@ -11270,7 +12264,7 @@
       </w:rPr>
     </w:lvl>
   </w:abstractNum>
-  <w:abstractNum w:abstractNumId="17" w15:restartNumberingAfterBreak="0">
+  <w:abstractNum w:abstractNumId="19" w15:restartNumberingAfterBreak="0">
     <w:nsid w:val="602A662B"/>
     <w:multiLevelType w:val="multilevel"/>
     <w:tmpl w:val="B0CAA47C"/>
@@ -11419,7 +12413,7 @@
       </w:rPr>
     </w:lvl>
   </w:abstractNum>
-  <w:abstractNum w:abstractNumId="18" w15:restartNumberingAfterBreak="0">
+  <w:abstractNum w:abstractNumId="20" w15:restartNumberingAfterBreak="0">
     <w:nsid w:val="61BD5CF8"/>
     <w:multiLevelType w:val="hybridMultilevel"/>
     <w:tmpl w:val="E31640CC"/>
@@ -11532,7 +12526,7 @@
       </w:rPr>
     </w:lvl>
   </w:abstractNum>
-  <w:abstractNum w:abstractNumId="19" w15:restartNumberingAfterBreak="0">
+  <w:abstractNum w:abstractNumId="21" w15:restartNumberingAfterBreak="0">
     <w:nsid w:val="628C580D"/>
     <w:multiLevelType w:val="hybridMultilevel"/>
     <w:tmpl w:val="392CD640"/>
@@ -11646,7 +12640,120 @@
       </w:rPr>
     </w:lvl>
   </w:abstractNum>
-  <w:abstractNum w:abstractNumId="20" w15:restartNumberingAfterBreak="0">
+  <w:abstractNum w:abstractNumId="22" w15:restartNumberingAfterBreak="0">
+    <w:nsid w:val="63283CE8"/>
+    <w:multiLevelType w:val="multilevel"/>
+    <w:tmpl w:val="A442F114"/>
+    <w:lvl w:ilvl="0">
+      <w:start w:val="1"/>
+      <w:numFmt w:val="bullet"/>
+      <w:lvlText w:val="-"/>
+      <w:lvlJc w:val="left"/>
+      <w:pPr>
+        <w:ind w:left="360" w:hanging="360"/>
+      </w:pPr>
+      <w:rPr>
+        <w:u w:val="none"/>
+      </w:rPr>
+    </w:lvl>
+    <w:lvl w:ilvl="1">
+      <w:start w:val="1"/>
+      <w:numFmt w:val="bullet"/>
+      <w:lvlText w:val="-"/>
+      <w:lvlJc w:val="left"/>
+      <w:pPr>
+        <w:ind w:left="1080" w:hanging="360"/>
+      </w:pPr>
+      <w:rPr>
+        <w:u w:val="none"/>
+      </w:rPr>
+    </w:lvl>
+    <w:lvl w:ilvl="2">
+      <w:start w:val="1"/>
+      <w:numFmt w:val="bullet"/>
+      <w:lvlText w:val="-"/>
+      <w:lvlJc w:val="left"/>
+      <w:pPr>
+        <w:ind w:left="1800" w:hanging="360"/>
+      </w:pPr>
+      <w:rPr>
+        <w:u w:val="none"/>
+      </w:rPr>
+    </w:lvl>
+    <w:lvl w:ilvl="3">
+      <w:start w:val="1"/>
+      <w:numFmt w:val="bullet"/>
+      <w:lvlText w:val="-"/>
+      <w:lvlJc w:val="left"/>
+      <w:pPr>
+        <w:ind w:left="2520" w:hanging="360"/>
+      </w:pPr>
+      <w:rPr>
+        <w:u w:val="none"/>
+      </w:rPr>
+    </w:lvl>
+    <w:lvl w:ilvl="4">
+      <w:start w:val="1"/>
+      <w:numFmt w:val="bullet"/>
+      <w:lvlText w:val="-"/>
+      <w:lvlJc w:val="left"/>
+      <w:pPr>
+        <w:ind w:left="3240" w:hanging="360"/>
+      </w:pPr>
+      <w:rPr>
+        <w:u w:val="none"/>
+      </w:rPr>
+    </w:lvl>
+    <w:lvl w:ilvl="5">
+      <w:start w:val="1"/>
+      <w:numFmt w:val="bullet"/>
+      <w:lvlText w:val="-"/>
+      <w:lvlJc w:val="left"/>
+      <w:pPr>
+        <w:ind w:left="3960" w:hanging="360"/>
+      </w:pPr>
+      <w:rPr>
+        <w:u w:val="none"/>
+      </w:rPr>
+    </w:lvl>
+    <w:lvl w:ilvl="6">
+      <w:start w:val="1"/>
+      <w:numFmt w:val="bullet"/>
+      <w:lvlText w:val="-"/>
+      <w:lvlJc w:val="left"/>
+      <w:pPr>
+        <w:ind w:left="4680" w:hanging="360"/>
+      </w:pPr>
+      <w:rPr>
+        <w:u w:val="none"/>
+      </w:rPr>
+    </w:lvl>
+    <w:lvl w:ilvl="7">
+      <w:start w:val="1"/>
+      <w:numFmt w:val="bullet"/>
+      <w:lvlText w:val="-"/>
+      <w:lvlJc w:val="left"/>
+      <w:pPr>
+        <w:ind w:left="5400" w:hanging="360"/>
+      </w:pPr>
+      <w:rPr>
+        <w:u w:val="none"/>
+      </w:rPr>
+    </w:lvl>
+    <w:lvl w:ilvl="8">
+      <w:start w:val="1"/>
+      <w:numFmt w:val="bullet"/>
+      <w:lvlText w:val="-"/>
+      <w:lvlJc w:val="left"/>
+      <w:pPr>
+        <w:ind w:left="6120" w:hanging="360"/>
+      </w:pPr>
+      <w:rPr>
+        <w:u w:val="none"/>
+      </w:rPr>
+    </w:lvl>
+  </w:abstractNum>
+  <w:abstractNum w:abstractNumId="23" w15:restartNumberingAfterBreak="0">
     <w:nsid w:val="66995081"/>
     <w:multiLevelType w:val="hybridMultilevel"/>
     <w:tmpl w:val="6D3E68B4"/>
@@ -11759,7 +12866,7 @@
       </w:rPr>
     </w:lvl>
   </w:abstractNum>
-  <w:abstractNum w:abstractNumId="21" w15:restartNumberingAfterBreak="0">
+  <w:abstractNum w:abstractNumId="24" w15:restartNumberingAfterBreak="0">
     <w:nsid w:val="68530FDC"/>
     <w:multiLevelType w:val="hybridMultilevel"/>
     <w:tmpl w:val="0AB2C4E8"/>
@@ -11875,7 +12982,7 @@
       </w:rPr>
     </w:lvl>
   </w:abstractNum>
-  <w:abstractNum w:abstractNumId="22" w15:restartNumberingAfterBreak="0">
+  <w:abstractNum w:abstractNumId="25" w15:restartNumberingAfterBreak="0">
     <w:nsid w:val="6B380195"/>
     <w:multiLevelType w:val="multilevel"/>
     <w:tmpl w:val="9D3EE84C"/>
@@ -11996,7 +13103,7 @@
       </w:rPr>
     </w:lvl>
   </w:abstractNum>
-  <w:abstractNum w:abstractNumId="23" w15:restartNumberingAfterBreak="0">
+  <w:abstractNum w:abstractNumId="26" w15:restartNumberingAfterBreak="0">
     <w:nsid w:val="6D661EE7"/>
     <w:multiLevelType w:val="multilevel"/>
     <w:tmpl w:val="67A493AA"/>
@@ -12145,7 +13252,7 @@
       </w:rPr>
     </w:lvl>
   </w:abstractNum>
-  <w:abstractNum w:abstractNumId="24" w15:restartNumberingAfterBreak="0">
+  <w:abstractNum w:abstractNumId="27" w15:restartNumberingAfterBreak="0">
     <w:nsid w:val="756C059C"/>
     <w:multiLevelType w:val="multilevel"/>
     <w:tmpl w:val="A4420700"/>
@@ -12294,7 +13401,7 @@
       </w:rPr>
     </w:lvl>
   </w:abstractNum>
-  <w:abstractNum w:abstractNumId="25" w15:restartNumberingAfterBreak="0">
+  <w:abstractNum w:abstractNumId="28" w15:restartNumberingAfterBreak="0">
     <w:nsid w:val="799B733F"/>
     <w:multiLevelType w:val="hybridMultilevel"/>
     <w:tmpl w:val="27786C6A"/>
@@ -12407,7 +13514,7 @@
       </w:rPr>
     </w:lvl>
   </w:abstractNum>
-  <w:abstractNum w:abstractNumId="26" w15:restartNumberingAfterBreak="0">
+  <w:abstractNum w:abstractNumId="29" w15:restartNumberingAfterBreak="0">
     <w:nsid w:val="7AF7344A"/>
     <w:multiLevelType w:val="hybridMultilevel"/>
     <w:tmpl w:val="628296BA"/>
@@ -12521,49 +13628,49 @@
     </w:lvl>
   </w:abstractNum>
   <w:num w:numId="1">
-    <w:abstractNumId w:val="22"/>
+    <w:abstractNumId w:val="25"/>
   </w:num>
   <w:num w:numId="2">
-    <w:abstractNumId w:val="8"/>
+    <w:abstractNumId w:val="9"/>
   </w:num>
   <w:num w:numId="3">
     <w:abstractNumId w:val="2"/>
   </w:num>
   <w:num w:numId="4">
-    <w:abstractNumId w:val="14"/>
+    <w:abstractNumId w:val="16"/>
   </w:num>
   <w:num w:numId="5">
-    <w:abstractNumId w:val="9"/>
+    <w:abstractNumId w:val="10"/>
   </w:num>
   <w:num w:numId="6">
-    <w:abstractNumId w:val="25"/>
+    <w:abstractNumId w:val="28"/>
   </w:num>
   <w:num w:numId="7">
     <w:abstractNumId w:val="3"/>
   </w:num>
   <w:num w:numId="8">
-    <w:abstractNumId w:val="26"/>
+    <w:abstractNumId w:val="29"/>
   </w:num>
   <w:num w:numId="9">
     <w:abstractNumId w:val="7"/>
   </w:num>
   <w:num w:numId="10">
-    <w:abstractNumId w:val="19"/>
+    <w:abstractNumId w:val="21"/>
   </w:num>
   <w:num w:numId="11">
     <w:abstractNumId w:val="6"/>
   </w:num>
   <w:num w:numId="12">
-    <w:abstractNumId w:val="24"/>
+    <w:abstractNumId w:val="27"/>
   </w:num>
   <w:num w:numId="13">
-    <w:abstractNumId w:val="23"/>
+    <w:abstractNumId w:val="26"/>
   </w:num>
   <w:num w:numId="14">
-    <w:abstractNumId w:val="10"/>
+    <w:abstractNumId w:val="11"/>
   </w:num>
   <w:num w:numId="15">
-    <w:abstractNumId w:val="16"/>
+    <w:abstractNumId w:val="18"/>
   </w:num>
   <w:num w:numId="16">
     <w:abstractNumId w:val="1"/>
@@ -12575,38 +13682,47 @@
     <w:abstractNumId w:val="0"/>
   </w:num>
   <w:num w:numId="19">
+    <w:abstractNumId w:val="19"/>
+  </w:num>
+  <w:num w:numId="20">
     <w:abstractNumId w:val="17"/>
   </w:num>
-  <w:num w:numId="20">
-    <w:abstractNumId w:val="15"/>
-  </w:num>
   <w:num w:numId="21">
-    <w:abstractNumId w:val="21"/>
+    <w:abstractNumId w:val="24"/>
   </w:num>
   <w:num w:numId="22">
     <w:abstractNumId w:val="4"/>
   </w:num>
   <w:num w:numId="23">
+    <w:abstractNumId w:val="13"/>
+  </w:num>
+  <w:num w:numId="24">
     <w:abstractNumId w:val="12"/>
   </w:num>
-  <w:num w:numId="24">
-    <w:abstractNumId w:val="11"/>
+  <w:num w:numId="25">
+    <w:abstractNumId w:val="23"/>
   </w:num>
-  <w:num w:numId="25">
+  <w:num w:numId="26">
+    <w:abstractNumId w:val="15"/>
+  </w:num>
+  <w:num w:numId="27">
     <w:abstractNumId w:val="20"/>
   </w:num>
-  <w:num w:numId="26">
-    <w:abstractNumId w:val="13"/>
+  <w:num w:numId="28">
+    <w:abstractNumId w:val="14"/>
   </w:num>
-  <w:num w:numId="27">
-    <w:abstractNumId w:val="18"/>
+  <w:num w:numId="29">
+    <w:abstractNumId w:val="8"/>
+  </w:num>
+  <w:num w:numId="30">
+    <w:abstractNumId w:val="22"/>
   </w:num>
   <w:numIdMacAtCleanup w:val="8"/>
 </w:numbering>
 </file>
 
 <file path=word/people.xml><?xml version="1.0" encoding="utf-8"?>
-<w15:people xmlns:wpc="http://schemas.microsoft.com/office/word/2010/wordprocessingCanvas" xmlns:cx="http://schemas.microsoft.com/office/drawing/2014/chartex" xmlns:cx1="http://schemas.microsoft.com/office/drawing/2015/9/8/chartex" xmlns:cx2="http://schemas.microsoft.com/office/drawing/2015/10/21/chartex" xmlns:cx3="http://schemas.microsoft.com/office/drawing/2016/5/9/chartex" xmlns:cx4="http://schemas.microsoft.com/office/drawing/2016/5/10/chartex" xmlns:cx5="http://schemas.microsoft.com/office/drawing/2016/5/11/chartex" xmlns:cx6="http://schemas.microsoft.com/office/drawing/2016/5/12/chartex" xmlns:cx7="http://schemas.microsoft.com/office/drawing/2016/5/13/chartex" xmlns:cx8="http://schemas.microsoft.com/office/drawing/2016/5/14/chartex" xmlns:mc="http://schemas.openxmlformats.org/markup-compatibility/2006" xmlns:aink="http://schemas.microsoft.com/office/drawing/2016/ink" xmlns:am3d="http://schemas.microsoft.com/office/drawing/2017/model3d" xmlns:o="urn:schemas-microsoft-com:office:office" xmlns:r="http://schemas.openxmlformats.org/officeDocument/2006/relationships" xmlns:m="http://schemas.openxmlformats.org/officeDocument/2006/math" xmlns:v="urn:schemas-microsoft-com:vml" xmlns:wp14="http://schemas.microsoft.com/office/word/2010/wordprocessingDrawing" xmlns:wp="http://schemas.openxmlformats.org/drawingml/2006/wordprocessingDrawing" xmlns:w10="urn:schemas-microsoft-com:office:word" xmlns:w="http://schemas.openxmlformats.org/wordprocessingml/2006/main" xmlns:w14="http://schemas.microsoft.com/office/word/2010/wordml" xmlns:w15="http://schemas.microsoft.com/office/word/2012/wordml" xmlns:w16cex="http://schemas.microsoft.com/office/word/2018/wordml/cex" xmlns:w16cid="http://schemas.microsoft.com/office/word/2016/wordml/cid" xmlns:w16="http://schemas.microsoft.com/office/word/2018/wordml" xmlns:w16se="http://schemas.microsoft.com/office/word/2015/wordml/symex" xmlns:wpg="http://schemas.microsoft.com/office/word/2010/wordprocessingGroup" xmlns:wpi="http://schemas.microsoft.com/office/word/2010/wordprocessingInk" xmlns:wne="http://schemas.microsoft.com/office/word/2006/wordml" xmlns:wps="http://schemas.microsoft.com/office/word/2010/wordprocessingShape" mc:Ignorable="w14 w15 w16se w16cid w16 w16cex wp14">
+<w15:people xmlns:wpc="http://schemas.microsoft.com/office/word/2010/wordprocessingCanvas" xmlns:cx="http://schemas.microsoft.com/office/drawing/2014/chartex" xmlns:mc="http://schemas.openxmlformats.org/markup-compatibility/2006" xmlns:o="urn:schemas-microsoft-com:office:office" xmlns:r="http://schemas.openxmlformats.org/officeDocument/2006/relationships" xmlns:m="http://schemas.openxmlformats.org/officeDocument/2006/math" xmlns:v="urn:schemas-microsoft-com:vml" xmlns:wp14="http://schemas.microsoft.com/office/word/2010/wordprocessingDrawing" xmlns:wp="http://schemas.openxmlformats.org/drawingml/2006/wordprocessingDrawing" xmlns:w10="urn:schemas-microsoft-com:office:word" xmlns:w="http://schemas.openxmlformats.org/wordprocessingml/2006/main" xmlns:w14="http://schemas.microsoft.com/office/word/2010/wordml" xmlns:w15="http://schemas.microsoft.com/office/word/2012/wordml" xmlns:w16se="http://schemas.microsoft.com/office/word/2015/wordml/symex" xmlns:wpg="http://schemas.microsoft.com/office/word/2010/wordprocessingGroup" xmlns:wpi="http://schemas.microsoft.com/office/word/2010/wordprocessingInk" xmlns:wne="http://schemas.microsoft.com/office/word/2006/wordml" xmlns:wps="http://schemas.microsoft.com/office/word/2010/wordprocessingShape" mc:Ignorable="w14 w15 w16se wp14">
   <w15:person w15:author="Hoàng Đức">
     <w15:presenceInfo w15:providerId="Windows Live" w15:userId="5b292fe57179bc8c"/>
   </w15:person>
@@ -12614,7 +13730,7 @@
 </file>
 
 <file path=word/styles.xml><?xml version="1.0" encoding="utf-8"?>
-<w:styles xmlns:mc="http://schemas.openxmlformats.org/markup-compatibility/2006" xmlns:r="http://schemas.openxmlformats.org/officeDocument/2006/relationships" xmlns:w="http://schemas.openxmlformats.org/wordprocessingml/2006/main" xmlns:w14="http://schemas.microsoft.com/office/word/2010/wordml" xmlns:w15="http://schemas.microsoft.com/office/word/2012/wordml" xmlns:w16cex="http://schemas.microsoft.com/office/word/2018/wordml/cex" xmlns:w16cid="http://schemas.microsoft.com/office/word/2016/wordml/cid" xmlns:w16="http://schemas.microsoft.com/office/word/2018/wordml" xmlns:w16se="http://schemas.microsoft.com/office/word/2015/wordml/symex" mc:Ignorable="w14 w15 w16se w16cid w16 w16cex">
+<w:styles xmlns:mc="http://schemas.openxmlformats.org/markup-compatibility/2006" xmlns:r="http://schemas.openxmlformats.org/officeDocument/2006/relationships" xmlns:w="http://schemas.openxmlformats.org/wordprocessingml/2006/main" xmlns:w14="http://schemas.microsoft.com/office/word/2010/wordml" xmlns:w15="http://schemas.microsoft.com/office/word/2012/wordml" xmlns:w16se="http://schemas.microsoft.com/office/word/2015/wordml/symex" mc:Ignorable="w14 w15 w16se">
   <w:docDefaults>
     <w:rPrDefault>
       <w:rPr>
@@ -12630,7 +13746,7 @@
       </w:pPr>
     </w:pPrDefault>
   </w:docDefaults>
-  <w:latentStyles w:defLockedState="0" w:defUIPriority="99" w:defSemiHidden="0" w:defUnhideWhenUsed="0" w:defQFormat="0" w:count="376">
+  <w:latentStyles w:defLockedState="0" w:defUIPriority="99" w:defSemiHidden="0" w:defUnhideWhenUsed="0" w:defQFormat="0" w:count="371">
     <w:lsdException w:name="Normal" w:uiPriority="0" w:qFormat="1"/>
     <w:lsdException w:name="heading 1" w:uiPriority="9" w:qFormat="1"/>
     <w:lsdException w:name="heading 2" w:semiHidden="1" w:uiPriority="9" w:unhideWhenUsed="1" w:qFormat="1"/>
@@ -12736,6 +13852,7 @@
     <w:lsdException w:name="HTML Sample" w:semiHidden="1" w:unhideWhenUsed="1"/>
     <w:lsdException w:name="HTML Typewriter" w:semiHidden="1" w:unhideWhenUsed="1"/>
     <w:lsdException w:name="HTML Variable" w:semiHidden="1" w:unhideWhenUsed="1"/>
+    <w:lsdException w:name="Normal Table" w:semiHidden="1" w:unhideWhenUsed="1"/>
     <w:lsdException w:name="annotation subject" w:semiHidden="1" w:unhideWhenUsed="1"/>
     <w:lsdException w:name="No List" w:semiHidden="1" w:unhideWhenUsed="1"/>
     <w:lsdException w:name="Outline List 1" w:semiHidden="1" w:unhideWhenUsed="1"/>
@@ -12778,8 +13895,11 @@
     <w:lsdException w:name="Table Contemporary" w:semiHidden="1" w:unhideWhenUsed="1"/>
     <w:lsdException w:name="Table Elegant" w:semiHidden="1" w:unhideWhenUsed="1"/>
     <w:lsdException w:name="Table Professional" w:semiHidden="1" w:unhideWhenUsed="1"/>
+    <w:lsdException w:name="Table Subtle 1" w:semiHidden="1" w:unhideWhenUsed="1"/>
     <w:lsdException w:name="Table Subtle 2" w:semiHidden="1" w:unhideWhenUsed="1"/>
     <w:lsdException w:name="Table Web 1" w:semiHidden="1" w:unhideWhenUsed="1"/>
+    <w:lsdException w:name="Table Web 2" w:semiHidden="1" w:unhideWhenUsed="1"/>
+    <w:lsdException w:name="Table Web 3" w:semiHidden="1" w:unhideWhenUsed="1"/>
     <w:lsdException w:name="Balloon Text" w:semiHidden="1" w:unhideWhenUsed="1"/>
     <w:lsdException w:name="Table Grid" w:uiPriority="39"/>
     <w:lsdException w:name="Table Theme" w:semiHidden="1" w:unhideWhenUsed="1"/>
@@ -12998,11 +14118,6 @@
     <w:lsdException w:name="List Table 5 Dark Accent 6" w:uiPriority="50"/>
     <w:lsdException w:name="List Table 6 Colorful Accent 6" w:uiPriority="51"/>
     <w:lsdException w:name="List Table 7 Colorful Accent 6" w:uiPriority="52"/>
-    <w:lsdException w:name="Mention" w:semiHidden="1" w:unhideWhenUsed="1"/>
-    <w:lsdException w:name="Smart Hyperlink" w:semiHidden="1" w:unhideWhenUsed="1"/>
-    <w:lsdException w:name="Hashtag" w:semiHidden="1" w:unhideWhenUsed="1"/>
-    <w:lsdException w:name="Unresolved Mention" w:semiHidden="1" w:unhideWhenUsed="1"/>
-    <w:lsdException w:name="Smart Link" w:semiHidden="1" w:unhideWhenUsed="1"/>
   </w:latentStyles>
   <w:style w:type="paragraph" w:default="1" w:styleId="Normal">
     <w:name w:val="Normal"/>
@@ -13749,7 +14864,7 @@
 </file>
 
 <file path=customXml/itemProps1.xml><?xml version="1.0" encoding="utf-8"?>
-<ds:datastoreItem xmlns:ds="http://schemas.openxmlformats.org/officeDocument/2006/customXml" ds:itemID="{811BF93B-AB54-4B61-A43E-1A74B048480B}">
+<ds:datastoreItem xmlns:ds="http://schemas.openxmlformats.org/officeDocument/2006/customXml" ds:itemID="{3C6572E8-7167-4A50-884A-F61C18ECFD0F}">
   <ds:schemaRefs>
     <ds:schemaRef ds:uri="http://schemas.openxmlformats.org/officeDocument/2006/bibliography"/>
   </ds:schemaRefs>

</xml_diff>

<commit_message>
cap nhat uml va word
</commit_message>
<xml_diff>
--- a/12thang10.docx
+++ b/12thang10.docx
@@ -1,6 +1,6 @@
 
 <file path=word/document.xml><?xml version="1.0" encoding="utf-8"?>
-<w:document xmlns:wpc="http://schemas.microsoft.com/office/word/2010/wordprocessingCanvas" xmlns:cx="http://schemas.microsoft.com/office/drawing/2014/chartex" xmlns:mc="http://schemas.openxmlformats.org/markup-compatibility/2006" xmlns:o="urn:schemas-microsoft-com:office:office" xmlns:r="http://schemas.openxmlformats.org/officeDocument/2006/relationships" xmlns:m="http://schemas.openxmlformats.org/officeDocument/2006/math" xmlns:v="urn:schemas-microsoft-com:vml" xmlns:wp14="http://schemas.microsoft.com/office/word/2010/wordprocessingDrawing" xmlns:wp="http://schemas.openxmlformats.org/drawingml/2006/wordprocessingDrawing" xmlns:w10="urn:schemas-microsoft-com:office:word" xmlns:w="http://schemas.openxmlformats.org/wordprocessingml/2006/main" xmlns:w14="http://schemas.microsoft.com/office/word/2010/wordml" xmlns:w15="http://schemas.microsoft.com/office/word/2012/wordml" xmlns:w16se="http://schemas.microsoft.com/office/word/2015/wordml/symex" xmlns:wpg="http://schemas.microsoft.com/office/word/2010/wordprocessingGroup" xmlns:wpi="http://schemas.microsoft.com/office/word/2010/wordprocessingInk" xmlns:wne="http://schemas.microsoft.com/office/word/2006/wordml" xmlns:wps="http://schemas.microsoft.com/office/word/2010/wordprocessingShape" mc:Ignorable="w14 w15 w16se wp14">
+<w:document xmlns:wpc="http://schemas.microsoft.com/office/word/2010/wordprocessingCanvas" xmlns:cx="http://schemas.microsoft.com/office/drawing/2014/chartex" xmlns:cx1="http://schemas.microsoft.com/office/drawing/2015/9/8/chartex" xmlns:cx2="http://schemas.microsoft.com/office/drawing/2015/10/21/chartex" xmlns:cx3="http://schemas.microsoft.com/office/drawing/2016/5/9/chartex" xmlns:cx4="http://schemas.microsoft.com/office/drawing/2016/5/10/chartex" xmlns:cx5="http://schemas.microsoft.com/office/drawing/2016/5/11/chartex" xmlns:cx6="http://schemas.microsoft.com/office/drawing/2016/5/12/chartex" xmlns:cx7="http://schemas.microsoft.com/office/drawing/2016/5/13/chartex" xmlns:cx8="http://schemas.microsoft.com/office/drawing/2016/5/14/chartex" xmlns:mc="http://schemas.openxmlformats.org/markup-compatibility/2006" xmlns:aink="http://schemas.microsoft.com/office/drawing/2016/ink" xmlns:am3d="http://schemas.microsoft.com/office/drawing/2017/model3d" xmlns:o="urn:schemas-microsoft-com:office:office" xmlns:r="http://schemas.openxmlformats.org/officeDocument/2006/relationships" xmlns:m="http://schemas.openxmlformats.org/officeDocument/2006/math" xmlns:v="urn:schemas-microsoft-com:vml" xmlns:wp14="http://schemas.microsoft.com/office/word/2010/wordprocessingDrawing" xmlns:wp="http://schemas.openxmlformats.org/drawingml/2006/wordprocessingDrawing" xmlns:w10="urn:schemas-microsoft-com:office:word" xmlns:w="http://schemas.openxmlformats.org/wordprocessingml/2006/main" xmlns:w14="http://schemas.microsoft.com/office/word/2010/wordml" xmlns:w15="http://schemas.microsoft.com/office/word/2012/wordml" xmlns:w16cex="http://schemas.microsoft.com/office/word/2018/wordml/cex" xmlns:w16cid="http://schemas.microsoft.com/office/word/2016/wordml/cid" xmlns:w16="http://schemas.microsoft.com/office/word/2018/wordml" xmlns:w16se="http://schemas.microsoft.com/office/word/2015/wordml/symex" xmlns:wpg="http://schemas.microsoft.com/office/word/2010/wordprocessingGroup" xmlns:wpi="http://schemas.microsoft.com/office/word/2010/wordprocessingInk" xmlns:wne="http://schemas.microsoft.com/office/word/2006/wordml" xmlns:wps="http://schemas.microsoft.com/office/word/2010/wordprocessingShape" mc:Ignorable="w14 w15 w16se w16cid w16 w16cex wp14">
   <w:body>
     <w:p>
       <w:pPr>
@@ -432,13 +432,10 @@
           <w:shd w:val="clear" w:color="auto" w:fill="FFFFFF"/>
           <w:lang w:val="en-US"/>
         </w:rPr>
-        <w:t>1. Lê Thị Mỹ Linh – 1951060809</w:t>
-      </w:r>
-    </w:p>
-    <w:p>
-      <w:pPr>
-        <w:spacing w:after="0" w:line="240" w:lineRule="auto"/>
-        <w:jc w:val="both"/>
+        <w:t xml:space="preserve">1. Lê Thị </w:t>
+      </w:r>
+      <w:proofErr w:type="spellStart"/>
+      <w:r>
         <w:rPr>
           <w:rFonts w:asciiTheme="majorHAnsi" w:hAnsiTheme="majorHAnsi" w:cstheme="majorHAnsi"/>
           <w:b/>
@@ -447,7 +444,9 @@
           <w:shd w:val="clear" w:color="auto" w:fill="FFFFFF"/>
           <w:lang w:val="en-US"/>
         </w:rPr>
-      </w:pPr>
+        <w:t>Mỹ</w:t>
+      </w:r>
+      <w:proofErr w:type="spellEnd"/>
       <w:r>
         <w:rPr>
           <w:rFonts w:asciiTheme="majorHAnsi" w:hAnsiTheme="majorHAnsi" w:cstheme="majorHAnsi"/>
@@ -457,7 +456,7 @@
           <w:shd w:val="clear" w:color="auto" w:fill="FFFFFF"/>
           <w:lang w:val="en-US"/>
         </w:rPr>
-        <w:t xml:space="preserve">2. Nguyễn Thị Thúy – </w:t>
+        <w:t xml:space="preserve"> Linh – 1951060809</w:t>
       </w:r>
     </w:p>
     <w:p>
@@ -482,13 +481,10 @@
           <w:shd w:val="clear" w:color="auto" w:fill="FFFFFF"/>
           <w:lang w:val="en-US"/>
         </w:rPr>
-        <w:t xml:space="preserve">3. Hoàng Trung Đức – </w:t>
-      </w:r>
-    </w:p>
-    <w:p>
-      <w:pPr>
-        <w:spacing w:after="0" w:line="240" w:lineRule="auto"/>
-        <w:jc w:val="both"/>
+        <w:t xml:space="preserve">2. </w:t>
+      </w:r>
+      <w:proofErr w:type="spellStart"/>
+      <w:r>
         <w:rPr>
           <w:rFonts w:asciiTheme="majorHAnsi" w:hAnsiTheme="majorHAnsi" w:cstheme="majorHAnsi"/>
           <w:b/>
@@ -497,7 +493,9 @@
           <w:shd w:val="clear" w:color="auto" w:fill="FFFFFF"/>
           <w:lang w:val="en-US"/>
         </w:rPr>
-      </w:pPr>
+        <w:t>Nguyễn</w:t>
+      </w:r>
+      <w:proofErr w:type="spellEnd"/>
       <w:r>
         <w:rPr>
           <w:rFonts w:asciiTheme="majorHAnsi" w:hAnsiTheme="majorHAnsi" w:cstheme="majorHAnsi"/>
@@ -507,7 +505,105 @@
           <w:shd w:val="clear" w:color="auto" w:fill="FFFFFF"/>
           <w:lang w:val="en-US"/>
         </w:rPr>
-        <w:t xml:space="preserve">4. Nguyễn Đình Cương  - </w:t>
+        <w:t xml:space="preserve"> Thị Thúy – </w:t>
+      </w:r>
+    </w:p>
+    <w:p>
+      <w:pPr>
+        <w:spacing w:after="0" w:line="240" w:lineRule="auto"/>
+        <w:jc w:val="both"/>
+        <w:rPr>
+          <w:rFonts w:asciiTheme="majorHAnsi" w:hAnsiTheme="majorHAnsi" w:cstheme="majorHAnsi"/>
+          <w:b/>
+          <w:sz w:val="32"/>
+          <w:szCs w:val="32"/>
+          <w:shd w:val="clear" w:color="auto" w:fill="FFFFFF"/>
+          <w:lang w:val="en-US"/>
+        </w:rPr>
+      </w:pPr>
+      <w:r>
+        <w:rPr>
+          <w:rFonts w:asciiTheme="majorHAnsi" w:hAnsiTheme="majorHAnsi" w:cstheme="majorHAnsi"/>
+          <w:b/>
+          <w:sz w:val="32"/>
+          <w:szCs w:val="32"/>
+          <w:shd w:val="clear" w:color="auto" w:fill="FFFFFF"/>
+          <w:lang w:val="en-US"/>
+        </w:rPr>
+        <w:t xml:space="preserve">3. Hoàng Trung Đức – </w:t>
+      </w:r>
+    </w:p>
+    <w:p>
+      <w:pPr>
+        <w:spacing w:after="0" w:line="240" w:lineRule="auto"/>
+        <w:jc w:val="both"/>
+        <w:rPr>
+          <w:rFonts w:asciiTheme="majorHAnsi" w:hAnsiTheme="majorHAnsi" w:cstheme="majorHAnsi"/>
+          <w:b/>
+          <w:sz w:val="32"/>
+          <w:szCs w:val="32"/>
+          <w:shd w:val="clear" w:color="auto" w:fill="FFFFFF"/>
+          <w:lang w:val="en-US"/>
+        </w:rPr>
+      </w:pPr>
+      <w:r>
+        <w:rPr>
+          <w:rFonts w:asciiTheme="majorHAnsi" w:hAnsiTheme="majorHAnsi" w:cstheme="majorHAnsi"/>
+          <w:b/>
+          <w:sz w:val="32"/>
+          <w:szCs w:val="32"/>
+          <w:shd w:val="clear" w:color="auto" w:fill="FFFFFF"/>
+          <w:lang w:val="en-US"/>
+        </w:rPr>
+        <w:t xml:space="preserve">4. </w:t>
+      </w:r>
+      <w:proofErr w:type="spellStart"/>
+      <w:r>
+        <w:rPr>
+          <w:rFonts w:asciiTheme="majorHAnsi" w:hAnsiTheme="majorHAnsi" w:cstheme="majorHAnsi"/>
+          <w:b/>
+          <w:sz w:val="32"/>
+          <w:szCs w:val="32"/>
+          <w:shd w:val="clear" w:color="auto" w:fill="FFFFFF"/>
+          <w:lang w:val="en-US"/>
+        </w:rPr>
+        <w:t>Nguyễn</w:t>
+      </w:r>
+      <w:proofErr w:type="spellEnd"/>
+      <w:r>
+        <w:rPr>
+          <w:rFonts w:asciiTheme="majorHAnsi" w:hAnsiTheme="majorHAnsi" w:cstheme="majorHAnsi"/>
+          <w:b/>
+          <w:sz w:val="32"/>
+          <w:szCs w:val="32"/>
+          <w:shd w:val="clear" w:color="auto" w:fill="FFFFFF"/>
+          <w:lang w:val="en-US"/>
+        </w:rPr>
+        <w:t xml:space="preserve"> Đình </w:t>
+      </w:r>
+      <w:proofErr w:type="gramStart"/>
+      <w:r>
+        <w:rPr>
+          <w:rFonts w:asciiTheme="majorHAnsi" w:hAnsiTheme="majorHAnsi" w:cstheme="majorHAnsi"/>
+          <w:b/>
+          <w:sz w:val="32"/>
+          <w:szCs w:val="32"/>
+          <w:shd w:val="clear" w:color="auto" w:fill="FFFFFF"/>
+          <w:lang w:val="en-US"/>
+        </w:rPr>
+        <w:t>Cương  -</w:t>
+      </w:r>
+      <w:proofErr w:type="gramEnd"/>
+      <w:r>
+        <w:rPr>
+          <w:rFonts w:asciiTheme="majorHAnsi" w:hAnsiTheme="majorHAnsi" w:cstheme="majorHAnsi"/>
+          <w:b/>
+          <w:sz w:val="32"/>
+          <w:szCs w:val="32"/>
+          <w:shd w:val="clear" w:color="auto" w:fill="FFFFFF"/>
+          <w:lang w:val="en-US"/>
+        </w:rPr>
+        <w:t xml:space="preserve"> </w:t>
       </w:r>
     </w:p>
     <w:p>
@@ -533,6 +629,7 @@
         </w:rPr>
         <w:t xml:space="preserve">Giảng viên phụ trách môn học: </w:t>
       </w:r>
+      <w:proofErr w:type="spellStart"/>
       <w:r>
         <w:rPr>
           <w:rFonts w:asciiTheme="majorHAnsi" w:hAnsiTheme="majorHAnsi" w:cstheme="majorHAnsi"/>
@@ -542,7 +639,19 @@
           <w:shd w:val="clear" w:color="auto" w:fill="FFFFFF"/>
           <w:lang w:val="en-US"/>
         </w:rPr>
-        <w:t xml:space="preserve">Nguyễn </w:t>
+        <w:t>Nguyễn</w:t>
+      </w:r>
+      <w:proofErr w:type="spellEnd"/>
+      <w:r>
+        <w:rPr>
+          <w:rFonts w:asciiTheme="majorHAnsi" w:hAnsiTheme="majorHAnsi" w:cstheme="majorHAnsi"/>
+          <w:b/>
+          <w:sz w:val="36"/>
+          <w:szCs w:val="36"/>
+          <w:shd w:val="clear" w:color="auto" w:fill="FFFFFF"/>
+          <w:lang w:val="en-US"/>
+        </w:rPr>
+        <w:t xml:space="preserve"> </w:t>
       </w:r>
       <w:r>
         <w:rPr>
@@ -1598,6 +1707,7 @@
         </w:rPr>
         <w:t xml:space="preserve">gg doc, </w:t>
       </w:r>
+      <w:proofErr w:type="spellStart"/>
       <w:r>
         <w:rPr>
           <w:rFonts w:asciiTheme="majorHAnsi" w:hAnsiTheme="majorHAnsi" w:cstheme="majorHAnsi"/>
@@ -1607,6 +1717,7 @@
         </w:rPr>
         <w:t>github</w:t>
       </w:r>
+      <w:proofErr w:type="spellEnd"/>
       <w:r>
         <w:rPr>
           <w:rFonts w:asciiTheme="majorHAnsi" w:hAnsiTheme="majorHAnsi" w:cstheme="majorHAnsi"/>
@@ -2351,7 +2462,27 @@
                 <w:szCs w:val="26"/>
                 <w:lang w:val="en-US"/>
               </w:rPr>
-              <w:t>Lê Thị Mỹ Linh</w:t>
+              <w:t xml:space="preserve">Lê Thị </w:t>
+            </w:r>
+            <w:proofErr w:type="spellStart"/>
+            <w:r>
+              <w:rPr>
+                <w:rFonts w:asciiTheme="majorHAnsi" w:hAnsiTheme="majorHAnsi" w:cstheme="majorHAnsi"/>
+                <w:sz w:val="26"/>
+                <w:szCs w:val="26"/>
+                <w:lang w:val="en-US"/>
+              </w:rPr>
+              <w:t>Mỹ</w:t>
+            </w:r>
+            <w:proofErr w:type="spellEnd"/>
+            <w:r>
+              <w:rPr>
+                <w:rFonts w:asciiTheme="majorHAnsi" w:hAnsiTheme="majorHAnsi" w:cstheme="majorHAnsi"/>
+                <w:sz w:val="26"/>
+                <w:szCs w:val="26"/>
+                <w:lang w:val="en-US"/>
+              </w:rPr>
+              <w:t xml:space="preserve"> Linh</w:t>
             </w:r>
           </w:p>
         </w:tc>
@@ -2478,14 +2609,25 @@
                 <w:lang w:val="en-US"/>
               </w:rPr>
             </w:pPr>
-            <w:r>
-              <w:rPr>
-                <w:rFonts w:asciiTheme="majorHAnsi" w:hAnsiTheme="majorHAnsi" w:cstheme="majorHAnsi"/>
-                <w:sz w:val="26"/>
-                <w:szCs w:val="26"/>
-                <w:lang w:val="en-US"/>
-              </w:rPr>
-              <w:t>Nguyễn Thị Thúy</w:t>
+            <w:proofErr w:type="spellStart"/>
+            <w:r>
+              <w:rPr>
+                <w:rFonts w:asciiTheme="majorHAnsi" w:hAnsiTheme="majorHAnsi" w:cstheme="majorHAnsi"/>
+                <w:sz w:val="26"/>
+                <w:szCs w:val="26"/>
+                <w:lang w:val="en-US"/>
+              </w:rPr>
+              <w:t>Nguyễn</w:t>
+            </w:r>
+            <w:proofErr w:type="spellEnd"/>
+            <w:r>
+              <w:rPr>
+                <w:rFonts w:asciiTheme="majorHAnsi" w:hAnsiTheme="majorHAnsi" w:cstheme="majorHAnsi"/>
+                <w:sz w:val="26"/>
+                <w:szCs w:val="26"/>
+                <w:lang w:val="en-US"/>
+              </w:rPr>
+              <w:t xml:space="preserve"> Thị Thúy</w:t>
             </w:r>
           </w:p>
         </w:tc>
@@ -2733,14 +2875,25 @@
                 <w:lang w:val="en-US"/>
               </w:rPr>
             </w:pPr>
-            <w:r>
-              <w:rPr>
-                <w:rFonts w:asciiTheme="majorHAnsi" w:hAnsiTheme="majorHAnsi" w:cstheme="majorHAnsi"/>
-                <w:sz w:val="26"/>
-                <w:szCs w:val="26"/>
-                <w:lang w:val="en-US"/>
-              </w:rPr>
-              <w:t>Nguyễn Đình Cương</w:t>
+            <w:proofErr w:type="spellStart"/>
+            <w:r>
+              <w:rPr>
+                <w:rFonts w:asciiTheme="majorHAnsi" w:hAnsiTheme="majorHAnsi" w:cstheme="majorHAnsi"/>
+                <w:sz w:val="26"/>
+                <w:szCs w:val="26"/>
+                <w:lang w:val="en-US"/>
+              </w:rPr>
+              <w:t>Nguyễn</w:t>
+            </w:r>
+            <w:proofErr w:type="spellEnd"/>
+            <w:r>
+              <w:rPr>
+                <w:rFonts w:asciiTheme="majorHAnsi" w:hAnsiTheme="majorHAnsi" w:cstheme="majorHAnsi"/>
+                <w:sz w:val="26"/>
+                <w:szCs w:val="26"/>
+                <w:lang w:val="en-US"/>
+              </w:rPr>
+              <w:t xml:space="preserve"> Đình Cương</w:t>
             </w:r>
           </w:p>
         </w:tc>
@@ -3258,15 +3411,35 @@
                 <w:sz w:val="26"/>
                 <w:szCs w:val="26"/>
               </w:rPr>
-              <w:t xml:space="preserve"> thêm </w:t>
-            </w:r>
-            <w:r>
-              <w:rPr>
-                <w:rFonts w:asciiTheme="majorHAnsi" w:hAnsiTheme="majorHAnsi" w:cstheme="majorHAnsi"/>
-                <w:sz w:val="26"/>
-                <w:szCs w:val="26"/>
-              </w:rPr>
-              <w:t xml:space="preserve">loại hàng vào danh sách bán </w:t>
+              <w:t xml:space="preserve"> </w:t>
+            </w:r>
+            <w:r>
+              <w:rPr>
+                <w:rFonts w:asciiTheme="majorHAnsi" w:hAnsiTheme="majorHAnsi" w:cstheme="majorHAnsi"/>
+                <w:sz w:val="26"/>
+                <w:szCs w:val="26"/>
+              </w:rPr>
+              <w:t>qu</w:t>
+            </w:r>
+            <w:proofErr w:type="spellStart"/>
+            <w:r>
+              <w:rPr>
+                <w:rFonts w:asciiTheme="majorHAnsi" w:hAnsiTheme="majorHAnsi" w:cstheme="majorHAnsi"/>
+                <w:sz w:val="26"/>
+                <w:szCs w:val="26"/>
+                <w:lang w:val="en-US"/>
+              </w:rPr>
+              <w:t>ản</w:t>
+            </w:r>
+            <w:proofErr w:type="spellEnd"/>
+            <w:r>
+              <w:rPr>
+                <w:rFonts w:asciiTheme="majorHAnsi" w:hAnsiTheme="majorHAnsi" w:cstheme="majorHAnsi"/>
+                <w:sz w:val="26"/>
+                <w:szCs w:val="26"/>
+                <w:lang w:val="en-US"/>
+              </w:rPr>
+              <w:t xml:space="preserve"> lý tài chính, sản phẩm và nhân viên</w:t>
             </w:r>
           </w:p>
           <w:p>
@@ -4084,6 +4257,7 @@
               <w:jc w:val="both"/>
               <w:rPr>
                 <w:rFonts w:asciiTheme="majorHAnsi" w:hAnsiTheme="majorHAnsi" w:cstheme="majorHAnsi"/>
+                <w:color w:val="FF0000"/>
                 <w:sz w:val="26"/>
                 <w:szCs w:val="26"/>
               </w:rPr>
@@ -4091,6 +4265,7 @@
             <w:r>
               <w:rPr>
                 <w:rFonts w:asciiTheme="majorHAnsi" w:hAnsiTheme="majorHAnsi" w:cstheme="majorHAnsi"/>
+                <w:color w:val="FF0000"/>
                 <w:sz w:val="26"/>
                 <w:szCs w:val="26"/>
               </w:rPr>
@@ -4099,10 +4274,21 @@
             <w:r>
               <w:rPr>
                 <w:rFonts w:asciiTheme="majorHAnsi" w:hAnsiTheme="majorHAnsi" w:cstheme="majorHAnsi"/>
-                <w:sz w:val="26"/>
-                <w:szCs w:val="26"/>
-              </w:rPr>
-              <w:t>: Nhân viên bán hàng Tư vấn cho khách hàng, theo dõi đơn hàng, thu tiền, theo dõi chuyển hàng cho khách.</w:t>
+                <w:color w:val="FF0000"/>
+                <w:sz w:val="26"/>
+                <w:szCs w:val="26"/>
+              </w:rPr>
+              <w:t>: Nhân viên bán hàng Tư vấn cho khách hàng, theo dõi đơn hàng</w:t>
+            </w:r>
+            <w:r>
+              <w:rPr>
+                <w:rFonts w:asciiTheme="majorHAnsi" w:hAnsiTheme="majorHAnsi" w:cstheme="majorHAnsi"/>
+                <w:color w:val="FF0000"/>
+                <w:sz w:val="26"/>
+                <w:szCs w:val="26"/>
+                <w:lang w:val="en-US"/>
+              </w:rPr>
+              <w:t>, lên đơn hàng</w:t>
             </w:r>
           </w:p>
           <w:p>
@@ -4283,7 +4469,6 @@
           <w:szCs w:val="26"/>
           <w:lang w:val="vi"/>
         </w:rPr>
-        <w:lastRenderedPageBreak/>
         <w:t>2.2. Xác định các FEAT từ STRQ</w:t>
       </w:r>
       <w:bookmarkEnd w:id="9"/>
@@ -4847,6 +5032,7 @@
                 <w:szCs w:val="26"/>
               </w:rPr>
             </w:pPr>
+            <w:commentRangeStart w:id="10"/>
             <w:r>
               <w:rPr>
                 <w:rFonts w:asciiTheme="majorHAnsi" w:hAnsiTheme="majorHAnsi" w:cstheme="majorHAnsi"/>
@@ -4868,43 +5054,36 @@
                 <w:rFonts w:asciiTheme="majorHAnsi" w:hAnsiTheme="majorHAnsi" w:cstheme="majorHAnsi"/>
                 <w:sz w:val="26"/>
                 <w:szCs w:val="26"/>
-                <w:lang w:val="en-US"/>
-              </w:rPr>
-              <w:t>Chủ cửa</w:t>
-            </w:r>
-            <w:r>
-              <w:rPr>
-                <w:rFonts w:asciiTheme="majorHAnsi" w:hAnsiTheme="majorHAnsi" w:cstheme="majorHAnsi"/>
-                <w:sz w:val="26"/>
-                <w:szCs w:val="26"/>
-              </w:rPr>
-              <w:t xml:space="preserve"> hàng có </w:t>
-            </w:r>
-            <w:r>
-              <w:rPr>
-                <w:rFonts w:asciiTheme="majorHAnsi" w:hAnsiTheme="majorHAnsi" w:cstheme="majorHAnsi"/>
-                <w:sz w:val="26"/>
-                <w:szCs w:val="26"/>
-                <w:lang w:val="en-US"/>
-              </w:rPr>
-              <w:t>quyền</w:t>
-            </w:r>
-            <w:r>
-              <w:rPr>
-                <w:rFonts w:asciiTheme="majorHAnsi" w:hAnsiTheme="majorHAnsi" w:cstheme="majorHAnsi"/>
-                <w:sz w:val="26"/>
-                <w:szCs w:val="26"/>
-              </w:rPr>
-              <w:t xml:space="preserve"> thêm </w:t>
-            </w:r>
-            <w:r>
-              <w:rPr>
-                <w:rFonts w:asciiTheme="majorHAnsi" w:hAnsiTheme="majorHAnsi" w:cstheme="majorHAnsi"/>
-                <w:sz w:val="26"/>
-                <w:szCs w:val="26"/>
-                <w:lang w:val="en-US"/>
-              </w:rPr>
-              <w:t>loại hàng vào danh sách bán</w:t>
+              </w:rPr>
+              <w:t xml:space="preserve">Chủ cửa hàng có quyền </w:t>
+            </w:r>
+            <w:r>
+              <w:rPr>
+                <w:rFonts w:asciiTheme="majorHAnsi" w:hAnsiTheme="majorHAnsi" w:cstheme="majorHAnsi"/>
+                <w:sz w:val="26"/>
+                <w:szCs w:val="26"/>
+              </w:rPr>
+              <w:t>qu</w:t>
+            </w:r>
+            <w:proofErr w:type="spellStart"/>
+            <w:r>
+              <w:rPr>
+                <w:rFonts w:asciiTheme="majorHAnsi" w:hAnsiTheme="majorHAnsi" w:cstheme="majorHAnsi"/>
+                <w:sz w:val="26"/>
+                <w:szCs w:val="26"/>
+                <w:lang w:val="en-US"/>
+              </w:rPr>
+              <w:t>ản</w:t>
+            </w:r>
+            <w:proofErr w:type="spellEnd"/>
+            <w:r>
+              <w:rPr>
+                <w:rFonts w:asciiTheme="majorHAnsi" w:hAnsiTheme="majorHAnsi" w:cstheme="majorHAnsi"/>
+                <w:sz w:val="26"/>
+                <w:szCs w:val="26"/>
+                <w:lang w:val="en-US"/>
+              </w:rPr>
+              <w:t xml:space="preserve"> lý tài chính, sản phẩm và nhân viên</w:t>
             </w:r>
           </w:p>
         </w:tc>
@@ -4945,6 +5124,15 @@
                 <w:szCs w:val="26"/>
                 <w:lang w:val="en-US"/>
               </w:rPr>
+              <w:t>.1</w:t>
+            </w:r>
+            <w:r>
+              <w:rPr>
+                <w:rFonts w:asciiTheme="majorHAnsi" w:hAnsiTheme="majorHAnsi" w:cstheme="majorHAnsi"/>
+                <w:sz w:val="26"/>
+                <w:szCs w:val="26"/>
+                <w:lang w:val="en-US"/>
+              </w:rPr>
               <w:t>: Chủ cửa</w:t>
             </w:r>
             <w:r>
@@ -4970,17 +5158,44 @@
                 <w:sz w:val="26"/>
                 <w:szCs w:val="26"/>
               </w:rPr>
-              <w:t xml:space="preserve"> thêm </w:t>
-            </w:r>
-            <w:r>
-              <w:rPr>
-                <w:rFonts w:asciiTheme="majorHAnsi" w:hAnsiTheme="majorHAnsi" w:cstheme="majorHAnsi"/>
-                <w:sz w:val="26"/>
-                <w:szCs w:val="26"/>
-                <w:lang w:val="en-US"/>
-              </w:rPr>
-              <w:t>loại hàng vào danh sách bán</w:t>
-            </w:r>
+              <w:t xml:space="preserve"> </w:t>
+            </w:r>
+            <w:r>
+              <w:rPr>
+                <w:rFonts w:asciiTheme="majorHAnsi" w:hAnsiTheme="majorHAnsi" w:cstheme="majorHAnsi"/>
+                <w:sz w:val="26"/>
+                <w:szCs w:val="26"/>
+                <w:lang w:val="en-US"/>
+              </w:rPr>
+              <w:t>quản lý tài chính của cửa hàng</w:t>
+            </w:r>
+            <w:commentRangeEnd w:id="10"/>
+            <w:r>
+              <w:rPr>
+                <w:rStyle w:val="CommentReference"/>
+                <w:rFonts w:asciiTheme="minorHAnsi" w:eastAsiaTheme="minorHAnsi" w:hAnsiTheme="minorHAnsi" w:cstheme="minorBidi"/>
+                <w:lang w:eastAsia="en-US"/>
+              </w:rPr>
+              <w:commentReference w:id="10"/>
+            </w:r>
+          </w:p>
+          <w:p>
+            <w:pPr>
+              <w:pStyle w:val="NormalWeb"/>
+              <w:numPr>
+                <w:ilvl w:val="0"/>
+                <w:numId w:val="21"/>
+              </w:numPr>
+              <w:spacing w:before="0" w:beforeAutospacing="0" w:after="0" w:afterAutospacing="0"/>
+              <w:ind w:left="355" w:hanging="355"/>
+              <w:jc w:val="both"/>
+              <w:rPr>
+                <w:rFonts w:asciiTheme="majorHAnsi" w:hAnsiTheme="majorHAnsi" w:cstheme="majorHAnsi"/>
+                <w:sz w:val="26"/>
+                <w:szCs w:val="26"/>
+                <w:lang w:val="en-US"/>
+              </w:rPr>
+            </w:pPr>
           </w:p>
         </w:tc>
       </w:tr>
@@ -5418,7 +5633,47 @@
                 <w:szCs w:val="26"/>
                 <w:lang w:val="en-US"/>
               </w:rPr>
-              <w:t>bằng VNPay, banking, MoMo,</w:t>
+              <w:t xml:space="preserve">bằng </w:t>
+            </w:r>
+            <w:proofErr w:type="spellStart"/>
+            <w:r>
+              <w:rPr>
+                <w:rFonts w:asciiTheme="majorHAnsi" w:hAnsiTheme="majorHAnsi" w:cstheme="majorHAnsi"/>
+                <w:sz w:val="26"/>
+                <w:szCs w:val="26"/>
+                <w:lang w:val="en-US"/>
+              </w:rPr>
+              <w:t>VNPay</w:t>
+            </w:r>
+            <w:proofErr w:type="spellEnd"/>
+            <w:r>
+              <w:rPr>
+                <w:rFonts w:asciiTheme="majorHAnsi" w:hAnsiTheme="majorHAnsi" w:cstheme="majorHAnsi"/>
+                <w:sz w:val="26"/>
+                <w:szCs w:val="26"/>
+                <w:lang w:val="en-US"/>
+              </w:rPr>
+              <w:t xml:space="preserve">, banking, </w:t>
+            </w:r>
+            <w:proofErr w:type="spellStart"/>
+            <w:r>
+              <w:rPr>
+                <w:rFonts w:asciiTheme="majorHAnsi" w:hAnsiTheme="majorHAnsi" w:cstheme="majorHAnsi"/>
+                <w:sz w:val="26"/>
+                <w:szCs w:val="26"/>
+                <w:lang w:val="en-US"/>
+              </w:rPr>
+              <w:t>MoMo</w:t>
+            </w:r>
+            <w:proofErr w:type="spellEnd"/>
+            <w:r>
+              <w:rPr>
+                <w:rFonts w:asciiTheme="majorHAnsi" w:hAnsiTheme="majorHAnsi" w:cstheme="majorHAnsi"/>
+                <w:sz w:val="26"/>
+                <w:szCs w:val="26"/>
+                <w:lang w:val="en-US"/>
+              </w:rPr>
+              <w:t>,</w:t>
             </w:r>
             <w:r>
               <w:rPr>
@@ -6235,17 +6490,7 @@
                 <w:sz w:val="26"/>
                 <w:szCs w:val="26"/>
               </w:rPr>
-              <w:t>2: Khách</w:t>
-            </w:r>
-            <w:bookmarkStart w:id="10" w:name="_GoBack"/>
-            <w:bookmarkEnd w:id="10"/>
-            <w:r>
-              <w:rPr>
-                <w:rFonts w:asciiTheme="majorHAnsi" w:hAnsiTheme="majorHAnsi" w:cstheme="majorHAnsi"/>
-                <w:sz w:val="26"/>
-                <w:szCs w:val="26"/>
-              </w:rPr>
-              <w:t xml:space="preserve"> hàng có thể trả hàng</w:t>
+              <w:t>2: Khách hàng có thể trả hàng</w:t>
             </w:r>
             <w:r>
               <w:rPr>
@@ -6595,33 +6840,28 @@
                 <w:sz w:val="26"/>
                 <w:szCs w:val="26"/>
               </w:rPr>
-              <w:t xml:space="preserve">black </w:t>
-            </w:r>
-            <w:r>
-              <w:rPr>
-                <w:rFonts w:asciiTheme="majorHAnsi" w:hAnsiTheme="majorHAnsi" w:cstheme="majorHAnsi"/>
-                <w:sz w:val="26"/>
-                <w:szCs w:val="26"/>
-              </w:rPr>
-              <w:t>F</w:t>
-            </w:r>
-            <w:r>
-              <w:rPr>
-                <w:rFonts w:asciiTheme="majorHAnsi" w:hAnsiTheme="majorHAnsi" w:cstheme="majorHAnsi"/>
-                <w:sz w:val="26"/>
-                <w:szCs w:val="26"/>
-              </w:rPr>
-              <w:t>riday</w:t>
-            </w:r>
-            <w:r>
-              <w:rPr>
-                <w:rFonts w:asciiTheme="majorHAnsi" w:hAnsiTheme="majorHAnsi" w:cstheme="majorHAnsi"/>
-                <w:sz w:val="26"/>
-                <w:szCs w:val="26"/>
-                <w:lang w:val="en-US"/>
-              </w:rPr>
-              <w:t>, và các dịp đặc biệt khác,…</w:t>
-            </w:r>
+              <w:t>black Friday</w:t>
+            </w:r>
+            <w:r>
+              <w:rPr>
+                <w:rFonts w:asciiTheme="majorHAnsi" w:hAnsiTheme="majorHAnsi" w:cstheme="majorHAnsi"/>
+                <w:sz w:val="26"/>
+                <w:szCs w:val="26"/>
+                <w:lang w:val="en-US"/>
+              </w:rPr>
+              <w:t xml:space="preserve">, và các dịp đặc biệt </w:t>
+            </w:r>
+            <w:proofErr w:type="gramStart"/>
+            <w:r>
+              <w:rPr>
+                <w:rFonts w:asciiTheme="majorHAnsi" w:hAnsiTheme="majorHAnsi" w:cstheme="majorHAnsi"/>
+                <w:sz w:val="26"/>
+                <w:szCs w:val="26"/>
+                <w:lang w:val="en-US"/>
+              </w:rPr>
+              <w:t>khác,…</w:t>
+            </w:r>
+            <w:proofErr w:type="gramEnd"/>
           </w:p>
         </w:tc>
       </w:tr>
@@ -7267,6 +7507,7 @@
               <w:jc w:val="both"/>
               <w:rPr>
                 <w:rFonts w:asciiTheme="majorHAnsi" w:hAnsiTheme="majorHAnsi" w:cstheme="majorHAnsi"/>
+                <w:color w:val="FF0000"/>
                 <w:sz w:val="26"/>
                 <w:szCs w:val="26"/>
               </w:rPr>
@@ -7274,6 +7515,7 @@
             <w:r>
               <w:rPr>
                 <w:rFonts w:asciiTheme="majorHAnsi" w:hAnsiTheme="majorHAnsi" w:cstheme="majorHAnsi"/>
+                <w:color w:val="FF0000"/>
                 <w:sz w:val="26"/>
                 <w:szCs w:val="26"/>
               </w:rPr>
@@ -7282,6 +7524,7 @@
             <w:r>
               <w:rPr>
                 <w:rFonts w:asciiTheme="majorHAnsi" w:hAnsiTheme="majorHAnsi" w:cstheme="majorHAnsi"/>
+                <w:color w:val="FF0000"/>
                 <w:sz w:val="26"/>
                 <w:szCs w:val="26"/>
               </w:rPr>
@@ -7290,6 +7533,7 @@
             <w:r>
               <w:rPr>
                 <w:rFonts w:asciiTheme="majorHAnsi" w:hAnsiTheme="majorHAnsi" w:cstheme="majorHAnsi"/>
+                <w:color w:val="FF0000"/>
                 <w:sz w:val="26"/>
                 <w:szCs w:val="26"/>
                 <w:lang w:val="en-US"/>
@@ -7299,21 +7543,33 @@
             <w:r>
               <w:rPr>
                 <w:rFonts w:asciiTheme="majorHAnsi" w:hAnsiTheme="majorHAnsi" w:cstheme="majorHAnsi"/>
+                <w:color w:val="FF0000"/>
+                <w:sz w:val="26"/>
+                <w:szCs w:val="26"/>
+                <w:lang w:val="en-US"/>
+              </w:rPr>
+              <w:t>t</w:t>
+            </w:r>
+            <w:r>
+              <w:rPr>
+                <w:rFonts w:asciiTheme="majorHAnsi" w:hAnsiTheme="majorHAnsi" w:cstheme="majorHAnsi"/>
+                <w:color w:val="FF0000"/>
                 <w:sz w:val="26"/>
                 <w:szCs w:val="26"/>
                 <w:shd w:val="clear" w:color="auto" w:fill="FFFFFF"/>
               </w:rPr>
-              <w:t xml:space="preserve">Tư vấn cho khách hàng, theo dõi </w:t>
-            </w:r>
-            <w:r>
-              <w:rPr>
-                <w:rFonts w:asciiTheme="majorHAnsi" w:hAnsiTheme="majorHAnsi" w:cstheme="majorHAnsi"/>
+              <w:t>ư vấn cho khách hàng, theo dõi đơn hàng</w:t>
+            </w:r>
+            <w:r>
+              <w:rPr>
+                <w:rFonts w:asciiTheme="majorHAnsi" w:hAnsiTheme="majorHAnsi" w:cstheme="majorHAnsi"/>
+                <w:color w:val="FF0000"/>
                 <w:sz w:val="26"/>
                 <w:szCs w:val="26"/>
                 <w:shd w:val="clear" w:color="auto" w:fill="FFFFFF"/>
-              </w:rPr>
-              <w:lastRenderedPageBreak/>
-              <w:t>đơn hàng, thu tiền, theo dõi chuyển hàng cho khách.</w:t>
+                <w:lang w:val="en-US"/>
+              </w:rPr>
+              <w:t>, lên đơn hàng</w:t>
             </w:r>
           </w:p>
         </w:tc>
@@ -7334,6 +7590,7 @@
               <w:textAlignment w:val="baseline"/>
               <w:rPr>
                 <w:rFonts w:asciiTheme="majorHAnsi" w:hAnsiTheme="majorHAnsi" w:cstheme="majorHAnsi"/>
+                <w:color w:val="FF0000"/>
                 <w:sz w:val="26"/>
                 <w:szCs w:val="26"/>
               </w:rPr>
@@ -7341,16 +7598,17 @@
             <w:r>
               <w:rPr>
                 <w:rFonts w:asciiTheme="majorHAnsi" w:hAnsiTheme="majorHAnsi" w:cstheme="majorHAnsi"/>
-                <w:sz w:val="26"/>
-                <w:szCs w:val="26"/>
-                <w:lang w:val="en-US"/>
-              </w:rPr>
-              <w:lastRenderedPageBreak/>
+                <w:color w:val="FF0000"/>
+                <w:sz w:val="26"/>
+                <w:szCs w:val="26"/>
+                <w:lang w:val="en-US"/>
+              </w:rPr>
               <w:t xml:space="preserve">FEAT 20.1: </w:t>
             </w:r>
             <w:r>
               <w:rPr>
                 <w:rFonts w:asciiTheme="majorHAnsi" w:hAnsiTheme="majorHAnsi" w:cstheme="majorHAnsi"/>
+                <w:color w:val="FF0000"/>
                 <w:sz w:val="26"/>
                 <w:szCs w:val="26"/>
               </w:rPr>
@@ -7359,6 +7617,7 @@
             <w:r>
               <w:rPr>
                 <w:rFonts w:asciiTheme="majorHAnsi" w:hAnsiTheme="majorHAnsi" w:cstheme="majorHAnsi"/>
+                <w:color w:val="FF0000"/>
                 <w:sz w:val="26"/>
                 <w:szCs w:val="26"/>
                 <w:lang w:val="en-US"/>
@@ -7368,6 +7627,7 @@
             <w:r>
               <w:rPr>
                 <w:rFonts w:asciiTheme="majorHAnsi" w:hAnsiTheme="majorHAnsi" w:cstheme="majorHAnsi"/>
+                <w:color w:val="FF0000"/>
                 <w:sz w:val="26"/>
                 <w:szCs w:val="26"/>
               </w:rPr>
@@ -7387,6 +7647,7 @@
               <w:textAlignment w:val="baseline"/>
               <w:rPr>
                 <w:rFonts w:asciiTheme="majorHAnsi" w:hAnsiTheme="majorHAnsi" w:cstheme="majorHAnsi"/>
+                <w:color w:val="FF0000"/>
                 <w:sz w:val="26"/>
                 <w:szCs w:val="26"/>
               </w:rPr>
@@ -7394,6 +7655,7 @@
             <w:r>
               <w:rPr>
                 <w:rFonts w:asciiTheme="majorHAnsi" w:hAnsiTheme="majorHAnsi" w:cstheme="majorHAnsi"/>
+                <w:color w:val="FF0000"/>
                 <w:sz w:val="26"/>
                 <w:szCs w:val="26"/>
               </w:rPr>
@@ -7403,6 +7665,7 @@
             <w:r>
               <w:rPr>
                 <w:rFonts w:asciiTheme="majorHAnsi" w:hAnsiTheme="majorHAnsi" w:cstheme="majorHAnsi"/>
+                <w:color w:val="FF0000"/>
                 <w:sz w:val="26"/>
                 <w:szCs w:val="26"/>
                 <w:lang w:val="en-US"/>
@@ -7412,6 +7675,7 @@
             <w:r>
               <w:rPr>
                 <w:rFonts w:asciiTheme="majorHAnsi" w:hAnsiTheme="majorHAnsi" w:cstheme="majorHAnsi"/>
+                <w:color w:val="FF0000"/>
                 <w:sz w:val="26"/>
                 <w:szCs w:val="26"/>
               </w:rPr>
@@ -7420,6 +7684,7 @@
             <w:r>
               <w:rPr>
                 <w:rFonts w:asciiTheme="majorHAnsi" w:hAnsiTheme="majorHAnsi" w:cstheme="majorHAnsi"/>
+                <w:color w:val="FF0000"/>
                 <w:sz w:val="26"/>
                 <w:szCs w:val="26"/>
               </w:rPr>
@@ -7428,6 +7693,7 @@
             <w:r>
               <w:rPr>
                 <w:rFonts w:asciiTheme="majorHAnsi" w:hAnsiTheme="majorHAnsi" w:cstheme="majorHAnsi"/>
+                <w:color w:val="FF0000"/>
                 <w:sz w:val="26"/>
                 <w:szCs w:val="26"/>
                 <w:lang w:val="en-US"/>
@@ -7437,6 +7703,7 @@
             <w:r>
               <w:rPr>
                 <w:rFonts w:asciiTheme="majorHAnsi" w:hAnsiTheme="majorHAnsi" w:cstheme="majorHAnsi"/>
+                <w:color w:val="FF0000"/>
                 <w:sz w:val="26"/>
                 <w:szCs w:val="26"/>
               </w:rPr>
@@ -7456,6 +7723,7 @@
               <w:textAlignment w:val="baseline"/>
               <w:rPr>
                 <w:rFonts w:asciiTheme="majorHAnsi" w:hAnsiTheme="majorHAnsi" w:cstheme="majorHAnsi"/>
+                <w:color w:val="FF0000"/>
                 <w:sz w:val="26"/>
                 <w:szCs w:val="26"/>
               </w:rPr>
@@ -7463,6 +7731,7 @@
             <w:r>
               <w:rPr>
                 <w:rFonts w:asciiTheme="majorHAnsi" w:hAnsiTheme="majorHAnsi" w:cstheme="majorHAnsi"/>
+                <w:color w:val="FF0000"/>
                 <w:sz w:val="26"/>
                 <w:szCs w:val="26"/>
                 <w:lang w:val="en-US"/>
@@ -7472,6 +7741,7 @@
             <w:r>
               <w:rPr>
                 <w:rFonts w:asciiTheme="majorHAnsi" w:hAnsiTheme="majorHAnsi" w:cstheme="majorHAnsi"/>
+                <w:color w:val="FF0000"/>
                 <w:sz w:val="26"/>
                 <w:szCs w:val="26"/>
                 <w:lang w:val="en-US"/>
@@ -7492,6 +7762,7 @@
               <w:textAlignment w:val="baseline"/>
               <w:rPr>
                 <w:rFonts w:asciiTheme="majorHAnsi" w:hAnsiTheme="majorHAnsi" w:cstheme="majorHAnsi"/>
+                <w:color w:val="FF0000"/>
                 <w:sz w:val="26"/>
                 <w:szCs w:val="26"/>
               </w:rPr>
@@ -7499,20 +7770,32 @@
             <w:r>
               <w:rPr>
                 <w:rFonts w:asciiTheme="majorHAnsi" w:hAnsiTheme="majorHAnsi" w:cstheme="majorHAnsi"/>
-                <w:sz w:val="26"/>
-                <w:szCs w:val="26"/>
-                <w:lang w:val="en-US"/>
-              </w:rPr>
-              <w:t xml:space="preserve">FEAT 20.4: </w:t>
-            </w:r>
-            <w:r>
-              <w:rPr>
-                <w:rFonts w:asciiTheme="majorHAnsi" w:hAnsiTheme="majorHAnsi" w:cstheme="majorHAnsi"/>
-                <w:sz w:val="26"/>
-                <w:szCs w:val="26"/>
-                <w:lang w:val="en-US"/>
-              </w:rPr>
-              <w:t>Nhân viên bán hàng có quyền theo dõi việc chuyển hàng cho khách</w:t>
+                <w:color w:val="FF0000"/>
+                <w:sz w:val="26"/>
+                <w:szCs w:val="26"/>
+                <w:lang w:val="en-US"/>
+              </w:rPr>
+              <w:t xml:space="preserve">FEAT 20.3: Nhân viên bán hàng có quyền </w:t>
+            </w:r>
+            <w:r>
+              <w:rPr>
+                <w:rFonts w:asciiTheme="majorHAnsi" w:hAnsiTheme="majorHAnsi" w:cstheme="majorHAnsi"/>
+                <w:color w:val="FF0000"/>
+                <w:sz w:val="26"/>
+                <w:szCs w:val="26"/>
+                <w:lang w:val="en-US"/>
+              </w:rPr>
+              <w:t>lên</w:t>
+            </w:r>
+            <w:r>
+              <w:rPr>
+                <w:rFonts w:asciiTheme="majorHAnsi" w:hAnsiTheme="majorHAnsi" w:cstheme="majorHAnsi"/>
+                <w:color w:val="FF0000"/>
+                <w:sz w:val="26"/>
+                <w:szCs w:val="26"/>
+                <w:lang w:val="en-US"/>
+              </w:rPr>
+              <w:t xml:space="preserve"> đơn hàng đã đặt trên hệ thống</w:t>
             </w:r>
           </w:p>
         </w:tc>
@@ -9601,7 +9884,69 @@
           <w:szCs w:val="26"/>
           <w:lang w:val="en-US"/>
         </w:rPr>
-        <w:t>5 Nvu  lm j, DL lm j, đầu vào, ra, XL và KQ dự kiến</w:t>
+        <w:t xml:space="preserve">5 </w:t>
+      </w:r>
+      <w:proofErr w:type="spellStart"/>
+      <w:proofErr w:type="gramStart"/>
+      <w:r>
+        <w:rPr>
+          <w:rFonts w:asciiTheme="majorHAnsi" w:hAnsiTheme="majorHAnsi" w:cstheme="majorHAnsi"/>
+          <w:sz w:val="26"/>
+          <w:szCs w:val="26"/>
+          <w:lang w:val="en-US"/>
+        </w:rPr>
+        <w:t>Nvu</w:t>
+      </w:r>
+      <w:proofErr w:type="spellEnd"/>
+      <w:r>
+        <w:rPr>
+          <w:rFonts w:asciiTheme="majorHAnsi" w:hAnsiTheme="majorHAnsi" w:cstheme="majorHAnsi"/>
+          <w:sz w:val="26"/>
+          <w:szCs w:val="26"/>
+          <w:lang w:val="en-US"/>
+        </w:rPr>
+        <w:t xml:space="preserve">  </w:t>
+      </w:r>
+      <w:proofErr w:type="spellStart"/>
+      <w:r>
+        <w:rPr>
+          <w:rFonts w:asciiTheme="majorHAnsi" w:hAnsiTheme="majorHAnsi" w:cstheme="majorHAnsi"/>
+          <w:sz w:val="26"/>
+          <w:szCs w:val="26"/>
+          <w:lang w:val="en-US"/>
+        </w:rPr>
+        <w:t>lm</w:t>
+      </w:r>
+      <w:proofErr w:type="spellEnd"/>
+      <w:proofErr w:type="gramEnd"/>
+      <w:r>
+        <w:rPr>
+          <w:rFonts w:asciiTheme="majorHAnsi" w:hAnsiTheme="majorHAnsi" w:cstheme="majorHAnsi"/>
+          <w:sz w:val="26"/>
+          <w:szCs w:val="26"/>
+          <w:lang w:val="en-US"/>
+        </w:rPr>
+        <w:t xml:space="preserve"> j, DL </w:t>
+      </w:r>
+      <w:proofErr w:type="spellStart"/>
+      <w:r>
+        <w:rPr>
+          <w:rFonts w:asciiTheme="majorHAnsi" w:hAnsiTheme="majorHAnsi" w:cstheme="majorHAnsi"/>
+          <w:sz w:val="26"/>
+          <w:szCs w:val="26"/>
+          <w:lang w:val="en-US"/>
+        </w:rPr>
+        <w:t>lm</w:t>
+      </w:r>
+      <w:proofErr w:type="spellEnd"/>
+      <w:r>
+        <w:rPr>
+          <w:rFonts w:asciiTheme="majorHAnsi" w:hAnsiTheme="majorHAnsi" w:cstheme="majorHAnsi"/>
+          <w:sz w:val="26"/>
+          <w:szCs w:val="26"/>
+          <w:lang w:val="en-US"/>
+        </w:rPr>
+        <w:t xml:space="preserve"> j, đầu vào, ra, XL và KQ dự kiến</w:t>
       </w:r>
     </w:p>
     <w:p>
@@ -9631,7 +9976,7 @@
       </w:pPr>
     </w:p>
     <w:sectPr>
-      <w:footerReference w:type="default" r:id="rId11"/>
+      <w:footerReference w:type="default" r:id="rId13"/>
       <w:pgSz w:w="11906" w:h="16838"/>
       <w:pgMar w:top="1138" w:right="619" w:bottom="706" w:left="1584" w:header="706" w:footer="706" w:gutter="0"/>
       <w:pgBorders w:display="firstPage" w:offsetFrom="page">
@@ -9649,7 +9994,65 @@
 </file>
 
 <file path=word/comments.xml><?xml version="1.0" encoding="utf-8"?>
-<w:comments xmlns:wpc="http://schemas.microsoft.com/office/word/2010/wordprocessingCanvas" xmlns:cx="http://schemas.microsoft.com/office/drawing/2014/chartex" xmlns:mc="http://schemas.openxmlformats.org/markup-compatibility/2006" xmlns:o="urn:schemas-microsoft-com:office:office" xmlns:r="http://schemas.openxmlformats.org/officeDocument/2006/relationships" xmlns:m="http://schemas.openxmlformats.org/officeDocument/2006/math" xmlns:v="urn:schemas-microsoft-com:vml" xmlns:wp14="http://schemas.microsoft.com/office/word/2010/wordprocessingDrawing" xmlns:wp="http://schemas.openxmlformats.org/drawingml/2006/wordprocessingDrawing" xmlns:w10="urn:schemas-microsoft-com:office:word" xmlns:w="http://schemas.openxmlformats.org/wordprocessingml/2006/main" xmlns:w14="http://schemas.microsoft.com/office/word/2010/wordml" xmlns:w15="http://schemas.microsoft.com/office/word/2012/wordml" xmlns:w16se="http://schemas.microsoft.com/office/word/2015/wordml/symex" xmlns:wpg="http://schemas.microsoft.com/office/word/2010/wordprocessingGroup" xmlns:wpi="http://schemas.microsoft.com/office/word/2010/wordprocessingInk" xmlns:wne="http://schemas.microsoft.com/office/word/2006/wordml" xmlns:wps="http://schemas.microsoft.com/office/word/2010/wordprocessingShape" mc:Ignorable="w14 w15 w16se wp14">
+<w:comments xmlns:wpc="http://schemas.microsoft.com/office/word/2010/wordprocessingCanvas" xmlns:cx="http://schemas.microsoft.com/office/drawing/2014/chartex" xmlns:cx1="http://schemas.microsoft.com/office/drawing/2015/9/8/chartex" xmlns:cx2="http://schemas.microsoft.com/office/drawing/2015/10/21/chartex" xmlns:cx3="http://schemas.microsoft.com/office/drawing/2016/5/9/chartex" xmlns:cx4="http://schemas.microsoft.com/office/drawing/2016/5/10/chartex" xmlns:cx5="http://schemas.microsoft.com/office/drawing/2016/5/11/chartex" xmlns:cx6="http://schemas.microsoft.com/office/drawing/2016/5/12/chartex" xmlns:cx7="http://schemas.microsoft.com/office/drawing/2016/5/13/chartex" xmlns:cx8="http://schemas.microsoft.com/office/drawing/2016/5/14/chartex" xmlns:mc="http://schemas.openxmlformats.org/markup-compatibility/2006" xmlns:aink="http://schemas.microsoft.com/office/drawing/2016/ink" xmlns:am3d="http://schemas.microsoft.com/office/drawing/2017/model3d" xmlns:o="urn:schemas-microsoft-com:office:office" xmlns:r="http://schemas.openxmlformats.org/officeDocument/2006/relationships" xmlns:m="http://schemas.openxmlformats.org/officeDocument/2006/math" xmlns:v="urn:schemas-microsoft-com:vml" xmlns:wp14="http://schemas.microsoft.com/office/word/2010/wordprocessingDrawing" xmlns:wp="http://schemas.openxmlformats.org/drawingml/2006/wordprocessingDrawing" xmlns:w10="urn:schemas-microsoft-com:office:word" xmlns:w="http://schemas.openxmlformats.org/wordprocessingml/2006/main" xmlns:w14="http://schemas.microsoft.com/office/word/2010/wordml" xmlns:w15="http://schemas.microsoft.com/office/word/2012/wordml" xmlns:w16cex="http://schemas.microsoft.com/office/word/2018/wordml/cex" xmlns:w16cid="http://schemas.microsoft.com/office/word/2016/wordml/cid" xmlns:w16="http://schemas.microsoft.com/office/word/2018/wordml" xmlns:w16se="http://schemas.microsoft.com/office/word/2015/wordml/symex" xmlns:wpg="http://schemas.microsoft.com/office/word/2010/wordprocessingGroup" xmlns:wpi="http://schemas.microsoft.com/office/word/2010/wordprocessingInk" xmlns:wne="http://schemas.microsoft.com/office/word/2006/wordml" xmlns:wps="http://schemas.microsoft.com/office/word/2010/wordprocessingShape" mc:Ignorable="w14 w15 w16se w16cid w16 w16cex wp14">
+  <w:comment w:id="10" w:author="Hoàng Đức" w:date="2021-12-12T09:21:00Z" w:initials="HĐ">
+    <w:p>
+      <w:pPr>
+        <w:pStyle w:val="CommentText"/>
+        <w:rPr>
+          <w:lang w:val="en-US"/>
+        </w:rPr>
+      </w:pPr>
+      <w:r>
+        <w:rPr>
+          <w:rStyle w:val="CommentReference"/>
+        </w:rPr>
+        <w:annotationRef/>
+      </w:r>
+      <w:r>
+        <w:rPr>
+          <w:lang w:val="en-US"/>
+        </w:rPr>
+        <w:t xml:space="preserve">Nhớ chỉnh lại </w:t>
+      </w:r>
+      <w:proofErr w:type="spellStart"/>
+      <w:r>
+        <w:rPr>
+          <w:lang w:val="en-US"/>
+        </w:rPr>
+        <w:t>strq</w:t>
+      </w:r>
+      <w:proofErr w:type="spellEnd"/>
+      <w:r>
+        <w:rPr>
+          <w:lang w:val="en-US"/>
+        </w:rPr>
+        <w:t xml:space="preserve"> và feat </w:t>
+      </w:r>
+    </w:p>
+    <w:p>
+      <w:pPr>
+        <w:pStyle w:val="CommentText"/>
+        <w:rPr>
+          <w:lang w:val="en-US"/>
+        </w:rPr>
+      </w:pPr>
+      <w:r>
+        <w:rPr>
+          <w:lang w:val="en-US"/>
+        </w:rPr>
+        <w:t>Quản lý tài chính, sản phẩm, nhân viên</w:t>
+      </w:r>
+    </w:p>
+    <w:p>
+      <w:pPr>
+        <w:pStyle w:val="CommentText"/>
+        <w:rPr>
+          <w:lang w:val="en-US"/>
+        </w:rPr>
+      </w:pPr>
+    </w:p>
+  </w:comment>
   <w:comment w:id="11" w:author="Hoàng Đức" w:date="2021-12-10T22:52:00Z" w:initials="HĐ">
     <w:p>
       <w:pPr>
@@ -9676,29 +10079,28 @@
 </file>
 
 <file path=word/commentsExtended.xml><?xml version="1.0" encoding="utf-8"?>
-<w15:commentsEx xmlns:wpc="http://schemas.microsoft.com/office/word/2010/wordprocessingCanvas" xmlns:cx="http://schemas.microsoft.com/office/drawing/2014/chartex" xmlns:mc="http://schemas.openxmlformats.org/markup-compatibility/2006" xmlns:o="urn:schemas-microsoft-com:office:office" xmlns:r="http://schemas.openxmlformats.org/officeDocument/2006/relationships" xmlns:m="http://schemas.openxmlformats.org/officeDocument/2006/math" xmlns:v="urn:schemas-microsoft-com:vml" xmlns:wp14="http://schemas.microsoft.com/office/word/2010/wordprocessingDrawing" xmlns:wp="http://schemas.openxmlformats.org/drawingml/2006/wordprocessingDrawing" xmlns:w10="urn:schemas-microsoft-com:office:word" xmlns:w="http://schemas.openxmlformats.org/wordprocessingml/2006/main" xmlns:w14="http://schemas.microsoft.com/office/word/2010/wordml" xmlns:w15="http://schemas.microsoft.com/office/word/2012/wordml" xmlns:w16se="http://schemas.microsoft.com/office/word/2015/wordml/symex" xmlns:wpg="http://schemas.microsoft.com/office/word/2010/wordprocessingGroup" xmlns:wpi="http://schemas.microsoft.com/office/word/2010/wordprocessingInk" xmlns:wne="http://schemas.microsoft.com/office/word/2006/wordml" xmlns:wps="http://schemas.microsoft.com/office/word/2010/wordprocessingShape" mc:Ignorable="w14 w15 w16se wp14">
+<w15:commentsEx xmlns:wpc="http://schemas.microsoft.com/office/word/2010/wordprocessingCanvas" xmlns:cx="http://schemas.microsoft.com/office/drawing/2014/chartex" xmlns:cx1="http://schemas.microsoft.com/office/drawing/2015/9/8/chartex" xmlns:cx2="http://schemas.microsoft.com/office/drawing/2015/10/21/chartex" xmlns:cx3="http://schemas.microsoft.com/office/drawing/2016/5/9/chartex" xmlns:cx4="http://schemas.microsoft.com/office/drawing/2016/5/10/chartex" xmlns:cx5="http://schemas.microsoft.com/office/drawing/2016/5/11/chartex" xmlns:cx6="http://schemas.microsoft.com/office/drawing/2016/5/12/chartex" xmlns:cx7="http://schemas.microsoft.com/office/drawing/2016/5/13/chartex" xmlns:cx8="http://schemas.microsoft.com/office/drawing/2016/5/14/chartex" xmlns:mc="http://schemas.openxmlformats.org/markup-compatibility/2006" xmlns:aink="http://schemas.microsoft.com/office/drawing/2016/ink" xmlns:am3d="http://schemas.microsoft.com/office/drawing/2017/model3d" xmlns:o="urn:schemas-microsoft-com:office:office" xmlns:r="http://schemas.openxmlformats.org/officeDocument/2006/relationships" xmlns:m="http://schemas.openxmlformats.org/officeDocument/2006/math" xmlns:v="urn:schemas-microsoft-com:vml" xmlns:wp14="http://schemas.microsoft.com/office/word/2010/wordprocessingDrawing" xmlns:wp="http://schemas.openxmlformats.org/drawingml/2006/wordprocessingDrawing" xmlns:w10="urn:schemas-microsoft-com:office:word" xmlns:w="http://schemas.openxmlformats.org/wordprocessingml/2006/main" xmlns:w14="http://schemas.microsoft.com/office/word/2010/wordml" xmlns:w15="http://schemas.microsoft.com/office/word/2012/wordml" xmlns:w16cex="http://schemas.microsoft.com/office/word/2018/wordml/cex" xmlns:w16cid="http://schemas.microsoft.com/office/word/2016/wordml/cid" xmlns:w16="http://schemas.microsoft.com/office/word/2018/wordml" xmlns:w16se="http://schemas.microsoft.com/office/word/2015/wordml/symex" xmlns:wpg="http://schemas.microsoft.com/office/word/2010/wordprocessingGroup" xmlns:wpi="http://schemas.microsoft.com/office/word/2010/wordprocessingInk" xmlns:wne="http://schemas.microsoft.com/office/word/2006/wordml" xmlns:wps="http://schemas.microsoft.com/office/word/2010/wordprocessingShape" mc:Ignorable="w14 w15 w16se w16cid w16 w16cex wp14">
+  <w15:commentEx w15:paraId="0100A70C" w15:done="1"/>
   <w15:commentEx w15:paraId="2A5DB354" w15:done="1"/>
 </w15:commentsEx>
 </file>
 
 <file path=word/commentsExtensible.xml><?xml version="1.0" encoding="utf-8"?>
 <w16cex:commentsExtensible xmlns:wpc="http://schemas.microsoft.com/office/word/2010/wordprocessingCanvas" xmlns:cx="http://schemas.microsoft.com/office/drawing/2014/chartex" xmlns:cx1="http://schemas.microsoft.com/office/drawing/2015/9/8/chartex" xmlns:cx2="http://schemas.microsoft.com/office/drawing/2015/10/21/chartex" xmlns:cx3="http://schemas.microsoft.com/office/drawing/2016/5/9/chartex" xmlns:cx4="http://schemas.microsoft.com/office/drawing/2016/5/10/chartex" xmlns:cx5="http://schemas.microsoft.com/office/drawing/2016/5/11/chartex" xmlns:cx6="http://schemas.microsoft.com/office/drawing/2016/5/12/chartex" xmlns:cx7="http://schemas.microsoft.com/office/drawing/2016/5/13/chartex" xmlns:cx8="http://schemas.microsoft.com/office/drawing/2016/5/14/chartex" xmlns:mc="http://schemas.openxmlformats.org/markup-compatibility/2006" xmlns:aink="http://schemas.microsoft.com/office/drawing/2016/ink" xmlns:am3d="http://schemas.microsoft.com/office/drawing/2017/model3d" xmlns:o="urn:schemas-microsoft-com:office:office" xmlns:r="http://schemas.openxmlformats.org/officeDocument/2006/relationships" xmlns:m="http://schemas.openxmlformats.org/officeDocument/2006/math" xmlns:v="urn:schemas-microsoft-com:vml" xmlns:wp14="http://schemas.microsoft.com/office/word/2010/wordprocessingDrawing" xmlns:wp="http://schemas.openxmlformats.org/drawingml/2006/wordprocessingDrawing" xmlns:w10="urn:schemas-microsoft-com:office:word" xmlns:w="http://schemas.openxmlformats.org/wordprocessingml/2006/main" xmlns:w14="http://schemas.microsoft.com/office/word/2010/wordml" xmlns:w15="http://schemas.microsoft.com/office/word/2012/wordml" xmlns:w16cex="http://schemas.microsoft.com/office/word/2018/wordml/cex" xmlns:w16cid="http://schemas.microsoft.com/office/word/2016/wordml/cid" xmlns:w16="http://schemas.microsoft.com/office/word/2018/wordml" xmlns:w16se="http://schemas.microsoft.com/office/word/2015/wordml/symex" xmlns:wpg="http://schemas.microsoft.com/office/word/2010/wordprocessingGroup" xmlns:wpi="http://schemas.microsoft.com/office/word/2010/wordprocessingInk" xmlns:wne="http://schemas.microsoft.com/office/word/2006/wordml" xmlns:wps="http://schemas.microsoft.com/office/word/2010/wordprocessingShape" mc:Ignorable="w14 w15 w16se w16cid w16 w16cex wp14">
-  <w16cex:commentExtensible w16cex:durableId="255E574C" w16cex:dateUtc="2021-12-10T15:46:00Z"/>
-  <w16cex:commentExtensible w16cex:durableId="255E5642" w16cex:dateUtc="2021-12-10T15:42:00Z"/>
+  <w16cex:commentExtensible w16cex:durableId="25603D9F" w16cex:dateUtc="2021-12-12T02:21:00Z"/>
   <w16cex:commentExtensible w16cex:durableId="255E58B0" w16cex:dateUtc="2021-12-10T15:52:00Z"/>
 </w16cex:commentsExtensible>
 </file>
 
 <file path=word/commentsIds.xml><?xml version="1.0" encoding="utf-8"?>
 <w16cid:commentsIds xmlns:wpc="http://schemas.microsoft.com/office/word/2010/wordprocessingCanvas" xmlns:cx="http://schemas.microsoft.com/office/drawing/2014/chartex" xmlns:cx1="http://schemas.microsoft.com/office/drawing/2015/9/8/chartex" xmlns:cx2="http://schemas.microsoft.com/office/drawing/2015/10/21/chartex" xmlns:cx3="http://schemas.microsoft.com/office/drawing/2016/5/9/chartex" xmlns:cx4="http://schemas.microsoft.com/office/drawing/2016/5/10/chartex" xmlns:cx5="http://schemas.microsoft.com/office/drawing/2016/5/11/chartex" xmlns:cx6="http://schemas.microsoft.com/office/drawing/2016/5/12/chartex" xmlns:cx7="http://schemas.microsoft.com/office/drawing/2016/5/13/chartex" xmlns:cx8="http://schemas.microsoft.com/office/drawing/2016/5/14/chartex" xmlns:mc="http://schemas.openxmlformats.org/markup-compatibility/2006" xmlns:aink="http://schemas.microsoft.com/office/drawing/2016/ink" xmlns:am3d="http://schemas.microsoft.com/office/drawing/2017/model3d" xmlns:o="urn:schemas-microsoft-com:office:office" xmlns:r="http://schemas.openxmlformats.org/officeDocument/2006/relationships" xmlns:m="http://schemas.openxmlformats.org/officeDocument/2006/math" xmlns:v="urn:schemas-microsoft-com:vml" xmlns:wp14="http://schemas.microsoft.com/office/word/2010/wordprocessingDrawing" xmlns:wp="http://schemas.openxmlformats.org/drawingml/2006/wordprocessingDrawing" xmlns:w10="urn:schemas-microsoft-com:office:word" xmlns:w="http://schemas.openxmlformats.org/wordprocessingml/2006/main" xmlns:w14="http://schemas.microsoft.com/office/word/2010/wordml" xmlns:w15="http://schemas.microsoft.com/office/word/2012/wordml" xmlns:w16cex="http://schemas.microsoft.com/office/word/2018/wordml/cex" xmlns:w16cid="http://schemas.microsoft.com/office/word/2016/wordml/cid" xmlns:w16="http://schemas.microsoft.com/office/word/2018/wordml" xmlns:w16se="http://schemas.microsoft.com/office/word/2015/wordml/symex" xmlns:wpg="http://schemas.microsoft.com/office/word/2010/wordprocessingGroup" xmlns:wpi="http://schemas.microsoft.com/office/word/2010/wordprocessingInk" xmlns:wne="http://schemas.microsoft.com/office/word/2006/wordml" xmlns:wps="http://schemas.microsoft.com/office/word/2010/wordprocessingShape" mc:Ignorable="w14 w15 w16se w16cid w16 w16cex wp14">
-  <w16cid:commentId w16cid:paraId="0FFC2339" w16cid:durableId="255E574C"/>
-  <w16cid:commentId w16cid:paraId="28E82781" w16cid:durableId="255E5642"/>
+  <w16cid:commentId w16cid:paraId="0100A70C" w16cid:durableId="25603D9F"/>
   <w16cid:commentId w16cid:paraId="2A5DB354" w16cid:durableId="255E58B0"/>
 </w16cid:commentsIds>
 </file>
 
 <file path=word/endnotes.xml><?xml version="1.0" encoding="utf-8"?>
-<w:endnotes xmlns:wpc="http://schemas.microsoft.com/office/word/2010/wordprocessingCanvas" xmlns:cx="http://schemas.microsoft.com/office/drawing/2014/chartex" xmlns:mc="http://schemas.openxmlformats.org/markup-compatibility/2006" xmlns:o="urn:schemas-microsoft-com:office:office" xmlns:r="http://schemas.openxmlformats.org/officeDocument/2006/relationships" xmlns:m="http://schemas.openxmlformats.org/officeDocument/2006/math" xmlns:v="urn:schemas-microsoft-com:vml" xmlns:wp14="http://schemas.microsoft.com/office/word/2010/wordprocessingDrawing" xmlns:wp="http://schemas.openxmlformats.org/drawingml/2006/wordprocessingDrawing" xmlns:w10="urn:schemas-microsoft-com:office:word" xmlns:w="http://schemas.openxmlformats.org/wordprocessingml/2006/main" xmlns:w14="http://schemas.microsoft.com/office/word/2010/wordml" xmlns:w15="http://schemas.microsoft.com/office/word/2012/wordml" xmlns:w16se="http://schemas.microsoft.com/office/word/2015/wordml/symex" xmlns:wpg="http://schemas.microsoft.com/office/word/2010/wordprocessingGroup" xmlns:wpi="http://schemas.microsoft.com/office/word/2010/wordprocessingInk" xmlns:wne="http://schemas.microsoft.com/office/word/2006/wordml" xmlns:wps="http://schemas.microsoft.com/office/word/2010/wordprocessingShape" mc:Ignorable="w14 w15 w16se wp14">
+<w:endnotes xmlns:wpc="http://schemas.microsoft.com/office/word/2010/wordprocessingCanvas" xmlns:cx="http://schemas.microsoft.com/office/drawing/2014/chartex" xmlns:cx1="http://schemas.microsoft.com/office/drawing/2015/9/8/chartex" xmlns:cx2="http://schemas.microsoft.com/office/drawing/2015/10/21/chartex" xmlns:cx3="http://schemas.microsoft.com/office/drawing/2016/5/9/chartex" xmlns:cx4="http://schemas.microsoft.com/office/drawing/2016/5/10/chartex" xmlns:cx5="http://schemas.microsoft.com/office/drawing/2016/5/11/chartex" xmlns:cx6="http://schemas.microsoft.com/office/drawing/2016/5/12/chartex" xmlns:cx7="http://schemas.microsoft.com/office/drawing/2016/5/13/chartex" xmlns:cx8="http://schemas.microsoft.com/office/drawing/2016/5/14/chartex" xmlns:mc="http://schemas.openxmlformats.org/markup-compatibility/2006" xmlns:aink="http://schemas.microsoft.com/office/drawing/2016/ink" xmlns:am3d="http://schemas.microsoft.com/office/drawing/2017/model3d" xmlns:o="urn:schemas-microsoft-com:office:office" xmlns:r="http://schemas.openxmlformats.org/officeDocument/2006/relationships" xmlns:m="http://schemas.openxmlformats.org/officeDocument/2006/math" xmlns:v="urn:schemas-microsoft-com:vml" xmlns:wp14="http://schemas.microsoft.com/office/word/2010/wordprocessingDrawing" xmlns:wp="http://schemas.openxmlformats.org/drawingml/2006/wordprocessingDrawing" xmlns:w10="urn:schemas-microsoft-com:office:word" xmlns:w="http://schemas.openxmlformats.org/wordprocessingml/2006/main" xmlns:w14="http://schemas.microsoft.com/office/word/2010/wordml" xmlns:w15="http://schemas.microsoft.com/office/word/2012/wordml" xmlns:w16cex="http://schemas.microsoft.com/office/word/2018/wordml/cex" xmlns:w16cid="http://schemas.microsoft.com/office/word/2016/wordml/cid" xmlns:w16="http://schemas.microsoft.com/office/word/2018/wordml" xmlns:w16se="http://schemas.microsoft.com/office/word/2015/wordml/symex" xmlns:wpg="http://schemas.microsoft.com/office/word/2010/wordprocessingGroup" xmlns:wpi="http://schemas.microsoft.com/office/word/2010/wordprocessingInk" xmlns:wne="http://schemas.microsoft.com/office/word/2006/wordml" xmlns:wps="http://schemas.microsoft.com/office/word/2010/wordprocessingShape" mc:Ignorable="w14 w15 w16se w16cid w16 w16cex wp14">
   <w:endnote w:type="separator" w:id="-1">
     <w:p>
       <w:pPr>
@@ -9723,7 +10125,7 @@
 </file>
 
 <file path=word/footer1.xml><?xml version="1.0" encoding="utf-8"?>
-<w:ftr xmlns:wpc="http://schemas.microsoft.com/office/word/2010/wordprocessingCanvas" xmlns:cx="http://schemas.microsoft.com/office/drawing/2014/chartex" xmlns:mc="http://schemas.openxmlformats.org/markup-compatibility/2006" xmlns:o="urn:schemas-microsoft-com:office:office" xmlns:r="http://schemas.openxmlformats.org/officeDocument/2006/relationships" xmlns:m="http://schemas.openxmlformats.org/officeDocument/2006/math" xmlns:v="urn:schemas-microsoft-com:vml" xmlns:wp14="http://schemas.microsoft.com/office/word/2010/wordprocessingDrawing" xmlns:wp="http://schemas.openxmlformats.org/drawingml/2006/wordprocessingDrawing" xmlns:w10="urn:schemas-microsoft-com:office:word" xmlns:w="http://schemas.openxmlformats.org/wordprocessingml/2006/main" xmlns:w14="http://schemas.microsoft.com/office/word/2010/wordml" xmlns:w15="http://schemas.microsoft.com/office/word/2012/wordml" xmlns:w16se="http://schemas.microsoft.com/office/word/2015/wordml/symex" xmlns:wpg="http://schemas.microsoft.com/office/word/2010/wordprocessingGroup" xmlns:wpi="http://schemas.microsoft.com/office/word/2010/wordprocessingInk" xmlns:wne="http://schemas.microsoft.com/office/word/2006/wordml" xmlns:wps="http://schemas.microsoft.com/office/word/2010/wordprocessingShape" mc:Ignorable="w14 w15 w16se wp14">
+<w:ftr xmlns:wpc="http://schemas.microsoft.com/office/word/2010/wordprocessingCanvas" xmlns:cx="http://schemas.microsoft.com/office/drawing/2014/chartex" xmlns:cx1="http://schemas.microsoft.com/office/drawing/2015/9/8/chartex" xmlns:cx2="http://schemas.microsoft.com/office/drawing/2015/10/21/chartex" xmlns:cx3="http://schemas.microsoft.com/office/drawing/2016/5/9/chartex" xmlns:cx4="http://schemas.microsoft.com/office/drawing/2016/5/10/chartex" xmlns:cx5="http://schemas.microsoft.com/office/drawing/2016/5/11/chartex" xmlns:cx6="http://schemas.microsoft.com/office/drawing/2016/5/12/chartex" xmlns:cx7="http://schemas.microsoft.com/office/drawing/2016/5/13/chartex" xmlns:cx8="http://schemas.microsoft.com/office/drawing/2016/5/14/chartex" xmlns:mc="http://schemas.openxmlformats.org/markup-compatibility/2006" xmlns:aink="http://schemas.microsoft.com/office/drawing/2016/ink" xmlns:am3d="http://schemas.microsoft.com/office/drawing/2017/model3d" xmlns:o="urn:schemas-microsoft-com:office:office" xmlns:r="http://schemas.openxmlformats.org/officeDocument/2006/relationships" xmlns:m="http://schemas.openxmlformats.org/officeDocument/2006/math" xmlns:v="urn:schemas-microsoft-com:vml" xmlns:wp14="http://schemas.microsoft.com/office/word/2010/wordprocessingDrawing" xmlns:wp="http://schemas.openxmlformats.org/drawingml/2006/wordprocessingDrawing" xmlns:w10="urn:schemas-microsoft-com:office:word" xmlns:w="http://schemas.openxmlformats.org/wordprocessingml/2006/main" xmlns:w14="http://schemas.microsoft.com/office/word/2010/wordml" xmlns:w15="http://schemas.microsoft.com/office/word/2012/wordml" xmlns:w16cex="http://schemas.microsoft.com/office/word/2018/wordml/cex" xmlns:w16cid="http://schemas.microsoft.com/office/word/2016/wordml/cid" xmlns:w16="http://schemas.microsoft.com/office/word/2018/wordml" xmlns:w16se="http://schemas.microsoft.com/office/word/2015/wordml/symex" xmlns:wpg="http://schemas.microsoft.com/office/word/2010/wordprocessingGroup" xmlns:wpi="http://schemas.microsoft.com/office/word/2010/wordprocessingInk" xmlns:wne="http://schemas.microsoft.com/office/word/2006/wordml" xmlns:wps="http://schemas.microsoft.com/office/word/2010/wordprocessingShape" mc:Ignorable="w14 w15 w16se w16cid w16 w16cex wp14">
   <w:sdt>
     <w:sdtPr>
       <w:id w:val="-33661694"/>
@@ -9776,7 +10178,7 @@
 </file>
 
 <file path=word/footnotes.xml><?xml version="1.0" encoding="utf-8"?>
-<w:footnotes xmlns:wpc="http://schemas.microsoft.com/office/word/2010/wordprocessingCanvas" xmlns:cx="http://schemas.microsoft.com/office/drawing/2014/chartex" xmlns:mc="http://schemas.openxmlformats.org/markup-compatibility/2006" xmlns:o="urn:schemas-microsoft-com:office:office" xmlns:r="http://schemas.openxmlformats.org/officeDocument/2006/relationships" xmlns:m="http://schemas.openxmlformats.org/officeDocument/2006/math" xmlns:v="urn:schemas-microsoft-com:vml" xmlns:wp14="http://schemas.microsoft.com/office/word/2010/wordprocessingDrawing" xmlns:wp="http://schemas.openxmlformats.org/drawingml/2006/wordprocessingDrawing" xmlns:w10="urn:schemas-microsoft-com:office:word" xmlns:w="http://schemas.openxmlformats.org/wordprocessingml/2006/main" xmlns:w14="http://schemas.microsoft.com/office/word/2010/wordml" xmlns:w15="http://schemas.microsoft.com/office/word/2012/wordml" xmlns:w16se="http://schemas.microsoft.com/office/word/2015/wordml/symex" xmlns:wpg="http://schemas.microsoft.com/office/word/2010/wordprocessingGroup" xmlns:wpi="http://schemas.microsoft.com/office/word/2010/wordprocessingInk" xmlns:wne="http://schemas.microsoft.com/office/word/2006/wordml" xmlns:wps="http://schemas.microsoft.com/office/word/2010/wordprocessingShape" mc:Ignorable="w14 w15 w16se wp14">
+<w:footnotes xmlns:wpc="http://schemas.microsoft.com/office/word/2010/wordprocessingCanvas" xmlns:cx="http://schemas.microsoft.com/office/drawing/2014/chartex" xmlns:cx1="http://schemas.microsoft.com/office/drawing/2015/9/8/chartex" xmlns:cx2="http://schemas.microsoft.com/office/drawing/2015/10/21/chartex" xmlns:cx3="http://schemas.microsoft.com/office/drawing/2016/5/9/chartex" xmlns:cx4="http://schemas.microsoft.com/office/drawing/2016/5/10/chartex" xmlns:cx5="http://schemas.microsoft.com/office/drawing/2016/5/11/chartex" xmlns:cx6="http://schemas.microsoft.com/office/drawing/2016/5/12/chartex" xmlns:cx7="http://schemas.microsoft.com/office/drawing/2016/5/13/chartex" xmlns:cx8="http://schemas.microsoft.com/office/drawing/2016/5/14/chartex" xmlns:mc="http://schemas.openxmlformats.org/markup-compatibility/2006" xmlns:aink="http://schemas.microsoft.com/office/drawing/2016/ink" xmlns:am3d="http://schemas.microsoft.com/office/drawing/2017/model3d" xmlns:o="urn:schemas-microsoft-com:office:office" xmlns:r="http://schemas.openxmlformats.org/officeDocument/2006/relationships" xmlns:m="http://schemas.openxmlformats.org/officeDocument/2006/math" xmlns:v="urn:schemas-microsoft-com:vml" xmlns:wp14="http://schemas.microsoft.com/office/word/2010/wordprocessingDrawing" xmlns:wp="http://schemas.openxmlformats.org/drawingml/2006/wordprocessingDrawing" xmlns:w10="urn:schemas-microsoft-com:office:word" xmlns:w="http://schemas.openxmlformats.org/wordprocessingml/2006/main" xmlns:w14="http://schemas.microsoft.com/office/word/2010/wordml" xmlns:w15="http://schemas.microsoft.com/office/word/2012/wordml" xmlns:w16cex="http://schemas.microsoft.com/office/word/2018/wordml/cex" xmlns:w16cid="http://schemas.microsoft.com/office/word/2016/wordml/cid" xmlns:w16="http://schemas.microsoft.com/office/word/2018/wordml" xmlns:w16se="http://schemas.microsoft.com/office/word/2015/wordml/symex" xmlns:wpg="http://schemas.microsoft.com/office/word/2010/wordprocessingGroup" xmlns:wpi="http://schemas.microsoft.com/office/word/2010/wordprocessingInk" xmlns:wne="http://schemas.microsoft.com/office/word/2006/wordml" xmlns:wps="http://schemas.microsoft.com/office/word/2010/wordprocessingShape" mc:Ignorable="w14 w15 w16se w16cid w16 w16cex wp14">
   <w:footnote w:type="separator" w:id="-1">
     <w:p>
       <w:pPr>
@@ -9801,7 +10203,7 @@
 </file>
 
 <file path=word/numbering.xml><?xml version="1.0" encoding="utf-8"?>
-<w:numbering xmlns:wpc="http://schemas.microsoft.com/office/word/2010/wordprocessingCanvas" xmlns:cx="http://schemas.microsoft.com/office/drawing/2014/chartex" xmlns:mc="http://schemas.openxmlformats.org/markup-compatibility/2006" xmlns:o="urn:schemas-microsoft-com:office:office" xmlns:r="http://schemas.openxmlformats.org/officeDocument/2006/relationships" xmlns:m="http://schemas.openxmlformats.org/officeDocument/2006/math" xmlns:v="urn:schemas-microsoft-com:vml" xmlns:wp14="http://schemas.microsoft.com/office/word/2010/wordprocessingDrawing" xmlns:wp="http://schemas.openxmlformats.org/drawingml/2006/wordprocessingDrawing" xmlns:w10="urn:schemas-microsoft-com:office:word" xmlns:w="http://schemas.openxmlformats.org/wordprocessingml/2006/main" xmlns:w14="http://schemas.microsoft.com/office/word/2010/wordml" xmlns:w15="http://schemas.microsoft.com/office/word/2012/wordml" xmlns:w16se="http://schemas.microsoft.com/office/word/2015/wordml/symex" xmlns:wpg="http://schemas.microsoft.com/office/word/2010/wordprocessingGroup" xmlns:wpi="http://schemas.microsoft.com/office/word/2010/wordprocessingInk" xmlns:wne="http://schemas.microsoft.com/office/word/2006/wordml" xmlns:wps="http://schemas.microsoft.com/office/word/2010/wordprocessingShape" mc:Ignorable="w14 w15 w16se wp14">
+<w:numbering xmlns:wpc="http://schemas.microsoft.com/office/word/2010/wordprocessingCanvas" xmlns:cx="http://schemas.microsoft.com/office/drawing/2014/chartex" xmlns:cx1="http://schemas.microsoft.com/office/drawing/2015/9/8/chartex" xmlns:cx2="http://schemas.microsoft.com/office/drawing/2015/10/21/chartex" xmlns:cx3="http://schemas.microsoft.com/office/drawing/2016/5/9/chartex" xmlns:cx4="http://schemas.microsoft.com/office/drawing/2016/5/10/chartex" xmlns:cx5="http://schemas.microsoft.com/office/drawing/2016/5/11/chartex" xmlns:cx6="http://schemas.microsoft.com/office/drawing/2016/5/12/chartex" xmlns:cx7="http://schemas.microsoft.com/office/drawing/2016/5/13/chartex" xmlns:cx8="http://schemas.microsoft.com/office/drawing/2016/5/14/chartex" xmlns:mc="http://schemas.openxmlformats.org/markup-compatibility/2006" xmlns:aink="http://schemas.microsoft.com/office/drawing/2016/ink" xmlns:am3d="http://schemas.microsoft.com/office/drawing/2017/model3d" xmlns:o="urn:schemas-microsoft-com:office:office" xmlns:r="http://schemas.openxmlformats.org/officeDocument/2006/relationships" xmlns:m="http://schemas.openxmlformats.org/officeDocument/2006/math" xmlns:v="urn:schemas-microsoft-com:vml" xmlns:wp14="http://schemas.microsoft.com/office/word/2010/wordprocessingDrawing" xmlns:wp="http://schemas.openxmlformats.org/drawingml/2006/wordprocessingDrawing" xmlns:w10="urn:schemas-microsoft-com:office:word" xmlns:w="http://schemas.openxmlformats.org/wordprocessingml/2006/main" xmlns:w14="http://schemas.microsoft.com/office/word/2010/wordml" xmlns:w15="http://schemas.microsoft.com/office/word/2012/wordml" xmlns:w16cex="http://schemas.microsoft.com/office/word/2018/wordml/cex" xmlns:w16cid="http://schemas.microsoft.com/office/word/2016/wordml/cid" xmlns:w16="http://schemas.microsoft.com/office/word/2018/wordml" xmlns:w16se="http://schemas.microsoft.com/office/word/2015/wordml/symex" xmlns:wpg="http://schemas.microsoft.com/office/word/2010/wordprocessingGroup" xmlns:wpi="http://schemas.microsoft.com/office/word/2010/wordprocessingInk" xmlns:wne="http://schemas.microsoft.com/office/word/2006/wordml" xmlns:wps="http://schemas.microsoft.com/office/word/2010/wordprocessingShape" mc:Ignorable="w14 w15 w16se w16cid w16 w16cex wp14">
   <w:abstractNum w:abstractNumId="0" w15:restartNumberingAfterBreak="0">
     <w:nsid w:val="014D069E"/>
     <w:multiLevelType w:val="multilevel"/>
@@ -13722,7 +14124,7 @@
 </file>
 
 <file path=word/people.xml><?xml version="1.0" encoding="utf-8"?>
-<w15:people xmlns:wpc="http://schemas.microsoft.com/office/word/2010/wordprocessingCanvas" xmlns:cx="http://schemas.microsoft.com/office/drawing/2014/chartex" xmlns:mc="http://schemas.openxmlformats.org/markup-compatibility/2006" xmlns:o="urn:schemas-microsoft-com:office:office" xmlns:r="http://schemas.openxmlformats.org/officeDocument/2006/relationships" xmlns:m="http://schemas.openxmlformats.org/officeDocument/2006/math" xmlns:v="urn:schemas-microsoft-com:vml" xmlns:wp14="http://schemas.microsoft.com/office/word/2010/wordprocessingDrawing" xmlns:wp="http://schemas.openxmlformats.org/drawingml/2006/wordprocessingDrawing" xmlns:w10="urn:schemas-microsoft-com:office:word" xmlns:w="http://schemas.openxmlformats.org/wordprocessingml/2006/main" xmlns:w14="http://schemas.microsoft.com/office/word/2010/wordml" xmlns:w15="http://schemas.microsoft.com/office/word/2012/wordml" xmlns:w16se="http://schemas.microsoft.com/office/word/2015/wordml/symex" xmlns:wpg="http://schemas.microsoft.com/office/word/2010/wordprocessingGroup" xmlns:wpi="http://schemas.microsoft.com/office/word/2010/wordprocessingInk" xmlns:wne="http://schemas.microsoft.com/office/word/2006/wordml" xmlns:wps="http://schemas.microsoft.com/office/word/2010/wordprocessingShape" mc:Ignorable="w14 w15 w16se wp14">
+<w15:people xmlns:wpc="http://schemas.microsoft.com/office/word/2010/wordprocessingCanvas" xmlns:cx="http://schemas.microsoft.com/office/drawing/2014/chartex" xmlns:cx1="http://schemas.microsoft.com/office/drawing/2015/9/8/chartex" xmlns:cx2="http://schemas.microsoft.com/office/drawing/2015/10/21/chartex" xmlns:cx3="http://schemas.microsoft.com/office/drawing/2016/5/9/chartex" xmlns:cx4="http://schemas.microsoft.com/office/drawing/2016/5/10/chartex" xmlns:cx5="http://schemas.microsoft.com/office/drawing/2016/5/11/chartex" xmlns:cx6="http://schemas.microsoft.com/office/drawing/2016/5/12/chartex" xmlns:cx7="http://schemas.microsoft.com/office/drawing/2016/5/13/chartex" xmlns:cx8="http://schemas.microsoft.com/office/drawing/2016/5/14/chartex" xmlns:mc="http://schemas.openxmlformats.org/markup-compatibility/2006" xmlns:aink="http://schemas.microsoft.com/office/drawing/2016/ink" xmlns:am3d="http://schemas.microsoft.com/office/drawing/2017/model3d" xmlns:o="urn:schemas-microsoft-com:office:office" xmlns:r="http://schemas.openxmlformats.org/officeDocument/2006/relationships" xmlns:m="http://schemas.openxmlformats.org/officeDocument/2006/math" xmlns:v="urn:schemas-microsoft-com:vml" xmlns:wp14="http://schemas.microsoft.com/office/word/2010/wordprocessingDrawing" xmlns:wp="http://schemas.openxmlformats.org/drawingml/2006/wordprocessingDrawing" xmlns:w10="urn:schemas-microsoft-com:office:word" xmlns:w="http://schemas.openxmlformats.org/wordprocessingml/2006/main" xmlns:w14="http://schemas.microsoft.com/office/word/2010/wordml" xmlns:w15="http://schemas.microsoft.com/office/word/2012/wordml" xmlns:w16cex="http://schemas.microsoft.com/office/word/2018/wordml/cex" xmlns:w16cid="http://schemas.microsoft.com/office/word/2016/wordml/cid" xmlns:w16="http://schemas.microsoft.com/office/word/2018/wordml" xmlns:w16se="http://schemas.microsoft.com/office/word/2015/wordml/symex" xmlns:wpg="http://schemas.microsoft.com/office/word/2010/wordprocessingGroup" xmlns:wpi="http://schemas.microsoft.com/office/word/2010/wordprocessingInk" xmlns:wne="http://schemas.microsoft.com/office/word/2006/wordml" xmlns:wps="http://schemas.microsoft.com/office/word/2010/wordprocessingShape" mc:Ignorable="w14 w15 w16se w16cid w16 w16cex wp14">
   <w15:person w15:author="Hoàng Đức">
     <w15:presenceInfo w15:providerId="Windows Live" w15:userId="5b292fe57179bc8c"/>
   </w15:person>
@@ -13730,7 +14132,7 @@
 </file>
 
 <file path=word/styles.xml><?xml version="1.0" encoding="utf-8"?>
-<w:styles xmlns:mc="http://schemas.openxmlformats.org/markup-compatibility/2006" xmlns:r="http://schemas.openxmlformats.org/officeDocument/2006/relationships" xmlns:w="http://schemas.openxmlformats.org/wordprocessingml/2006/main" xmlns:w14="http://schemas.microsoft.com/office/word/2010/wordml" xmlns:w15="http://schemas.microsoft.com/office/word/2012/wordml" xmlns:w16se="http://schemas.microsoft.com/office/word/2015/wordml/symex" mc:Ignorable="w14 w15 w16se">
+<w:styles xmlns:mc="http://schemas.openxmlformats.org/markup-compatibility/2006" xmlns:r="http://schemas.openxmlformats.org/officeDocument/2006/relationships" xmlns:w="http://schemas.openxmlformats.org/wordprocessingml/2006/main" xmlns:w14="http://schemas.microsoft.com/office/word/2010/wordml" xmlns:w15="http://schemas.microsoft.com/office/word/2012/wordml" xmlns:w16cex="http://schemas.microsoft.com/office/word/2018/wordml/cex" xmlns:w16cid="http://schemas.microsoft.com/office/word/2016/wordml/cid" xmlns:w16="http://schemas.microsoft.com/office/word/2018/wordml" xmlns:w16se="http://schemas.microsoft.com/office/word/2015/wordml/symex" mc:Ignorable="w14 w15 w16se w16cid w16 w16cex">
   <w:docDefaults>
     <w:rPrDefault>
       <w:rPr>
@@ -13746,7 +14148,7 @@
       </w:pPr>
     </w:pPrDefault>
   </w:docDefaults>
-  <w:latentStyles w:defLockedState="0" w:defUIPriority="99" w:defSemiHidden="0" w:defUnhideWhenUsed="0" w:defQFormat="0" w:count="371">
+  <w:latentStyles w:defLockedState="0" w:defUIPriority="99" w:defSemiHidden="0" w:defUnhideWhenUsed="0" w:defQFormat="0" w:count="376">
     <w:lsdException w:name="Normal" w:uiPriority="0" w:qFormat="1"/>
     <w:lsdException w:name="heading 1" w:uiPriority="9" w:qFormat="1"/>
     <w:lsdException w:name="heading 2" w:semiHidden="1" w:uiPriority="9" w:unhideWhenUsed="1" w:qFormat="1"/>
@@ -13852,7 +14254,6 @@
     <w:lsdException w:name="HTML Sample" w:semiHidden="1" w:unhideWhenUsed="1"/>
     <w:lsdException w:name="HTML Typewriter" w:semiHidden="1" w:unhideWhenUsed="1"/>
     <w:lsdException w:name="HTML Variable" w:semiHidden="1" w:unhideWhenUsed="1"/>
-    <w:lsdException w:name="Normal Table" w:semiHidden="1" w:unhideWhenUsed="1"/>
     <w:lsdException w:name="annotation subject" w:semiHidden="1" w:unhideWhenUsed="1"/>
     <w:lsdException w:name="No List" w:semiHidden="1" w:unhideWhenUsed="1"/>
     <w:lsdException w:name="Outline List 1" w:semiHidden="1" w:unhideWhenUsed="1"/>
@@ -13895,11 +14296,8 @@
     <w:lsdException w:name="Table Contemporary" w:semiHidden="1" w:unhideWhenUsed="1"/>
     <w:lsdException w:name="Table Elegant" w:semiHidden="1" w:unhideWhenUsed="1"/>
     <w:lsdException w:name="Table Professional" w:semiHidden="1" w:unhideWhenUsed="1"/>
-    <w:lsdException w:name="Table Subtle 1" w:semiHidden="1" w:unhideWhenUsed="1"/>
     <w:lsdException w:name="Table Subtle 2" w:semiHidden="1" w:unhideWhenUsed="1"/>
     <w:lsdException w:name="Table Web 1" w:semiHidden="1" w:unhideWhenUsed="1"/>
-    <w:lsdException w:name="Table Web 2" w:semiHidden="1" w:unhideWhenUsed="1"/>
-    <w:lsdException w:name="Table Web 3" w:semiHidden="1" w:unhideWhenUsed="1"/>
     <w:lsdException w:name="Balloon Text" w:semiHidden="1" w:unhideWhenUsed="1"/>
     <w:lsdException w:name="Table Grid" w:uiPriority="39"/>
     <w:lsdException w:name="Table Theme" w:semiHidden="1" w:unhideWhenUsed="1"/>
@@ -14118,6 +14516,11 @@
     <w:lsdException w:name="List Table 5 Dark Accent 6" w:uiPriority="50"/>
     <w:lsdException w:name="List Table 6 Colorful Accent 6" w:uiPriority="51"/>
     <w:lsdException w:name="List Table 7 Colorful Accent 6" w:uiPriority="52"/>
+    <w:lsdException w:name="Mention" w:semiHidden="1" w:unhideWhenUsed="1"/>
+    <w:lsdException w:name="Smart Hyperlink" w:semiHidden="1" w:unhideWhenUsed="1"/>
+    <w:lsdException w:name="Hashtag" w:semiHidden="1" w:unhideWhenUsed="1"/>
+    <w:lsdException w:name="Unresolved Mention" w:semiHidden="1" w:unhideWhenUsed="1"/>
+    <w:lsdException w:name="Smart Link" w:semiHidden="1" w:unhideWhenUsed="1"/>
   </w:latentStyles>
   <w:style w:type="paragraph" w:default="1" w:styleId="Normal">
     <w:name w:val="Normal"/>
@@ -14196,6 +14599,7 @@
   <w:style w:type="character" w:default="1" w:styleId="DefaultParagraphFont">
     <w:name w:val="Default Paragraph Font"/>
     <w:uiPriority w:val="1"/>
+    <w:semiHidden/>
     <w:unhideWhenUsed/>
   </w:style>
   <w:style w:type="table" w:default="1" w:styleId="TableNormal">

</xml_diff>

<commit_message>
12 thang 12 Linh up UC
</commit_message>
<xml_diff>
--- a/12thang10.docx
+++ b/12thang10.docx
@@ -1,6 +1,6 @@
 
 <file path=word/document.xml><?xml version="1.0" encoding="utf-8"?>
-<w:document xmlns:wpc="http://schemas.microsoft.com/office/word/2010/wordprocessingCanvas" xmlns:cx="http://schemas.microsoft.com/office/drawing/2014/chartex" xmlns:cx1="http://schemas.microsoft.com/office/drawing/2015/9/8/chartex" xmlns:cx2="http://schemas.microsoft.com/office/drawing/2015/10/21/chartex" xmlns:cx3="http://schemas.microsoft.com/office/drawing/2016/5/9/chartex" xmlns:cx4="http://schemas.microsoft.com/office/drawing/2016/5/10/chartex" xmlns:cx5="http://schemas.microsoft.com/office/drawing/2016/5/11/chartex" xmlns:cx6="http://schemas.microsoft.com/office/drawing/2016/5/12/chartex" xmlns:cx7="http://schemas.microsoft.com/office/drawing/2016/5/13/chartex" xmlns:cx8="http://schemas.microsoft.com/office/drawing/2016/5/14/chartex" xmlns:mc="http://schemas.openxmlformats.org/markup-compatibility/2006" xmlns:aink="http://schemas.microsoft.com/office/drawing/2016/ink" xmlns:am3d="http://schemas.microsoft.com/office/drawing/2017/model3d" xmlns:o="urn:schemas-microsoft-com:office:office" xmlns:r="http://schemas.openxmlformats.org/officeDocument/2006/relationships" xmlns:m="http://schemas.openxmlformats.org/officeDocument/2006/math" xmlns:v="urn:schemas-microsoft-com:vml" xmlns:wp14="http://schemas.microsoft.com/office/word/2010/wordprocessingDrawing" xmlns:wp="http://schemas.openxmlformats.org/drawingml/2006/wordprocessingDrawing" xmlns:w10="urn:schemas-microsoft-com:office:word" xmlns:w="http://schemas.openxmlformats.org/wordprocessingml/2006/main" xmlns:w14="http://schemas.microsoft.com/office/word/2010/wordml" xmlns:w15="http://schemas.microsoft.com/office/word/2012/wordml" xmlns:w16cex="http://schemas.microsoft.com/office/word/2018/wordml/cex" xmlns:w16cid="http://schemas.microsoft.com/office/word/2016/wordml/cid" xmlns:w16="http://schemas.microsoft.com/office/word/2018/wordml" xmlns:w16se="http://schemas.microsoft.com/office/word/2015/wordml/symex" xmlns:wpg="http://schemas.microsoft.com/office/word/2010/wordprocessingGroup" xmlns:wpi="http://schemas.microsoft.com/office/word/2010/wordprocessingInk" xmlns:wne="http://schemas.microsoft.com/office/word/2006/wordml" xmlns:wps="http://schemas.microsoft.com/office/word/2010/wordprocessingShape" mc:Ignorable="w14 w15 w16se w16cid w16 w16cex wp14">
+<w:document xmlns:wpc="http://schemas.microsoft.com/office/word/2010/wordprocessingCanvas" xmlns:cx="http://schemas.microsoft.com/office/drawing/2014/chartex" xmlns:mc="http://schemas.openxmlformats.org/markup-compatibility/2006" xmlns:o="urn:schemas-microsoft-com:office:office" xmlns:r="http://schemas.openxmlformats.org/officeDocument/2006/relationships" xmlns:m="http://schemas.openxmlformats.org/officeDocument/2006/math" xmlns:v="urn:schemas-microsoft-com:vml" xmlns:wp14="http://schemas.microsoft.com/office/word/2010/wordprocessingDrawing" xmlns:wp="http://schemas.openxmlformats.org/drawingml/2006/wordprocessingDrawing" xmlns:w10="urn:schemas-microsoft-com:office:word" xmlns:w="http://schemas.openxmlformats.org/wordprocessingml/2006/main" xmlns:w14="http://schemas.microsoft.com/office/word/2010/wordml" xmlns:w15="http://schemas.microsoft.com/office/word/2012/wordml" xmlns:w16se="http://schemas.microsoft.com/office/word/2015/wordml/symex" xmlns:wpg="http://schemas.microsoft.com/office/word/2010/wordprocessingGroup" xmlns:wpi="http://schemas.microsoft.com/office/word/2010/wordprocessingInk" xmlns:wne="http://schemas.microsoft.com/office/word/2006/wordml" xmlns:wps="http://schemas.microsoft.com/office/word/2010/wordprocessingShape" mc:Ignorable="w14 w15 w16se wp14">
   <w:body>
     <w:p>
       <w:pPr>
@@ -432,10 +432,13 @@
           <w:shd w:val="clear" w:color="auto" w:fill="FFFFFF"/>
           <w:lang w:val="en-US"/>
         </w:rPr>
-        <w:t xml:space="preserve">1. Lê Thị </w:t>
-      </w:r>
-      <w:proofErr w:type="spellStart"/>
-      <w:r>
+        <w:t>1. Lê Thị Mỹ Linh – 1951060809</w:t>
+      </w:r>
+    </w:p>
+    <w:p>
+      <w:pPr>
+        <w:spacing w:after="0" w:line="240" w:lineRule="auto"/>
+        <w:jc w:val="both"/>
         <w:rPr>
           <w:rFonts w:asciiTheme="majorHAnsi" w:hAnsiTheme="majorHAnsi" w:cstheme="majorHAnsi"/>
           <w:b/>
@@ -444,9 +447,7 @@
           <w:shd w:val="clear" w:color="auto" w:fill="FFFFFF"/>
           <w:lang w:val="en-US"/>
         </w:rPr>
-        <w:t>Mỹ</w:t>
-      </w:r>
-      <w:proofErr w:type="spellEnd"/>
+      </w:pPr>
       <w:r>
         <w:rPr>
           <w:rFonts w:asciiTheme="majorHAnsi" w:hAnsiTheme="majorHAnsi" w:cstheme="majorHAnsi"/>
@@ -456,7 +457,7 @@
           <w:shd w:val="clear" w:color="auto" w:fill="FFFFFF"/>
           <w:lang w:val="en-US"/>
         </w:rPr>
-        <w:t xml:space="preserve"> Linh – 1951060809</w:t>
+        <w:t xml:space="preserve">2. Nguyễn Thị Thúy – </w:t>
       </w:r>
     </w:p>
     <w:p>
@@ -481,10 +482,13 @@
           <w:shd w:val="clear" w:color="auto" w:fill="FFFFFF"/>
           <w:lang w:val="en-US"/>
         </w:rPr>
-        <w:t xml:space="preserve">2. </w:t>
-      </w:r>
-      <w:proofErr w:type="spellStart"/>
-      <w:r>
+        <w:t xml:space="preserve">3. Hoàng Trung Đức – </w:t>
+      </w:r>
+    </w:p>
+    <w:p>
+      <w:pPr>
+        <w:spacing w:after="0" w:line="240" w:lineRule="auto"/>
+        <w:jc w:val="both"/>
         <w:rPr>
           <w:rFonts w:asciiTheme="majorHAnsi" w:hAnsiTheme="majorHAnsi" w:cstheme="majorHAnsi"/>
           <w:b/>
@@ -493,9 +497,7 @@
           <w:shd w:val="clear" w:color="auto" w:fill="FFFFFF"/>
           <w:lang w:val="en-US"/>
         </w:rPr>
-        <w:t>Nguyễn</w:t>
-      </w:r>
-      <w:proofErr w:type="spellEnd"/>
+      </w:pPr>
       <w:r>
         <w:rPr>
           <w:rFonts w:asciiTheme="majorHAnsi" w:hAnsiTheme="majorHAnsi" w:cstheme="majorHAnsi"/>
@@ -505,105 +507,7 @@
           <w:shd w:val="clear" w:color="auto" w:fill="FFFFFF"/>
           <w:lang w:val="en-US"/>
         </w:rPr>
-        <w:t xml:space="preserve"> Thị Thúy – </w:t>
-      </w:r>
-    </w:p>
-    <w:p>
-      <w:pPr>
-        <w:spacing w:after="0" w:line="240" w:lineRule="auto"/>
-        <w:jc w:val="both"/>
-        <w:rPr>
-          <w:rFonts w:asciiTheme="majorHAnsi" w:hAnsiTheme="majorHAnsi" w:cstheme="majorHAnsi"/>
-          <w:b/>
-          <w:sz w:val="32"/>
-          <w:szCs w:val="32"/>
-          <w:shd w:val="clear" w:color="auto" w:fill="FFFFFF"/>
-          <w:lang w:val="en-US"/>
-        </w:rPr>
-      </w:pPr>
-      <w:r>
-        <w:rPr>
-          <w:rFonts w:asciiTheme="majorHAnsi" w:hAnsiTheme="majorHAnsi" w:cstheme="majorHAnsi"/>
-          <w:b/>
-          <w:sz w:val="32"/>
-          <w:szCs w:val="32"/>
-          <w:shd w:val="clear" w:color="auto" w:fill="FFFFFF"/>
-          <w:lang w:val="en-US"/>
-        </w:rPr>
-        <w:t xml:space="preserve">3. Hoàng Trung Đức – </w:t>
-      </w:r>
-    </w:p>
-    <w:p>
-      <w:pPr>
-        <w:spacing w:after="0" w:line="240" w:lineRule="auto"/>
-        <w:jc w:val="both"/>
-        <w:rPr>
-          <w:rFonts w:asciiTheme="majorHAnsi" w:hAnsiTheme="majorHAnsi" w:cstheme="majorHAnsi"/>
-          <w:b/>
-          <w:sz w:val="32"/>
-          <w:szCs w:val="32"/>
-          <w:shd w:val="clear" w:color="auto" w:fill="FFFFFF"/>
-          <w:lang w:val="en-US"/>
-        </w:rPr>
-      </w:pPr>
-      <w:r>
-        <w:rPr>
-          <w:rFonts w:asciiTheme="majorHAnsi" w:hAnsiTheme="majorHAnsi" w:cstheme="majorHAnsi"/>
-          <w:b/>
-          <w:sz w:val="32"/>
-          <w:szCs w:val="32"/>
-          <w:shd w:val="clear" w:color="auto" w:fill="FFFFFF"/>
-          <w:lang w:val="en-US"/>
-        </w:rPr>
-        <w:t xml:space="preserve">4. </w:t>
-      </w:r>
-      <w:proofErr w:type="spellStart"/>
-      <w:r>
-        <w:rPr>
-          <w:rFonts w:asciiTheme="majorHAnsi" w:hAnsiTheme="majorHAnsi" w:cstheme="majorHAnsi"/>
-          <w:b/>
-          <w:sz w:val="32"/>
-          <w:szCs w:val="32"/>
-          <w:shd w:val="clear" w:color="auto" w:fill="FFFFFF"/>
-          <w:lang w:val="en-US"/>
-        </w:rPr>
-        <w:t>Nguyễn</w:t>
-      </w:r>
-      <w:proofErr w:type="spellEnd"/>
-      <w:r>
-        <w:rPr>
-          <w:rFonts w:asciiTheme="majorHAnsi" w:hAnsiTheme="majorHAnsi" w:cstheme="majorHAnsi"/>
-          <w:b/>
-          <w:sz w:val="32"/>
-          <w:szCs w:val="32"/>
-          <w:shd w:val="clear" w:color="auto" w:fill="FFFFFF"/>
-          <w:lang w:val="en-US"/>
-        </w:rPr>
-        <w:t xml:space="preserve"> Đình </w:t>
-      </w:r>
-      <w:proofErr w:type="gramStart"/>
-      <w:r>
-        <w:rPr>
-          <w:rFonts w:asciiTheme="majorHAnsi" w:hAnsiTheme="majorHAnsi" w:cstheme="majorHAnsi"/>
-          <w:b/>
-          <w:sz w:val="32"/>
-          <w:szCs w:val="32"/>
-          <w:shd w:val="clear" w:color="auto" w:fill="FFFFFF"/>
-          <w:lang w:val="en-US"/>
-        </w:rPr>
-        <w:t>Cương  -</w:t>
-      </w:r>
-      <w:proofErr w:type="gramEnd"/>
-      <w:r>
-        <w:rPr>
-          <w:rFonts w:asciiTheme="majorHAnsi" w:hAnsiTheme="majorHAnsi" w:cstheme="majorHAnsi"/>
-          <w:b/>
-          <w:sz w:val="32"/>
-          <w:szCs w:val="32"/>
-          <w:shd w:val="clear" w:color="auto" w:fill="FFFFFF"/>
-          <w:lang w:val="en-US"/>
-        </w:rPr>
-        <w:t xml:space="preserve"> </w:t>
+        <w:t xml:space="preserve">4. Nguyễn Đình Cương  - </w:t>
       </w:r>
     </w:p>
     <w:p>
@@ -629,7 +533,6 @@
         </w:rPr>
         <w:t xml:space="preserve">Giảng viên phụ trách môn học: </w:t>
       </w:r>
-      <w:proofErr w:type="spellStart"/>
       <w:r>
         <w:rPr>
           <w:rFonts w:asciiTheme="majorHAnsi" w:hAnsiTheme="majorHAnsi" w:cstheme="majorHAnsi"/>
@@ -639,19 +542,7 @@
           <w:shd w:val="clear" w:color="auto" w:fill="FFFFFF"/>
           <w:lang w:val="en-US"/>
         </w:rPr>
-        <w:t>Nguyễn</w:t>
-      </w:r>
-      <w:proofErr w:type="spellEnd"/>
-      <w:r>
-        <w:rPr>
-          <w:rFonts w:asciiTheme="majorHAnsi" w:hAnsiTheme="majorHAnsi" w:cstheme="majorHAnsi"/>
-          <w:b/>
-          <w:sz w:val="36"/>
-          <w:szCs w:val="36"/>
-          <w:shd w:val="clear" w:color="auto" w:fill="FFFFFF"/>
-          <w:lang w:val="en-US"/>
-        </w:rPr>
-        <w:t xml:space="preserve"> </w:t>
+        <w:t xml:space="preserve">Nguyễn </w:t>
       </w:r>
       <w:r>
         <w:rPr>
@@ -1707,7 +1598,6 @@
         </w:rPr>
         <w:t xml:space="preserve">gg doc, </w:t>
       </w:r>
-      <w:proofErr w:type="spellStart"/>
       <w:r>
         <w:rPr>
           <w:rFonts w:asciiTheme="majorHAnsi" w:hAnsiTheme="majorHAnsi" w:cstheme="majorHAnsi"/>
@@ -1717,7 +1607,6 @@
         </w:rPr>
         <w:t>github</w:t>
       </w:r>
-      <w:proofErr w:type="spellEnd"/>
       <w:r>
         <w:rPr>
           <w:rFonts w:asciiTheme="majorHAnsi" w:hAnsiTheme="majorHAnsi" w:cstheme="majorHAnsi"/>
@@ -2462,27 +2351,7 @@
                 <w:szCs w:val="26"/>
                 <w:lang w:val="en-US"/>
               </w:rPr>
-              <w:t xml:space="preserve">Lê Thị </w:t>
-            </w:r>
-            <w:proofErr w:type="spellStart"/>
-            <w:r>
-              <w:rPr>
-                <w:rFonts w:asciiTheme="majorHAnsi" w:hAnsiTheme="majorHAnsi" w:cstheme="majorHAnsi"/>
-                <w:sz w:val="26"/>
-                <w:szCs w:val="26"/>
-                <w:lang w:val="en-US"/>
-              </w:rPr>
-              <w:t>Mỹ</w:t>
-            </w:r>
-            <w:proofErr w:type="spellEnd"/>
-            <w:r>
-              <w:rPr>
-                <w:rFonts w:asciiTheme="majorHAnsi" w:hAnsiTheme="majorHAnsi" w:cstheme="majorHAnsi"/>
-                <w:sz w:val="26"/>
-                <w:szCs w:val="26"/>
-                <w:lang w:val="en-US"/>
-              </w:rPr>
-              <w:t xml:space="preserve"> Linh</w:t>
+              <w:t>Lê Thị Mỹ Linh</w:t>
             </w:r>
           </w:p>
         </w:tc>
@@ -2609,25 +2478,14 @@
                 <w:lang w:val="en-US"/>
               </w:rPr>
             </w:pPr>
-            <w:proofErr w:type="spellStart"/>
-            <w:r>
-              <w:rPr>
-                <w:rFonts w:asciiTheme="majorHAnsi" w:hAnsiTheme="majorHAnsi" w:cstheme="majorHAnsi"/>
-                <w:sz w:val="26"/>
-                <w:szCs w:val="26"/>
-                <w:lang w:val="en-US"/>
-              </w:rPr>
-              <w:t>Nguyễn</w:t>
-            </w:r>
-            <w:proofErr w:type="spellEnd"/>
-            <w:r>
-              <w:rPr>
-                <w:rFonts w:asciiTheme="majorHAnsi" w:hAnsiTheme="majorHAnsi" w:cstheme="majorHAnsi"/>
-                <w:sz w:val="26"/>
-                <w:szCs w:val="26"/>
-                <w:lang w:val="en-US"/>
-              </w:rPr>
-              <w:t xml:space="preserve"> Thị Thúy</w:t>
+            <w:r>
+              <w:rPr>
+                <w:rFonts w:asciiTheme="majorHAnsi" w:hAnsiTheme="majorHAnsi" w:cstheme="majorHAnsi"/>
+                <w:sz w:val="26"/>
+                <w:szCs w:val="26"/>
+                <w:lang w:val="en-US"/>
+              </w:rPr>
+              <w:t>Nguyễn Thị Thúy</w:t>
             </w:r>
           </w:p>
         </w:tc>
@@ -2875,25 +2733,14 @@
                 <w:lang w:val="en-US"/>
               </w:rPr>
             </w:pPr>
-            <w:proofErr w:type="spellStart"/>
-            <w:r>
-              <w:rPr>
-                <w:rFonts w:asciiTheme="majorHAnsi" w:hAnsiTheme="majorHAnsi" w:cstheme="majorHAnsi"/>
-                <w:sz w:val="26"/>
-                <w:szCs w:val="26"/>
-                <w:lang w:val="en-US"/>
-              </w:rPr>
-              <w:t>Nguyễn</w:t>
-            </w:r>
-            <w:proofErr w:type="spellEnd"/>
-            <w:r>
-              <w:rPr>
-                <w:rFonts w:asciiTheme="majorHAnsi" w:hAnsiTheme="majorHAnsi" w:cstheme="majorHAnsi"/>
-                <w:sz w:val="26"/>
-                <w:szCs w:val="26"/>
-                <w:lang w:val="en-US"/>
-              </w:rPr>
-              <w:t xml:space="preserve"> Đình Cương</w:t>
+            <w:r>
+              <w:rPr>
+                <w:rFonts w:asciiTheme="majorHAnsi" w:hAnsiTheme="majorHAnsi" w:cstheme="majorHAnsi"/>
+                <w:sz w:val="26"/>
+                <w:szCs w:val="26"/>
+                <w:lang w:val="en-US"/>
+              </w:rPr>
+              <w:t>Nguyễn Đình Cương</w:t>
             </w:r>
           </w:p>
         </w:tc>
@@ -3421,25 +3268,14 @@
               </w:rPr>
               <w:t>qu</w:t>
             </w:r>
-            <w:proofErr w:type="spellStart"/>
-            <w:r>
-              <w:rPr>
-                <w:rFonts w:asciiTheme="majorHAnsi" w:hAnsiTheme="majorHAnsi" w:cstheme="majorHAnsi"/>
-                <w:sz w:val="26"/>
-                <w:szCs w:val="26"/>
-                <w:lang w:val="en-US"/>
-              </w:rPr>
-              <w:t>ản</w:t>
-            </w:r>
-            <w:proofErr w:type="spellEnd"/>
-            <w:r>
-              <w:rPr>
-                <w:rFonts w:asciiTheme="majorHAnsi" w:hAnsiTheme="majorHAnsi" w:cstheme="majorHAnsi"/>
-                <w:sz w:val="26"/>
-                <w:szCs w:val="26"/>
-                <w:lang w:val="en-US"/>
-              </w:rPr>
-              <w:t xml:space="preserve"> lý tài chính, sản phẩm và nhân viên</w:t>
+            <w:r>
+              <w:rPr>
+                <w:rFonts w:asciiTheme="majorHAnsi" w:hAnsiTheme="majorHAnsi" w:cstheme="majorHAnsi"/>
+                <w:sz w:val="26"/>
+                <w:szCs w:val="26"/>
+                <w:lang w:val="en-US"/>
+              </w:rPr>
+              <w:t>ản lý tài chính, sản phẩm và nhân viên</w:t>
             </w:r>
           </w:p>
           <w:p>
@@ -5065,25 +4901,14 @@
               </w:rPr>
               <w:t>qu</w:t>
             </w:r>
-            <w:proofErr w:type="spellStart"/>
-            <w:r>
-              <w:rPr>
-                <w:rFonts w:asciiTheme="majorHAnsi" w:hAnsiTheme="majorHAnsi" w:cstheme="majorHAnsi"/>
-                <w:sz w:val="26"/>
-                <w:szCs w:val="26"/>
-                <w:lang w:val="en-US"/>
-              </w:rPr>
-              <w:t>ản</w:t>
-            </w:r>
-            <w:proofErr w:type="spellEnd"/>
-            <w:r>
-              <w:rPr>
-                <w:rFonts w:asciiTheme="majorHAnsi" w:hAnsiTheme="majorHAnsi" w:cstheme="majorHAnsi"/>
-                <w:sz w:val="26"/>
-                <w:szCs w:val="26"/>
-                <w:lang w:val="en-US"/>
-              </w:rPr>
-              <w:t xml:space="preserve"> lý tài chính, sản phẩm và nhân viên</w:t>
+            <w:r>
+              <w:rPr>
+                <w:rFonts w:asciiTheme="majorHAnsi" w:hAnsiTheme="majorHAnsi" w:cstheme="majorHAnsi"/>
+                <w:sz w:val="26"/>
+                <w:szCs w:val="26"/>
+                <w:lang w:val="en-US"/>
+              </w:rPr>
+              <w:t>ản lý tài chính, sản phẩm và nhân viên</w:t>
             </w:r>
           </w:p>
         </w:tc>
@@ -5633,47 +5458,7 @@
                 <w:szCs w:val="26"/>
                 <w:lang w:val="en-US"/>
               </w:rPr>
-              <w:t xml:space="preserve">bằng </w:t>
-            </w:r>
-            <w:proofErr w:type="spellStart"/>
-            <w:r>
-              <w:rPr>
-                <w:rFonts w:asciiTheme="majorHAnsi" w:hAnsiTheme="majorHAnsi" w:cstheme="majorHAnsi"/>
-                <w:sz w:val="26"/>
-                <w:szCs w:val="26"/>
-                <w:lang w:val="en-US"/>
-              </w:rPr>
-              <w:t>VNPay</w:t>
-            </w:r>
-            <w:proofErr w:type="spellEnd"/>
-            <w:r>
-              <w:rPr>
-                <w:rFonts w:asciiTheme="majorHAnsi" w:hAnsiTheme="majorHAnsi" w:cstheme="majorHAnsi"/>
-                <w:sz w:val="26"/>
-                <w:szCs w:val="26"/>
-                <w:lang w:val="en-US"/>
-              </w:rPr>
-              <w:t xml:space="preserve">, banking, </w:t>
-            </w:r>
-            <w:proofErr w:type="spellStart"/>
-            <w:r>
-              <w:rPr>
-                <w:rFonts w:asciiTheme="majorHAnsi" w:hAnsiTheme="majorHAnsi" w:cstheme="majorHAnsi"/>
-                <w:sz w:val="26"/>
-                <w:szCs w:val="26"/>
-                <w:lang w:val="en-US"/>
-              </w:rPr>
-              <w:t>MoMo</w:t>
-            </w:r>
-            <w:proofErr w:type="spellEnd"/>
-            <w:r>
-              <w:rPr>
-                <w:rFonts w:asciiTheme="majorHAnsi" w:hAnsiTheme="majorHAnsi" w:cstheme="majorHAnsi"/>
-                <w:sz w:val="26"/>
-                <w:szCs w:val="26"/>
-                <w:lang w:val="en-US"/>
-              </w:rPr>
-              <w:t>,</w:t>
+              <w:t>bằng VNPay, banking, MoMo,</w:t>
             </w:r>
             <w:r>
               <w:rPr>
@@ -6849,19 +6634,8 @@
                 <w:szCs w:val="26"/>
                 <w:lang w:val="en-US"/>
               </w:rPr>
-              <w:t xml:space="preserve">, và các dịp đặc biệt </w:t>
-            </w:r>
-            <w:proofErr w:type="gramStart"/>
-            <w:r>
-              <w:rPr>
-                <w:rFonts w:asciiTheme="majorHAnsi" w:hAnsiTheme="majorHAnsi" w:cstheme="majorHAnsi"/>
-                <w:sz w:val="26"/>
-                <w:szCs w:val="26"/>
-                <w:lang w:val="en-US"/>
-              </w:rPr>
-              <w:t>khác,…</w:t>
-            </w:r>
-            <w:proofErr w:type="gramEnd"/>
+              <w:t>, và các dịp đặc biệt khác,…</w:t>
+            </w:r>
           </w:p>
         </w:tc>
       </w:tr>
@@ -8945,75 +8719,184 @@
     </w:p>
     <w:p/>
     <w:p>
-      <w:r>
+      <w:pPr>
+        <w:rPr>
+          <w:color w:val="FF0000"/>
+        </w:rPr>
+      </w:pPr>
+      <w:r>
+        <w:rPr>
+          <w:color w:val="FF0000"/>
+        </w:rPr>
         <w:t xml:space="preserve">- Đăng nhập: Khách hàng, Nhân viên, Chủ cửa hàng </w:t>
       </w:r>
     </w:p>
     <w:p>
-      <w:r>
+      <w:pPr>
+        <w:rPr>
+          <w:color w:val="FF0000"/>
+        </w:rPr>
+      </w:pPr>
+      <w:r>
+        <w:rPr>
+          <w:color w:val="FF0000"/>
+        </w:rPr>
         <w:t xml:space="preserve">- Đăng xuất: Khách hàng, Nhân viên, Chủ cửa hàng </w:t>
       </w:r>
     </w:p>
     <w:p>
-      <w:r>
+      <w:pPr>
+        <w:rPr>
+          <w:color w:val="FF0000"/>
+        </w:rPr>
+      </w:pPr>
+      <w:r>
+        <w:rPr>
+          <w:color w:val="FF0000"/>
+        </w:rPr>
         <w:t xml:space="preserve">- Tìm kiếm: Khách hàng, Nhân viên, Chủ cửa hàng </w:t>
       </w:r>
     </w:p>
     <w:p>
-      <w:r>
+      <w:pPr>
+        <w:rPr>
+          <w:color w:val="FF0000"/>
+        </w:rPr>
+      </w:pPr>
+      <w:r>
+        <w:rPr>
+          <w:color w:val="FF0000"/>
+        </w:rPr>
         <w:t xml:space="preserve">- Bình luận: Khách hàng </w:t>
       </w:r>
     </w:p>
     <w:p>
-      <w:r>
+      <w:pPr>
+        <w:rPr>
+          <w:color w:val="FF0000"/>
+        </w:rPr>
+      </w:pPr>
+      <w:r>
+        <w:rPr>
+          <w:color w:val="FF0000"/>
+        </w:rPr>
         <w:t xml:space="preserve">- Cập nhật thông tin: Khách hàng, Nhân viên </w:t>
       </w:r>
     </w:p>
     <w:p>
-      <w:r>
+      <w:pPr>
+        <w:rPr>
+          <w:color w:val="FF0000"/>
+        </w:rPr>
+      </w:pPr>
+      <w:r>
+        <w:rPr>
+          <w:color w:val="FF0000"/>
+        </w:rPr>
         <w:t xml:space="preserve">- Quản lý giỏ hàng: Khách hàng </w:t>
       </w:r>
     </w:p>
     <w:p>
-      <w:r>
+      <w:pPr>
+        <w:rPr>
+          <w:color w:val="FF0000"/>
+        </w:rPr>
+      </w:pPr>
+      <w:r>
+        <w:rPr>
+          <w:color w:val="FF0000"/>
+        </w:rPr>
         <w:t xml:space="preserve">- Xem lịch sử đơn hàng: Khách hàng </w:t>
       </w:r>
     </w:p>
     <w:p>
-      <w:r>
+      <w:pPr>
+        <w:rPr>
+          <w:color w:val="FF0000"/>
+        </w:rPr>
+      </w:pPr>
+      <w:r>
+        <w:rPr>
+          <w:color w:val="FF0000"/>
+        </w:rPr>
         <w:t xml:space="preserve">- Đặt hàng: Khách hàng </w:t>
       </w:r>
     </w:p>
     <w:p>
-      <w:r>
+      <w:pPr>
+        <w:rPr>
+          <w:color w:val="FF0000"/>
+        </w:rPr>
+      </w:pPr>
+      <w:r>
+        <w:rPr>
+          <w:color w:val="FF0000"/>
+        </w:rPr>
         <w:t xml:space="preserve">- Quản lý hóa đơn: Nhân viên </w:t>
       </w:r>
     </w:p>
     <w:p>
-      <w:r>
+      <w:pPr>
+        <w:rPr>
+          <w:color w:val="FF0000"/>
+        </w:rPr>
+      </w:pPr>
+      <w:r>
+        <w:rPr>
+          <w:color w:val="FF0000"/>
+        </w:rPr>
         <w:t xml:space="preserve">- Quản lý sản phẩm: Nhân viên </w:t>
       </w:r>
     </w:p>
     <w:p>
-      <w:r>
-        <w:t>-</w:t>
-      </w:r>
-      <w:r>
-        <w:t xml:space="preserve"> Thống kê: Nhân viên </w:t>
-      </w:r>
-    </w:p>
-    <w:p>
-      <w:r>
+      <w:pPr>
+        <w:rPr>
+          <w:color w:val="FF0000"/>
+        </w:rPr>
+      </w:pPr>
+      <w:r>
+        <w:rPr>
+          <w:color w:val="FF0000"/>
+        </w:rPr>
+        <w:t xml:space="preserve">- Thống kê: Nhân viên </w:t>
+      </w:r>
+    </w:p>
+    <w:p>
+      <w:pPr>
+        <w:rPr>
+          <w:color w:val="FF0000"/>
+        </w:rPr>
+      </w:pPr>
+      <w:r>
+        <w:rPr>
+          <w:color w:val="FF0000"/>
+        </w:rPr>
         <w:t xml:space="preserve">- Tư vấn hỗ trợ: Nhân viên </w:t>
       </w:r>
     </w:p>
     <w:p>
-      <w:r>
+      <w:pPr>
+        <w:rPr>
+          <w:color w:val="FF0000"/>
+        </w:rPr>
+      </w:pPr>
+      <w:r>
+        <w:rPr>
+          <w:color w:val="FF0000"/>
+        </w:rPr>
         <w:t xml:space="preserve">- Đăng ký: Khách hàng </w:t>
       </w:r>
     </w:p>
     <w:p>
-      <w:r>
+      <w:pPr>
+        <w:rPr>
+          <w:color w:val="FF0000"/>
+        </w:rPr>
+      </w:pPr>
+      <w:r>
+        <w:rPr>
+          <w:color w:val="FF0000"/>
+        </w:rPr>
         <w:t>- Quản lý tài khoản: Chủ cửa hàng</w:t>
       </w:r>
     </w:p>
@@ -9035,12 +8918,14 @@
         <w:pStyle w:val="Heading2"/>
         <w:rPr>
           <w:color w:val="auto"/>
+          <w:u w:val="single"/>
         </w:rPr>
       </w:pPr>
       <w:bookmarkStart w:id="17" w:name="_Toc77967316"/>
       <w:r>
         <w:rPr>
           <w:color w:val="auto"/>
+          <w:u w:val="single"/>
         </w:rPr>
         <w:t>3.3. Biểu đồ Use Case tổng quát</w:t>
       </w:r>
@@ -9048,6 +8933,7 @@
       <w:r>
         <w:rPr>
           <w:color w:val="auto"/>
+          <w:u w:val="single"/>
         </w:rPr>
         <w:t xml:space="preserve"> </w:t>
       </w:r>
@@ -9103,6 +8989,50 @@
           <w:szCs w:val="26"/>
         </w:rPr>
       </w:pPr>
+      <w:r>
+        <w:rPr>
+          <w:rFonts w:asciiTheme="majorHAnsi" w:hAnsiTheme="majorHAnsi" w:cstheme="majorHAnsi"/>
+          <w:b/>
+          <w:sz w:val="26"/>
+          <w:szCs w:val="26"/>
+        </w:rPr>
+        <w:lastRenderedPageBreak/>
+        <w:drawing>
+          <wp:inline distT="0" distB="0" distL="0" distR="0" wp14:anchorId="3D35CB51" wp14:editId="389FD844">
+            <wp:extent cx="6161405" cy="3687445"/>
+            <wp:effectExtent l="0" t="0" r="0" b="8255"/>
+            <wp:docPr id="1" name="Picture 1"/>
+            <wp:cNvGraphicFramePr>
+              <a:graphicFrameLocks xmlns:a="http://schemas.openxmlformats.org/drawingml/2006/main" noChangeAspect="1"/>
+            </wp:cNvGraphicFramePr>
+            <a:graphic xmlns:a="http://schemas.openxmlformats.org/drawingml/2006/main">
+              <a:graphicData uri="http://schemas.openxmlformats.org/drawingml/2006/picture">
+                <pic:pic xmlns:pic="http://schemas.openxmlformats.org/drawingml/2006/picture">
+                  <pic:nvPicPr>
+                    <pic:cNvPr id="1" name=""/>
+                    <pic:cNvPicPr/>
+                  </pic:nvPicPr>
+                  <pic:blipFill>
+                    <a:blip r:embed="rId11"/>
+                    <a:stretch>
+                      <a:fillRect/>
+                    </a:stretch>
+                  </pic:blipFill>
+                  <pic:spPr>
+                    <a:xfrm>
+                      <a:off x="0" y="0"/>
+                      <a:ext cx="6161405" cy="3687445"/>
+                    </a:xfrm>
+                    <a:prstGeom prst="rect">
+                      <a:avLst/>
+                    </a:prstGeom>
+                  </pic:spPr>
+                </pic:pic>
+              </a:graphicData>
+            </a:graphic>
+          </wp:inline>
+        </w:drawing>
+      </w:r>
     </w:p>
     <w:p>
       <w:pPr>
@@ -9119,6 +9049,69 @@
     </w:p>
     <w:p>
       <w:pPr>
+        <w:pStyle w:val="Caption"/>
+        <w:rPr>
+          <w:color w:val="000000"/>
+        </w:rPr>
+      </w:pPr>
+      <w:bookmarkStart w:id="18" w:name="_Toc77968349"/>
+      <w:r>
+        <w:t xml:space="preserve">Hình </w:t>
+      </w:r>
+      <w:r>
+        <w:rPr>
+          <w:lang w:val="en-US"/>
+        </w:rPr>
+        <w:t>3.</w:t>
+      </w:r>
+      <w:r>
+        <w:rPr>
+          <w:lang w:val="en-US"/>
+        </w:rPr>
+        <w:fldChar w:fldCharType="begin"/>
+      </w:r>
+      <w:r>
+        <w:rPr>
+          <w:lang w:val="en-US"/>
+        </w:rPr>
+        <w:instrText xml:space="preserve"> SEQ Hình \* ARABIC \s 1 </w:instrText>
+      </w:r>
+      <w:r>
+        <w:rPr>
+          <w:lang w:val="en-US"/>
+        </w:rPr>
+        <w:fldChar w:fldCharType="separate"/>
+      </w:r>
+      <w:r>
+        <w:rPr>
+          <w:noProof/>
+          <w:lang w:val="en-US"/>
+        </w:rPr>
+        <w:t>1</w:t>
+      </w:r>
+      <w:r>
+        <w:rPr>
+          <w:lang w:val="en-US"/>
+        </w:rPr>
+        <w:fldChar w:fldCharType="end"/>
+      </w:r>
+      <w:r>
+        <w:rPr>
+          <w:lang w:val="en-US"/>
+        </w:rPr>
+        <w:t xml:space="preserve">. </w:t>
+      </w:r>
+      <w:r>
+        <w:rPr>
+          <w:color w:val="000000"/>
+          <w:szCs w:val="26"/>
+        </w:rPr>
+        <w:t>Biểu đồ Use Case tổng quát</w:t>
+      </w:r>
+      <w:bookmarkEnd w:id="18"/>
+    </w:p>
+    <w:p>
+      <w:pPr>
         <w:pStyle w:val="NormalWeb"/>
         <w:spacing w:before="0" w:beforeAutospacing="0" w:after="0" w:afterAutospacing="0"/>
         <w:jc w:val="both"/>
@@ -9132,6 +9125,25 @@
     </w:p>
     <w:p>
       <w:pPr>
+        <w:pStyle w:val="Heading2"/>
+        <w:rPr>
+          <w:b w:val="0"/>
+          <w:color w:val="auto"/>
+          <w:u w:val="single"/>
+        </w:rPr>
+      </w:pPr>
+      <w:bookmarkStart w:id="19" w:name="_Toc77967317"/>
+      <w:r>
+        <w:rPr>
+          <w:color w:val="auto"/>
+          <w:u w:val="single"/>
+        </w:rPr>
+        <w:t>3.4. Biểu đồ Use case phân rã</w:t>
+      </w:r>
+      <w:bookmarkEnd w:id="19"/>
+    </w:p>
+    <w:p>
+      <w:pPr>
         <w:pStyle w:val="NormalWeb"/>
         <w:spacing w:before="0" w:beforeAutospacing="0" w:after="0" w:afterAutospacing="0"/>
         <w:jc w:val="both"/>
@@ -9168,6 +9180,50 @@
           <w:szCs w:val="26"/>
         </w:rPr>
       </w:pPr>
+      <w:r>
+        <w:rPr>
+          <w:rFonts w:asciiTheme="majorHAnsi" w:hAnsiTheme="majorHAnsi" w:cstheme="majorHAnsi"/>
+          <w:b/>
+          <w:sz w:val="26"/>
+          <w:szCs w:val="26"/>
+        </w:rPr>
+        <w:lastRenderedPageBreak/>
+        <w:drawing>
+          <wp:inline distT="0" distB="0" distL="0" distR="0" wp14:anchorId="42CD8378" wp14:editId="1956689D">
+            <wp:extent cx="6161405" cy="4697095"/>
+            <wp:effectExtent l="0" t="0" r="0" b="8255"/>
+            <wp:docPr id="3" name="Picture 3"/>
+            <wp:cNvGraphicFramePr>
+              <a:graphicFrameLocks xmlns:a="http://schemas.openxmlformats.org/drawingml/2006/main" noChangeAspect="1"/>
+            </wp:cNvGraphicFramePr>
+            <a:graphic xmlns:a="http://schemas.openxmlformats.org/drawingml/2006/main">
+              <a:graphicData uri="http://schemas.openxmlformats.org/drawingml/2006/picture">
+                <pic:pic xmlns:pic="http://schemas.openxmlformats.org/drawingml/2006/picture">
+                  <pic:nvPicPr>
+                    <pic:cNvPr id="1" name=""/>
+                    <pic:cNvPicPr/>
+                  </pic:nvPicPr>
+                  <pic:blipFill>
+                    <a:blip r:embed="rId12"/>
+                    <a:stretch>
+                      <a:fillRect/>
+                    </a:stretch>
+                  </pic:blipFill>
+                  <pic:spPr>
+                    <a:xfrm>
+                      <a:off x="0" y="0"/>
+                      <a:ext cx="6161405" cy="4697095"/>
+                    </a:xfrm>
+                    <a:prstGeom prst="rect">
+                      <a:avLst/>
+                    </a:prstGeom>
+                  </pic:spPr>
+                </pic:pic>
+              </a:graphicData>
+            </a:graphic>
+          </wp:inline>
+        </w:drawing>
+      </w:r>
     </w:p>
     <w:p>
       <w:pPr>
@@ -9179,6 +9235,820 @@
           <w:b/>
           <w:sz w:val="26"/>
           <w:szCs w:val="26"/>
+        </w:rPr>
+      </w:pPr>
+    </w:p>
+    <w:p>
+      <w:pPr>
+        <w:pStyle w:val="Caption"/>
+        <w:rPr>
+          <w:i w:val="0"/>
+        </w:rPr>
+      </w:pPr>
+      <w:bookmarkStart w:id="20" w:name="_Toc77968350"/>
+      <w:r>
+        <w:t xml:space="preserve">Hình </w:t>
+      </w:r>
+      <w:r>
+        <w:rPr>
+          <w:lang w:val="en-US"/>
+        </w:rPr>
+        <w:t>3.</w:t>
+      </w:r>
+      <w:r>
+        <w:rPr>
+          <w:lang w:val="en-US"/>
+        </w:rPr>
+        <w:fldChar w:fldCharType="begin"/>
+      </w:r>
+      <w:r>
+        <w:rPr>
+          <w:lang w:val="en-US"/>
+        </w:rPr>
+        <w:instrText xml:space="preserve"> SEQ Hình \* ARABIC \s 1 </w:instrText>
+      </w:r>
+      <w:r>
+        <w:rPr>
+          <w:lang w:val="en-US"/>
+        </w:rPr>
+        <w:fldChar w:fldCharType="separate"/>
+      </w:r>
+      <w:r>
+        <w:rPr>
+          <w:noProof/>
+          <w:lang w:val="en-US"/>
+        </w:rPr>
+        <w:t>2</w:t>
+      </w:r>
+      <w:r>
+        <w:rPr>
+          <w:lang w:val="en-US"/>
+        </w:rPr>
+        <w:fldChar w:fldCharType="end"/>
+      </w:r>
+      <w:r>
+        <w:rPr>
+          <w:color w:val="000000"/>
+          <w:szCs w:val="26"/>
+        </w:rPr>
+        <w:t>. Biểu đồ phân rã</w:t>
+      </w:r>
+      <w:r>
+        <w:rPr>
+          <w:color w:val="000000"/>
+          <w:szCs w:val="26"/>
+          <w:lang w:val="en-US"/>
+        </w:rPr>
+        <w:t xml:space="preserve"> cho tác nhân</w:t>
+      </w:r>
+      <w:r>
+        <w:rPr>
+          <w:color w:val="000000"/>
+          <w:szCs w:val="26"/>
+        </w:rPr>
+        <w:t xml:space="preserve"> </w:t>
+      </w:r>
+      <w:r>
+        <w:t>chủ cửa hàng</w:t>
+      </w:r>
+      <w:bookmarkEnd w:id="20"/>
+    </w:p>
+    <w:p>
+      <w:pPr>
+        <w:pStyle w:val="NormalWeb"/>
+        <w:spacing w:before="0" w:beforeAutospacing="0" w:after="0" w:afterAutospacing="0"/>
+        <w:jc w:val="both"/>
+        <w:rPr>
+          <w:rFonts w:asciiTheme="majorHAnsi" w:hAnsiTheme="majorHAnsi" w:cstheme="majorHAnsi"/>
+          <w:b/>
+          <w:sz w:val="26"/>
+          <w:szCs w:val="26"/>
+        </w:rPr>
+      </w:pPr>
+    </w:p>
+    <w:p>
+      <w:pPr>
+        <w:pStyle w:val="NormalWeb"/>
+        <w:spacing w:before="0" w:beforeAutospacing="0" w:after="0" w:afterAutospacing="0"/>
+        <w:jc w:val="both"/>
+        <w:rPr>
+          <w:rFonts w:asciiTheme="majorHAnsi" w:hAnsiTheme="majorHAnsi" w:cstheme="majorHAnsi"/>
+          <w:b/>
+          <w:sz w:val="26"/>
+          <w:szCs w:val="26"/>
+        </w:rPr>
+      </w:pPr>
+      <w:r>
+        <w:rPr>
+          <w:rFonts w:asciiTheme="majorHAnsi" w:hAnsiTheme="majorHAnsi" w:cstheme="majorHAnsi"/>
+          <w:b/>
+          <w:sz w:val="26"/>
+          <w:szCs w:val="26"/>
+        </w:rPr>
+        <w:lastRenderedPageBreak/>
+        <w:drawing>
+          <wp:inline distT="0" distB="0" distL="0" distR="0" wp14:anchorId="2C14C527" wp14:editId="7CCE6785">
+            <wp:extent cx="6161405" cy="4172585"/>
+            <wp:effectExtent l="0" t="0" r="0" b="0"/>
+            <wp:docPr id="4" name="Picture 4"/>
+            <wp:cNvGraphicFramePr>
+              <a:graphicFrameLocks xmlns:a="http://schemas.openxmlformats.org/drawingml/2006/main" noChangeAspect="1"/>
+            </wp:cNvGraphicFramePr>
+            <a:graphic xmlns:a="http://schemas.openxmlformats.org/drawingml/2006/main">
+              <a:graphicData uri="http://schemas.openxmlformats.org/drawingml/2006/picture">
+                <pic:pic xmlns:pic="http://schemas.openxmlformats.org/drawingml/2006/picture">
+                  <pic:nvPicPr>
+                    <pic:cNvPr id="1" name=""/>
+                    <pic:cNvPicPr/>
+                  </pic:nvPicPr>
+                  <pic:blipFill>
+                    <a:blip r:embed="rId13"/>
+                    <a:stretch>
+                      <a:fillRect/>
+                    </a:stretch>
+                  </pic:blipFill>
+                  <pic:spPr>
+                    <a:xfrm>
+                      <a:off x="0" y="0"/>
+                      <a:ext cx="6161405" cy="4172585"/>
+                    </a:xfrm>
+                    <a:prstGeom prst="rect">
+                      <a:avLst/>
+                    </a:prstGeom>
+                  </pic:spPr>
+                </pic:pic>
+              </a:graphicData>
+            </a:graphic>
+          </wp:inline>
+        </w:drawing>
+      </w:r>
+    </w:p>
+    <w:p>
+      <w:pPr>
+        <w:pStyle w:val="NormalWeb"/>
+        <w:spacing w:before="0" w:beforeAutospacing="0" w:after="0" w:afterAutospacing="0"/>
+        <w:jc w:val="both"/>
+        <w:rPr>
+          <w:rFonts w:asciiTheme="majorHAnsi" w:hAnsiTheme="majorHAnsi" w:cstheme="majorHAnsi"/>
+          <w:b/>
+          <w:sz w:val="26"/>
+          <w:szCs w:val="26"/>
+        </w:rPr>
+      </w:pPr>
+    </w:p>
+    <w:p>
+      <w:pPr>
+        <w:pStyle w:val="NormalWeb"/>
+        <w:spacing w:before="0" w:beforeAutospacing="0" w:after="0" w:afterAutospacing="0"/>
+        <w:jc w:val="both"/>
+        <w:rPr>
+          <w:rFonts w:asciiTheme="majorHAnsi" w:hAnsiTheme="majorHAnsi" w:cstheme="majorHAnsi"/>
+          <w:b/>
+          <w:sz w:val="26"/>
+          <w:szCs w:val="26"/>
+        </w:rPr>
+      </w:pPr>
+    </w:p>
+    <w:p>
+      <w:pPr>
+        <w:pStyle w:val="Caption"/>
+        <w:rPr>
+          <w:lang w:val="en-US"/>
+        </w:rPr>
+      </w:pPr>
+      <w:r>
+        <w:t xml:space="preserve">Hình </w:t>
+      </w:r>
+      <w:r>
+        <w:rPr>
+          <w:lang w:val="en-US"/>
+        </w:rPr>
+        <w:t>3.</w:t>
+      </w:r>
+      <w:r>
+        <w:rPr>
+          <w:lang w:val="en-US"/>
+        </w:rPr>
+        <w:fldChar w:fldCharType="begin"/>
+      </w:r>
+      <w:r>
+        <w:rPr>
+          <w:lang w:val="en-US"/>
+        </w:rPr>
+        <w:instrText xml:space="preserve"> SEQ Hình \* ARABIC \s 1 </w:instrText>
+      </w:r>
+      <w:r>
+        <w:rPr>
+          <w:lang w:val="en-US"/>
+        </w:rPr>
+        <w:fldChar w:fldCharType="separate"/>
+      </w:r>
+      <w:r>
+        <w:rPr>
+          <w:noProof/>
+          <w:lang w:val="en-US"/>
+        </w:rPr>
+        <w:t>2</w:t>
+      </w:r>
+      <w:r>
+        <w:rPr>
+          <w:lang w:val="en-US"/>
+        </w:rPr>
+        <w:fldChar w:fldCharType="end"/>
+      </w:r>
+      <w:r>
+        <w:rPr>
+          <w:color w:val="000000"/>
+          <w:szCs w:val="26"/>
+        </w:rPr>
+        <w:t>. Biểu đồ phân rã</w:t>
+      </w:r>
+      <w:r>
+        <w:rPr>
+          <w:color w:val="000000"/>
+          <w:szCs w:val="26"/>
+          <w:lang w:val="en-US"/>
+        </w:rPr>
+        <w:t xml:space="preserve"> cho tác nhân</w:t>
+      </w:r>
+      <w:r>
+        <w:rPr>
+          <w:color w:val="000000"/>
+          <w:szCs w:val="26"/>
+        </w:rPr>
+        <w:t xml:space="preserve"> </w:t>
+      </w:r>
+      <w:r>
+        <w:rPr>
+          <w:lang w:val="en-US"/>
+        </w:rPr>
+        <w:t>quản lí kho</w:t>
+      </w:r>
+    </w:p>
+    <w:p>
+      <w:pPr>
+        <w:rPr>
+          <w:lang w:val="en-US"/>
+        </w:rPr>
+      </w:pPr>
+    </w:p>
+    <w:p>
+      <w:pPr>
+        <w:pStyle w:val="NormalWeb"/>
+        <w:spacing w:before="0" w:beforeAutospacing="0" w:after="0" w:afterAutospacing="0"/>
+        <w:jc w:val="both"/>
+        <w:rPr>
+          <w:rFonts w:asciiTheme="majorHAnsi" w:hAnsiTheme="majorHAnsi" w:cstheme="majorHAnsi"/>
+          <w:b/>
+          <w:sz w:val="26"/>
+          <w:szCs w:val="26"/>
+        </w:rPr>
+      </w:pPr>
+      <w:r>
+        <w:rPr>
+          <w:rFonts w:asciiTheme="majorHAnsi" w:hAnsiTheme="majorHAnsi" w:cstheme="majorHAnsi"/>
+          <w:b/>
+          <w:sz w:val="26"/>
+          <w:szCs w:val="26"/>
+        </w:rPr>
+        <w:drawing>
+          <wp:inline distT="0" distB="0" distL="0" distR="0" wp14:anchorId="7A5D4042" wp14:editId="7C1FEDF7">
+            <wp:extent cx="6161405" cy="3602990"/>
+            <wp:effectExtent l="0" t="0" r="0" b="0"/>
+            <wp:docPr id="5" name="Picture 5"/>
+            <wp:cNvGraphicFramePr>
+              <a:graphicFrameLocks xmlns:a="http://schemas.openxmlformats.org/drawingml/2006/main" noChangeAspect="1"/>
+            </wp:cNvGraphicFramePr>
+            <a:graphic xmlns:a="http://schemas.openxmlformats.org/drawingml/2006/main">
+              <a:graphicData uri="http://schemas.openxmlformats.org/drawingml/2006/picture">
+                <pic:pic xmlns:pic="http://schemas.openxmlformats.org/drawingml/2006/picture">
+                  <pic:nvPicPr>
+                    <pic:cNvPr id="1" name=""/>
+                    <pic:cNvPicPr/>
+                  </pic:nvPicPr>
+                  <pic:blipFill>
+                    <a:blip r:embed="rId14"/>
+                    <a:stretch>
+                      <a:fillRect/>
+                    </a:stretch>
+                  </pic:blipFill>
+                  <pic:spPr>
+                    <a:xfrm>
+                      <a:off x="0" y="0"/>
+                      <a:ext cx="6161405" cy="3602990"/>
+                    </a:xfrm>
+                    <a:prstGeom prst="rect">
+                      <a:avLst/>
+                    </a:prstGeom>
+                  </pic:spPr>
+                </pic:pic>
+              </a:graphicData>
+            </a:graphic>
+          </wp:inline>
+        </w:drawing>
+      </w:r>
+    </w:p>
+    <w:p>
+      <w:pPr>
+        <w:pStyle w:val="NormalWeb"/>
+        <w:spacing w:before="0" w:beforeAutospacing="0" w:after="0" w:afterAutospacing="0"/>
+        <w:jc w:val="both"/>
+        <w:rPr>
+          <w:rFonts w:asciiTheme="majorHAnsi" w:hAnsiTheme="majorHAnsi" w:cstheme="majorHAnsi"/>
+          <w:b/>
+          <w:sz w:val="26"/>
+          <w:szCs w:val="26"/>
+        </w:rPr>
+      </w:pPr>
+    </w:p>
+    <w:p>
+      <w:pPr>
+        <w:pStyle w:val="Caption"/>
+        <w:rPr>
+          <w:lang w:val="en-US"/>
+        </w:rPr>
+      </w:pPr>
+      <w:r>
+        <w:t xml:space="preserve">Hình </w:t>
+      </w:r>
+      <w:r>
+        <w:rPr>
+          <w:lang w:val="en-US"/>
+        </w:rPr>
+        <w:t>3.</w:t>
+      </w:r>
+      <w:r>
+        <w:rPr>
+          <w:lang w:val="en-US"/>
+        </w:rPr>
+        <w:fldChar w:fldCharType="begin"/>
+      </w:r>
+      <w:r>
+        <w:rPr>
+          <w:lang w:val="en-US"/>
+        </w:rPr>
+        <w:instrText xml:space="preserve"> SEQ Hình \* ARABIC \s 1 </w:instrText>
+      </w:r>
+      <w:r>
+        <w:rPr>
+          <w:lang w:val="en-US"/>
+        </w:rPr>
+        <w:fldChar w:fldCharType="separate"/>
+      </w:r>
+      <w:r>
+        <w:rPr>
+          <w:noProof/>
+          <w:lang w:val="en-US"/>
+        </w:rPr>
+        <w:t>2</w:t>
+      </w:r>
+      <w:r>
+        <w:rPr>
+          <w:lang w:val="en-US"/>
+        </w:rPr>
+        <w:fldChar w:fldCharType="end"/>
+      </w:r>
+      <w:r>
+        <w:rPr>
+          <w:color w:val="000000"/>
+          <w:szCs w:val="26"/>
+        </w:rPr>
+        <w:t>. Biểu đồ phân rã</w:t>
+      </w:r>
+      <w:r>
+        <w:rPr>
+          <w:color w:val="000000"/>
+          <w:szCs w:val="26"/>
+          <w:lang w:val="en-US"/>
+        </w:rPr>
+        <w:t xml:space="preserve"> cho tác nhân</w:t>
+      </w:r>
+      <w:r>
+        <w:rPr>
+          <w:color w:val="000000"/>
+          <w:szCs w:val="26"/>
+        </w:rPr>
+        <w:t xml:space="preserve"> </w:t>
+      </w:r>
+      <w:r>
+        <w:rPr>
+          <w:lang w:val="en-US"/>
+        </w:rPr>
+        <w:t>nhân viên bán hàng</w:t>
+      </w:r>
+    </w:p>
+    <w:p>
+      <w:pPr>
+        <w:rPr>
+          <w:lang w:val="en-US"/>
+        </w:rPr>
+      </w:pPr>
+      <w:r>
+        <w:rPr>
+          <w:lang w:val="en-US"/>
+        </w:rPr>
+        <w:lastRenderedPageBreak/>
+        <w:drawing>
+          <wp:inline distT="0" distB="0" distL="0" distR="0" wp14:anchorId="394EFA1D" wp14:editId="5E629E5C">
+            <wp:extent cx="6161405" cy="3549015"/>
+            <wp:effectExtent l="0" t="0" r="0" b="0"/>
+            <wp:docPr id="7" name="Picture 7"/>
+            <wp:cNvGraphicFramePr>
+              <a:graphicFrameLocks xmlns:a="http://schemas.openxmlformats.org/drawingml/2006/main" noChangeAspect="1"/>
+            </wp:cNvGraphicFramePr>
+            <a:graphic xmlns:a="http://schemas.openxmlformats.org/drawingml/2006/main">
+              <a:graphicData uri="http://schemas.openxmlformats.org/drawingml/2006/picture">
+                <pic:pic xmlns:pic="http://schemas.openxmlformats.org/drawingml/2006/picture">
+                  <pic:nvPicPr>
+                    <pic:cNvPr id="1" name=""/>
+                    <pic:cNvPicPr/>
+                  </pic:nvPicPr>
+                  <pic:blipFill>
+                    <a:blip r:embed="rId15"/>
+                    <a:stretch>
+                      <a:fillRect/>
+                    </a:stretch>
+                  </pic:blipFill>
+                  <pic:spPr>
+                    <a:xfrm>
+                      <a:off x="0" y="0"/>
+                      <a:ext cx="6161405" cy="3549015"/>
+                    </a:xfrm>
+                    <a:prstGeom prst="rect">
+                      <a:avLst/>
+                    </a:prstGeom>
+                  </pic:spPr>
+                </pic:pic>
+              </a:graphicData>
+            </a:graphic>
+          </wp:inline>
+        </w:drawing>
+      </w:r>
+    </w:p>
+    <w:p>
+      <w:pPr>
+        <w:pStyle w:val="Caption"/>
+        <w:rPr>
+          <w:lang w:val="en-US"/>
+        </w:rPr>
+      </w:pPr>
+      <w:r>
+        <w:t xml:space="preserve">Hình </w:t>
+      </w:r>
+      <w:r>
+        <w:rPr>
+          <w:lang w:val="en-US"/>
+        </w:rPr>
+        <w:t>3.</w:t>
+      </w:r>
+      <w:r>
+        <w:rPr>
+          <w:lang w:val="en-US"/>
+        </w:rPr>
+        <w:fldChar w:fldCharType="begin"/>
+      </w:r>
+      <w:r>
+        <w:rPr>
+          <w:lang w:val="en-US"/>
+        </w:rPr>
+        <w:instrText xml:space="preserve"> SEQ Hình \* ARABIC \s 1 </w:instrText>
+      </w:r>
+      <w:r>
+        <w:rPr>
+          <w:lang w:val="en-US"/>
+        </w:rPr>
+        <w:fldChar w:fldCharType="separate"/>
+      </w:r>
+      <w:r>
+        <w:rPr>
+          <w:noProof/>
+          <w:lang w:val="en-US"/>
+        </w:rPr>
+        <w:t>2</w:t>
+      </w:r>
+      <w:r>
+        <w:rPr>
+          <w:lang w:val="en-US"/>
+        </w:rPr>
+        <w:fldChar w:fldCharType="end"/>
+      </w:r>
+      <w:r>
+        <w:rPr>
+          <w:color w:val="000000"/>
+          <w:szCs w:val="26"/>
+        </w:rPr>
+        <w:t>. Biểu đồ phân rã</w:t>
+      </w:r>
+      <w:r>
+        <w:rPr>
+          <w:color w:val="000000"/>
+          <w:szCs w:val="26"/>
+          <w:lang w:val="en-US"/>
+        </w:rPr>
+        <w:t xml:space="preserve"> cho tác nhân</w:t>
+      </w:r>
+      <w:r>
+        <w:rPr>
+          <w:color w:val="000000"/>
+          <w:szCs w:val="26"/>
+        </w:rPr>
+        <w:t xml:space="preserve"> </w:t>
+      </w:r>
+      <w:r>
+        <w:rPr>
+          <w:lang w:val="en-US"/>
+        </w:rPr>
+        <w:t xml:space="preserve">nhân viên </w:t>
+      </w:r>
+      <w:r>
+        <w:rPr>
+          <w:lang w:val="en-US"/>
+        </w:rPr>
+        <w:t>Quản lý sản phẩm</w:t>
+      </w:r>
+    </w:p>
+    <w:p>
+      <w:pPr>
+        <w:rPr>
+          <w:lang w:val="en-US"/>
+        </w:rPr>
+      </w:pPr>
+      <w:r>
+        <w:rPr>
+          <w:lang w:val="en-US"/>
+        </w:rPr>
+        <w:drawing>
+          <wp:inline distT="0" distB="0" distL="0" distR="0" wp14:anchorId="16C1CE67" wp14:editId="4ABEAA36">
+            <wp:extent cx="6161405" cy="4333875"/>
+            <wp:effectExtent l="0" t="0" r="0" b="9525"/>
+            <wp:docPr id="8" name="Picture 8"/>
+            <wp:cNvGraphicFramePr>
+              <a:graphicFrameLocks xmlns:a="http://schemas.openxmlformats.org/drawingml/2006/main" noChangeAspect="1"/>
+            </wp:cNvGraphicFramePr>
+            <a:graphic xmlns:a="http://schemas.openxmlformats.org/drawingml/2006/main">
+              <a:graphicData uri="http://schemas.openxmlformats.org/drawingml/2006/picture">
+                <pic:pic xmlns:pic="http://schemas.openxmlformats.org/drawingml/2006/picture">
+                  <pic:nvPicPr>
+                    <pic:cNvPr id="1" name=""/>
+                    <pic:cNvPicPr/>
+                  </pic:nvPicPr>
+                  <pic:blipFill>
+                    <a:blip r:embed="rId16"/>
+                    <a:stretch>
+                      <a:fillRect/>
+                    </a:stretch>
+                  </pic:blipFill>
+                  <pic:spPr>
+                    <a:xfrm>
+                      <a:off x="0" y="0"/>
+                      <a:ext cx="6161405" cy="4333875"/>
+                    </a:xfrm>
+                    <a:prstGeom prst="rect">
+                      <a:avLst/>
+                    </a:prstGeom>
+                  </pic:spPr>
+                </pic:pic>
+              </a:graphicData>
+            </a:graphic>
+          </wp:inline>
+        </w:drawing>
+      </w:r>
+    </w:p>
+    <w:p>
+      <w:pPr>
+        <w:pStyle w:val="Caption"/>
+        <w:rPr>
+          <w:lang w:val="en-US"/>
+        </w:rPr>
+      </w:pPr>
+      <w:r>
+        <w:t xml:space="preserve">Hình </w:t>
+      </w:r>
+      <w:r>
+        <w:rPr>
+          <w:lang w:val="en-US"/>
+        </w:rPr>
+        <w:t>3.</w:t>
+      </w:r>
+      <w:r>
+        <w:rPr>
+          <w:lang w:val="en-US"/>
+        </w:rPr>
+        <w:fldChar w:fldCharType="begin"/>
+      </w:r>
+      <w:r>
+        <w:rPr>
+          <w:lang w:val="en-US"/>
+        </w:rPr>
+        <w:instrText xml:space="preserve"> SEQ Hình \* ARABIC \s 1 </w:instrText>
+      </w:r>
+      <w:r>
+        <w:rPr>
+          <w:lang w:val="en-US"/>
+        </w:rPr>
+        <w:fldChar w:fldCharType="separate"/>
+      </w:r>
+      <w:r>
+        <w:rPr>
+          <w:noProof/>
+          <w:lang w:val="en-US"/>
+        </w:rPr>
+        <w:t>2</w:t>
+      </w:r>
+      <w:r>
+        <w:rPr>
+          <w:lang w:val="en-US"/>
+        </w:rPr>
+        <w:fldChar w:fldCharType="end"/>
+      </w:r>
+      <w:r>
+        <w:rPr>
+          <w:color w:val="000000"/>
+          <w:szCs w:val="26"/>
+        </w:rPr>
+        <w:t>. Biểu đồ phân rã</w:t>
+      </w:r>
+      <w:r>
+        <w:rPr>
+          <w:color w:val="000000"/>
+          <w:szCs w:val="26"/>
+          <w:lang w:val="en-US"/>
+        </w:rPr>
+        <w:t xml:space="preserve"> cho tác nhân</w:t>
+      </w:r>
+      <w:r>
+        <w:rPr>
+          <w:color w:val="000000"/>
+          <w:szCs w:val="26"/>
+        </w:rPr>
+        <w:t xml:space="preserve"> </w:t>
+      </w:r>
+      <w:r>
+        <w:rPr>
+          <w:lang w:val="en-US"/>
+        </w:rPr>
+        <w:t>Khách hàng</w:t>
+      </w:r>
+    </w:p>
+    <w:p>
+      <w:pPr>
+        <w:rPr>
+          <w:lang w:val="en-US"/>
+        </w:rPr>
+      </w:pPr>
+    </w:p>
+    <w:p>
+      <w:pPr>
+        <w:rPr>
+          <w:lang w:val="en-US"/>
+        </w:rPr>
+      </w:pPr>
+      <w:r>
+        <w:rPr>
+          <w:lang w:val="en-US"/>
+        </w:rPr>
+        <w:lastRenderedPageBreak/>
+        <w:drawing>
+          <wp:inline distT="0" distB="0" distL="0" distR="0" wp14:anchorId="3BDFC429" wp14:editId="1DCB8504">
+            <wp:extent cx="6161405" cy="4121150"/>
+            <wp:effectExtent l="0" t="0" r="0" b="0"/>
+            <wp:docPr id="10" name="Picture 10"/>
+            <wp:cNvGraphicFramePr>
+              <a:graphicFrameLocks xmlns:a="http://schemas.openxmlformats.org/drawingml/2006/main" noChangeAspect="1"/>
+            </wp:cNvGraphicFramePr>
+            <a:graphic xmlns:a="http://schemas.openxmlformats.org/drawingml/2006/main">
+              <a:graphicData uri="http://schemas.openxmlformats.org/drawingml/2006/picture">
+                <pic:pic xmlns:pic="http://schemas.openxmlformats.org/drawingml/2006/picture">
+                  <pic:nvPicPr>
+                    <pic:cNvPr id="1" name=""/>
+                    <pic:cNvPicPr/>
+                  </pic:nvPicPr>
+                  <pic:blipFill>
+                    <a:blip r:embed="rId17"/>
+                    <a:stretch>
+                      <a:fillRect/>
+                    </a:stretch>
+                  </pic:blipFill>
+                  <pic:spPr>
+                    <a:xfrm>
+                      <a:off x="0" y="0"/>
+                      <a:ext cx="6161405" cy="4121150"/>
+                    </a:xfrm>
+                    <a:prstGeom prst="rect">
+                      <a:avLst/>
+                    </a:prstGeom>
+                  </pic:spPr>
+                </pic:pic>
+              </a:graphicData>
+            </a:graphic>
+          </wp:inline>
+        </w:drawing>
+      </w:r>
+    </w:p>
+    <w:p>
+      <w:pPr>
+        <w:pStyle w:val="Caption"/>
+        <w:rPr>
+          <w:lang w:val="vi-VN"/>
+        </w:rPr>
+      </w:pPr>
+      <w:r>
+        <w:t xml:space="preserve">Hình </w:t>
+      </w:r>
+      <w:r>
+        <w:rPr>
+          <w:lang w:val="en-US"/>
+        </w:rPr>
+        <w:t>3.</w:t>
+      </w:r>
+      <w:r>
+        <w:rPr>
+          <w:lang w:val="en-US"/>
+        </w:rPr>
+        <w:fldChar w:fldCharType="begin"/>
+      </w:r>
+      <w:r>
+        <w:rPr>
+          <w:lang w:val="en-US"/>
+        </w:rPr>
+        <w:instrText xml:space="preserve"> SEQ Hình \* ARABIC \s 1 </w:instrText>
+      </w:r>
+      <w:r>
+        <w:rPr>
+          <w:lang w:val="en-US"/>
+        </w:rPr>
+        <w:fldChar w:fldCharType="separate"/>
+      </w:r>
+      <w:r>
+        <w:rPr>
+          <w:noProof/>
+          <w:lang w:val="en-US"/>
+        </w:rPr>
+        <w:t>2</w:t>
+      </w:r>
+      <w:r>
+        <w:rPr>
+          <w:lang w:val="en-US"/>
+        </w:rPr>
+        <w:fldChar w:fldCharType="end"/>
+      </w:r>
+      <w:r>
+        <w:rPr>
+          <w:color w:val="000000"/>
+          <w:szCs w:val="26"/>
+        </w:rPr>
+        <w:t>. Biểu đồ phân rã</w:t>
+      </w:r>
+      <w:r>
+        <w:rPr>
+          <w:color w:val="000000"/>
+          <w:szCs w:val="26"/>
+          <w:lang w:val="en-US"/>
+        </w:rPr>
+        <w:t xml:space="preserve"> cho tác nhân</w:t>
+      </w:r>
+      <w:r>
+        <w:rPr>
+          <w:color w:val="000000"/>
+          <w:szCs w:val="26"/>
+        </w:rPr>
+        <w:t xml:space="preserve"> </w:t>
+      </w:r>
+      <w:r>
+        <w:rPr>
+          <w:lang w:val="vi-VN"/>
+        </w:rPr>
+        <w:t>Quản trị hệ thống</w:t>
+      </w:r>
+    </w:p>
+    <w:p>
+      <w:pPr>
+        <w:pStyle w:val="Heading1"/>
+      </w:pPr>
+      <w:bookmarkStart w:id="21" w:name="_Toc77967318"/>
+      <w:r>
+        <w:rPr>
+          <w:color w:val="auto"/>
+        </w:rPr>
+        <w:t>I</w:t>
+      </w:r>
+      <w:r>
+        <w:rPr>
+          <w:color w:val="auto"/>
+        </w:rPr>
+        <w:t>V. LUỒNG SỰ KIỆN CHO CÁC USECASE CHÍNH</w:t>
+      </w:r>
+      <w:bookmarkEnd w:id="21"/>
+    </w:p>
+    <w:p>
+      <w:bookmarkStart w:id="22" w:name="_GoBack"/>
+      <w:bookmarkEnd w:id="22"/>
+    </w:p>
+    <w:p/>
+    <w:p>
+      <w:pPr>
+        <w:rPr>
+          <w:lang w:val="en-US"/>
         </w:rPr>
       </w:pPr>
     </w:p>
@@ -9409,6 +10279,7 @@
           <w:bCs/>
           <w:sz w:val="26"/>
         </w:rPr>
+        <w:lastRenderedPageBreak/>
         <w:t>II.THU THẬP YÊU CẦU TỪ CÁC STAKEHOLDERS (Xác định STRQ, FEAT)</w:t>
       </w:r>
     </w:p>
@@ -9743,7 +10614,6 @@
           <w:rFonts w:ascii="Times New Roman" w:hAnsi="Times New Roman" w:cs="Times New Roman"/>
           <w:sz w:val="26"/>
         </w:rPr>
-        <w:lastRenderedPageBreak/>
         <w:t>Đánh số cho các mục nhỏ trong từng mục lớn theo quy tắc: I (1.1, 1.2,..), II( 2.1, 2.2,…).  </w:t>
       </w:r>
     </w:p>
@@ -9884,69 +10754,7 @@
           <w:szCs w:val="26"/>
           <w:lang w:val="en-US"/>
         </w:rPr>
-        <w:t xml:space="preserve">5 </w:t>
-      </w:r>
-      <w:proofErr w:type="spellStart"/>
-      <w:proofErr w:type="gramStart"/>
-      <w:r>
-        <w:rPr>
-          <w:rFonts w:asciiTheme="majorHAnsi" w:hAnsiTheme="majorHAnsi" w:cstheme="majorHAnsi"/>
-          <w:sz w:val="26"/>
-          <w:szCs w:val="26"/>
-          <w:lang w:val="en-US"/>
-        </w:rPr>
-        <w:t>Nvu</w:t>
-      </w:r>
-      <w:proofErr w:type="spellEnd"/>
-      <w:r>
-        <w:rPr>
-          <w:rFonts w:asciiTheme="majorHAnsi" w:hAnsiTheme="majorHAnsi" w:cstheme="majorHAnsi"/>
-          <w:sz w:val="26"/>
-          <w:szCs w:val="26"/>
-          <w:lang w:val="en-US"/>
-        </w:rPr>
-        <w:t xml:space="preserve">  </w:t>
-      </w:r>
-      <w:proofErr w:type="spellStart"/>
-      <w:r>
-        <w:rPr>
-          <w:rFonts w:asciiTheme="majorHAnsi" w:hAnsiTheme="majorHAnsi" w:cstheme="majorHAnsi"/>
-          <w:sz w:val="26"/>
-          <w:szCs w:val="26"/>
-          <w:lang w:val="en-US"/>
-        </w:rPr>
-        <w:t>lm</w:t>
-      </w:r>
-      <w:proofErr w:type="spellEnd"/>
-      <w:proofErr w:type="gramEnd"/>
-      <w:r>
-        <w:rPr>
-          <w:rFonts w:asciiTheme="majorHAnsi" w:hAnsiTheme="majorHAnsi" w:cstheme="majorHAnsi"/>
-          <w:sz w:val="26"/>
-          <w:szCs w:val="26"/>
-          <w:lang w:val="en-US"/>
-        </w:rPr>
-        <w:t xml:space="preserve"> j, DL </w:t>
-      </w:r>
-      <w:proofErr w:type="spellStart"/>
-      <w:r>
-        <w:rPr>
-          <w:rFonts w:asciiTheme="majorHAnsi" w:hAnsiTheme="majorHAnsi" w:cstheme="majorHAnsi"/>
-          <w:sz w:val="26"/>
-          <w:szCs w:val="26"/>
-          <w:lang w:val="en-US"/>
-        </w:rPr>
-        <w:t>lm</w:t>
-      </w:r>
-      <w:proofErr w:type="spellEnd"/>
-      <w:r>
-        <w:rPr>
-          <w:rFonts w:asciiTheme="majorHAnsi" w:hAnsiTheme="majorHAnsi" w:cstheme="majorHAnsi"/>
-          <w:sz w:val="26"/>
-          <w:szCs w:val="26"/>
-          <w:lang w:val="en-US"/>
-        </w:rPr>
-        <w:t xml:space="preserve"> j, đầu vào, ra, XL và KQ dự kiến</w:t>
+        <w:t>5 Nvu  lm j, DL lm j, đầu vào, ra, XL và KQ dự kiến</w:t>
       </w:r>
     </w:p>
     <w:p>
@@ -9976,7 +10784,7 @@
       </w:pPr>
     </w:p>
     <w:sectPr>
-      <w:footerReference w:type="default" r:id="rId13"/>
+      <w:footerReference w:type="default" r:id="rId18"/>
       <w:pgSz w:w="11906" w:h="16838"/>
       <w:pgMar w:top="1138" w:right="619" w:bottom="706" w:left="1584" w:header="706" w:footer="706" w:gutter="0"/>
       <w:pgBorders w:display="firstPage" w:offsetFrom="page">
@@ -9994,7 +10802,7 @@
 </file>
 
 <file path=word/comments.xml><?xml version="1.0" encoding="utf-8"?>
-<w:comments xmlns:wpc="http://schemas.microsoft.com/office/word/2010/wordprocessingCanvas" xmlns:cx="http://schemas.microsoft.com/office/drawing/2014/chartex" xmlns:cx1="http://schemas.microsoft.com/office/drawing/2015/9/8/chartex" xmlns:cx2="http://schemas.microsoft.com/office/drawing/2015/10/21/chartex" xmlns:cx3="http://schemas.microsoft.com/office/drawing/2016/5/9/chartex" xmlns:cx4="http://schemas.microsoft.com/office/drawing/2016/5/10/chartex" xmlns:cx5="http://schemas.microsoft.com/office/drawing/2016/5/11/chartex" xmlns:cx6="http://schemas.microsoft.com/office/drawing/2016/5/12/chartex" xmlns:cx7="http://schemas.microsoft.com/office/drawing/2016/5/13/chartex" xmlns:cx8="http://schemas.microsoft.com/office/drawing/2016/5/14/chartex" xmlns:mc="http://schemas.openxmlformats.org/markup-compatibility/2006" xmlns:aink="http://schemas.microsoft.com/office/drawing/2016/ink" xmlns:am3d="http://schemas.microsoft.com/office/drawing/2017/model3d" xmlns:o="urn:schemas-microsoft-com:office:office" xmlns:r="http://schemas.openxmlformats.org/officeDocument/2006/relationships" xmlns:m="http://schemas.openxmlformats.org/officeDocument/2006/math" xmlns:v="urn:schemas-microsoft-com:vml" xmlns:wp14="http://schemas.microsoft.com/office/word/2010/wordprocessingDrawing" xmlns:wp="http://schemas.openxmlformats.org/drawingml/2006/wordprocessingDrawing" xmlns:w10="urn:schemas-microsoft-com:office:word" xmlns:w="http://schemas.openxmlformats.org/wordprocessingml/2006/main" xmlns:w14="http://schemas.microsoft.com/office/word/2010/wordml" xmlns:w15="http://schemas.microsoft.com/office/word/2012/wordml" xmlns:w16cex="http://schemas.microsoft.com/office/word/2018/wordml/cex" xmlns:w16cid="http://schemas.microsoft.com/office/word/2016/wordml/cid" xmlns:w16="http://schemas.microsoft.com/office/word/2018/wordml" xmlns:w16se="http://schemas.microsoft.com/office/word/2015/wordml/symex" xmlns:wpg="http://schemas.microsoft.com/office/word/2010/wordprocessingGroup" xmlns:wpi="http://schemas.microsoft.com/office/word/2010/wordprocessingInk" xmlns:wne="http://schemas.microsoft.com/office/word/2006/wordml" xmlns:wps="http://schemas.microsoft.com/office/word/2010/wordprocessingShape" mc:Ignorable="w14 w15 w16se w16cid w16 w16cex wp14">
+<w:comments xmlns:wpc="http://schemas.microsoft.com/office/word/2010/wordprocessingCanvas" xmlns:cx="http://schemas.microsoft.com/office/drawing/2014/chartex" xmlns:mc="http://schemas.openxmlformats.org/markup-compatibility/2006" xmlns:o="urn:schemas-microsoft-com:office:office" xmlns:r="http://schemas.openxmlformats.org/officeDocument/2006/relationships" xmlns:m="http://schemas.openxmlformats.org/officeDocument/2006/math" xmlns:v="urn:schemas-microsoft-com:vml" xmlns:wp14="http://schemas.microsoft.com/office/word/2010/wordprocessingDrawing" xmlns:wp="http://schemas.openxmlformats.org/drawingml/2006/wordprocessingDrawing" xmlns:w10="urn:schemas-microsoft-com:office:word" xmlns:w="http://schemas.openxmlformats.org/wordprocessingml/2006/main" xmlns:w14="http://schemas.microsoft.com/office/word/2010/wordml" xmlns:w15="http://schemas.microsoft.com/office/word/2012/wordml" xmlns:w16se="http://schemas.microsoft.com/office/word/2015/wordml/symex" xmlns:wpg="http://schemas.microsoft.com/office/word/2010/wordprocessingGroup" xmlns:wpi="http://schemas.microsoft.com/office/word/2010/wordprocessingInk" xmlns:wne="http://schemas.microsoft.com/office/word/2006/wordml" xmlns:wps="http://schemas.microsoft.com/office/word/2010/wordprocessingShape" mc:Ignorable="w14 w15 w16se wp14">
   <w:comment w:id="10" w:author="Hoàng Đức" w:date="2021-12-12T09:21:00Z" w:initials="HĐ">
     <w:p>
       <w:pPr>
@@ -10013,21 +10821,7 @@
         <w:rPr>
           <w:lang w:val="en-US"/>
         </w:rPr>
-        <w:t xml:space="preserve">Nhớ chỉnh lại </w:t>
-      </w:r>
-      <w:proofErr w:type="spellStart"/>
-      <w:r>
-        <w:rPr>
-          <w:lang w:val="en-US"/>
-        </w:rPr>
-        <w:t>strq</w:t>
-      </w:r>
-      <w:proofErr w:type="spellEnd"/>
-      <w:r>
-        <w:rPr>
-          <w:lang w:val="en-US"/>
-        </w:rPr>
-        <w:t xml:space="preserve"> và feat </w:t>
+        <w:t xml:space="preserve">Nhớ chỉnh lại strq và feat </w:t>
       </w:r>
     </w:p>
     <w:p>
@@ -10079,7 +10873,7 @@
 </file>
 
 <file path=word/commentsExtended.xml><?xml version="1.0" encoding="utf-8"?>
-<w15:commentsEx xmlns:wpc="http://schemas.microsoft.com/office/word/2010/wordprocessingCanvas" xmlns:cx="http://schemas.microsoft.com/office/drawing/2014/chartex" xmlns:cx1="http://schemas.microsoft.com/office/drawing/2015/9/8/chartex" xmlns:cx2="http://schemas.microsoft.com/office/drawing/2015/10/21/chartex" xmlns:cx3="http://schemas.microsoft.com/office/drawing/2016/5/9/chartex" xmlns:cx4="http://schemas.microsoft.com/office/drawing/2016/5/10/chartex" xmlns:cx5="http://schemas.microsoft.com/office/drawing/2016/5/11/chartex" xmlns:cx6="http://schemas.microsoft.com/office/drawing/2016/5/12/chartex" xmlns:cx7="http://schemas.microsoft.com/office/drawing/2016/5/13/chartex" xmlns:cx8="http://schemas.microsoft.com/office/drawing/2016/5/14/chartex" xmlns:mc="http://schemas.openxmlformats.org/markup-compatibility/2006" xmlns:aink="http://schemas.microsoft.com/office/drawing/2016/ink" xmlns:am3d="http://schemas.microsoft.com/office/drawing/2017/model3d" xmlns:o="urn:schemas-microsoft-com:office:office" xmlns:r="http://schemas.openxmlformats.org/officeDocument/2006/relationships" xmlns:m="http://schemas.openxmlformats.org/officeDocument/2006/math" xmlns:v="urn:schemas-microsoft-com:vml" xmlns:wp14="http://schemas.microsoft.com/office/word/2010/wordprocessingDrawing" xmlns:wp="http://schemas.openxmlformats.org/drawingml/2006/wordprocessingDrawing" xmlns:w10="urn:schemas-microsoft-com:office:word" xmlns:w="http://schemas.openxmlformats.org/wordprocessingml/2006/main" xmlns:w14="http://schemas.microsoft.com/office/word/2010/wordml" xmlns:w15="http://schemas.microsoft.com/office/word/2012/wordml" xmlns:w16cex="http://schemas.microsoft.com/office/word/2018/wordml/cex" xmlns:w16cid="http://schemas.microsoft.com/office/word/2016/wordml/cid" xmlns:w16="http://schemas.microsoft.com/office/word/2018/wordml" xmlns:w16se="http://schemas.microsoft.com/office/word/2015/wordml/symex" xmlns:wpg="http://schemas.microsoft.com/office/word/2010/wordprocessingGroup" xmlns:wpi="http://schemas.microsoft.com/office/word/2010/wordprocessingInk" xmlns:wne="http://schemas.microsoft.com/office/word/2006/wordml" xmlns:wps="http://schemas.microsoft.com/office/word/2010/wordprocessingShape" mc:Ignorable="w14 w15 w16se w16cid w16 w16cex wp14">
+<w15:commentsEx xmlns:wpc="http://schemas.microsoft.com/office/word/2010/wordprocessingCanvas" xmlns:cx="http://schemas.microsoft.com/office/drawing/2014/chartex" xmlns:mc="http://schemas.openxmlformats.org/markup-compatibility/2006" xmlns:o="urn:schemas-microsoft-com:office:office" xmlns:r="http://schemas.openxmlformats.org/officeDocument/2006/relationships" xmlns:m="http://schemas.openxmlformats.org/officeDocument/2006/math" xmlns:v="urn:schemas-microsoft-com:vml" xmlns:wp14="http://schemas.microsoft.com/office/word/2010/wordprocessingDrawing" xmlns:wp="http://schemas.openxmlformats.org/drawingml/2006/wordprocessingDrawing" xmlns:w10="urn:schemas-microsoft-com:office:word" xmlns:w="http://schemas.openxmlformats.org/wordprocessingml/2006/main" xmlns:w14="http://schemas.microsoft.com/office/word/2010/wordml" xmlns:w15="http://schemas.microsoft.com/office/word/2012/wordml" xmlns:w16se="http://schemas.microsoft.com/office/word/2015/wordml/symex" xmlns:wpg="http://schemas.microsoft.com/office/word/2010/wordprocessingGroup" xmlns:wpi="http://schemas.microsoft.com/office/word/2010/wordprocessingInk" xmlns:wne="http://schemas.microsoft.com/office/word/2006/wordml" xmlns:wps="http://schemas.microsoft.com/office/word/2010/wordprocessingShape" mc:Ignorable="w14 w15 w16se wp14">
   <w15:commentEx w15:paraId="0100A70C" w15:done="1"/>
   <w15:commentEx w15:paraId="2A5DB354" w15:done="1"/>
 </w15:commentsEx>
@@ -10100,7 +10894,7 @@
 </file>
 
 <file path=word/endnotes.xml><?xml version="1.0" encoding="utf-8"?>
-<w:endnotes xmlns:wpc="http://schemas.microsoft.com/office/word/2010/wordprocessingCanvas" xmlns:cx="http://schemas.microsoft.com/office/drawing/2014/chartex" xmlns:cx1="http://schemas.microsoft.com/office/drawing/2015/9/8/chartex" xmlns:cx2="http://schemas.microsoft.com/office/drawing/2015/10/21/chartex" xmlns:cx3="http://schemas.microsoft.com/office/drawing/2016/5/9/chartex" xmlns:cx4="http://schemas.microsoft.com/office/drawing/2016/5/10/chartex" xmlns:cx5="http://schemas.microsoft.com/office/drawing/2016/5/11/chartex" xmlns:cx6="http://schemas.microsoft.com/office/drawing/2016/5/12/chartex" xmlns:cx7="http://schemas.microsoft.com/office/drawing/2016/5/13/chartex" xmlns:cx8="http://schemas.microsoft.com/office/drawing/2016/5/14/chartex" xmlns:mc="http://schemas.openxmlformats.org/markup-compatibility/2006" xmlns:aink="http://schemas.microsoft.com/office/drawing/2016/ink" xmlns:am3d="http://schemas.microsoft.com/office/drawing/2017/model3d" xmlns:o="urn:schemas-microsoft-com:office:office" xmlns:r="http://schemas.openxmlformats.org/officeDocument/2006/relationships" xmlns:m="http://schemas.openxmlformats.org/officeDocument/2006/math" xmlns:v="urn:schemas-microsoft-com:vml" xmlns:wp14="http://schemas.microsoft.com/office/word/2010/wordprocessingDrawing" xmlns:wp="http://schemas.openxmlformats.org/drawingml/2006/wordprocessingDrawing" xmlns:w10="urn:schemas-microsoft-com:office:word" xmlns:w="http://schemas.openxmlformats.org/wordprocessingml/2006/main" xmlns:w14="http://schemas.microsoft.com/office/word/2010/wordml" xmlns:w15="http://schemas.microsoft.com/office/word/2012/wordml" xmlns:w16cex="http://schemas.microsoft.com/office/word/2018/wordml/cex" xmlns:w16cid="http://schemas.microsoft.com/office/word/2016/wordml/cid" xmlns:w16="http://schemas.microsoft.com/office/word/2018/wordml" xmlns:w16se="http://schemas.microsoft.com/office/word/2015/wordml/symex" xmlns:wpg="http://schemas.microsoft.com/office/word/2010/wordprocessingGroup" xmlns:wpi="http://schemas.microsoft.com/office/word/2010/wordprocessingInk" xmlns:wne="http://schemas.microsoft.com/office/word/2006/wordml" xmlns:wps="http://schemas.microsoft.com/office/word/2010/wordprocessingShape" mc:Ignorable="w14 w15 w16se w16cid w16 w16cex wp14">
+<w:endnotes xmlns:wpc="http://schemas.microsoft.com/office/word/2010/wordprocessingCanvas" xmlns:cx="http://schemas.microsoft.com/office/drawing/2014/chartex" xmlns:mc="http://schemas.openxmlformats.org/markup-compatibility/2006" xmlns:o="urn:schemas-microsoft-com:office:office" xmlns:r="http://schemas.openxmlformats.org/officeDocument/2006/relationships" xmlns:m="http://schemas.openxmlformats.org/officeDocument/2006/math" xmlns:v="urn:schemas-microsoft-com:vml" xmlns:wp14="http://schemas.microsoft.com/office/word/2010/wordprocessingDrawing" xmlns:wp="http://schemas.openxmlformats.org/drawingml/2006/wordprocessingDrawing" xmlns:w10="urn:schemas-microsoft-com:office:word" xmlns:w="http://schemas.openxmlformats.org/wordprocessingml/2006/main" xmlns:w14="http://schemas.microsoft.com/office/word/2010/wordml" xmlns:w15="http://schemas.microsoft.com/office/word/2012/wordml" xmlns:w16se="http://schemas.microsoft.com/office/word/2015/wordml/symex" xmlns:wpg="http://schemas.microsoft.com/office/word/2010/wordprocessingGroup" xmlns:wpi="http://schemas.microsoft.com/office/word/2010/wordprocessingInk" xmlns:wne="http://schemas.microsoft.com/office/word/2006/wordml" xmlns:wps="http://schemas.microsoft.com/office/word/2010/wordprocessingShape" mc:Ignorable="w14 w15 w16se wp14">
   <w:endnote w:type="separator" w:id="-1">
     <w:p>
       <w:pPr>
@@ -10125,7 +10919,7 @@
 </file>
 
 <file path=word/footer1.xml><?xml version="1.0" encoding="utf-8"?>
-<w:ftr xmlns:wpc="http://schemas.microsoft.com/office/word/2010/wordprocessingCanvas" xmlns:cx="http://schemas.microsoft.com/office/drawing/2014/chartex" xmlns:cx1="http://schemas.microsoft.com/office/drawing/2015/9/8/chartex" xmlns:cx2="http://schemas.microsoft.com/office/drawing/2015/10/21/chartex" xmlns:cx3="http://schemas.microsoft.com/office/drawing/2016/5/9/chartex" xmlns:cx4="http://schemas.microsoft.com/office/drawing/2016/5/10/chartex" xmlns:cx5="http://schemas.microsoft.com/office/drawing/2016/5/11/chartex" xmlns:cx6="http://schemas.microsoft.com/office/drawing/2016/5/12/chartex" xmlns:cx7="http://schemas.microsoft.com/office/drawing/2016/5/13/chartex" xmlns:cx8="http://schemas.microsoft.com/office/drawing/2016/5/14/chartex" xmlns:mc="http://schemas.openxmlformats.org/markup-compatibility/2006" xmlns:aink="http://schemas.microsoft.com/office/drawing/2016/ink" xmlns:am3d="http://schemas.microsoft.com/office/drawing/2017/model3d" xmlns:o="urn:schemas-microsoft-com:office:office" xmlns:r="http://schemas.openxmlformats.org/officeDocument/2006/relationships" xmlns:m="http://schemas.openxmlformats.org/officeDocument/2006/math" xmlns:v="urn:schemas-microsoft-com:vml" xmlns:wp14="http://schemas.microsoft.com/office/word/2010/wordprocessingDrawing" xmlns:wp="http://schemas.openxmlformats.org/drawingml/2006/wordprocessingDrawing" xmlns:w10="urn:schemas-microsoft-com:office:word" xmlns:w="http://schemas.openxmlformats.org/wordprocessingml/2006/main" xmlns:w14="http://schemas.microsoft.com/office/word/2010/wordml" xmlns:w15="http://schemas.microsoft.com/office/word/2012/wordml" xmlns:w16cex="http://schemas.microsoft.com/office/word/2018/wordml/cex" xmlns:w16cid="http://schemas.microsoft.com/office/word/2016/wordml/cid" xmlns:w16="http://schemas.microsoft.com/office/word/2018/wordml" xmlns:w16se="http://schemas.microsoft.com/office/word/2015/wordml/symex" xmlns:wpg="http://schemas.microsoft.com/office/word/2010/wordprocessingGroup" xmlns:wpi="http://schemas.microsoft.com/office/word/2010/wordprocessingInk" xmlns:wne="http://schemas.microsoft.com/office/word/2006/wordml" xmlns:wps="http://schemas.microsoft.com/office/word/2010/wordprocessingShape" mc:Ignorable="w14 w15 w16se w16cid w16 w16cex wp14">
+<w:ftr xmlns:wpc="http://schemas.microsoft.com/office/word/2010/wordprocessingCanvas" xmlns:cx="http://schemas.microsoft.com/office/drawing/2014/chartex" xmlns:mc="http://schemas.openxmlformats.org/markup-compatibility/2006" xmlns:o="urn:schemas-microsoft-com:office:office" xmlns:r="http://schemas.openxmlformats.org/officeDocument/2006/relationships" xmlns:m="http://schemas.openxmlformats.org/officeDocument/2006/math" xmlns:v="urn:schemas-microsoft-com:vml" xmlns:wp14="http://schemas.microsoft.com/office/word/2010/wordprocessingDrawing" xmlns:wp="http://schemas.openxmlformats.org/drawingml/2006/wordprocessingDrawing" xmlns:w10="urn:schemas-microsoft-com:office:word" xmlns:w="http://schemas.openxmlformats.org/wordprocessingml/2006/main" xmlns:w14="http://schemas.microsoft.com/office/word/2010/wordml" xmlns:w15="http://schemas.microsoft.com/office/word/2012/wordml" xmlns:w16se="http://schemas.microsoft.com/office/word/2015/wordml/symex" xmlns:wpg="http://schemas.microsoft.com/office/word/2010/wordprocessingGroup" xmlns:wpi="http://schemas.microsoft.com/office/word/2010/wordprocessingInk" xmlns:wne="http://schemas.microsoft.com/office/word/2006/wordml" xmlns:wps="http://schemas.microsoft.com/office/word/2010/wordprocessingShape" mc:Ignorable="w14 w15 w16se wp14">
   <w:sdt>
     <w:sdtPr>
       <w:id w:val="-33661694"/>
@@ -10158,7 +10952,7 @@
           <w:rPr>
             <w:noProof/>
           </w:rPr>
-          <w:t>10</w:t>
+          <w:t>14</w:t>
         </w:r>
         <w:r>
           <w:rPr>
@@ -10178,7 +10972,7 @@
 </file>
 
 <file path=word/footnotes.xml><?xml version="1.0" encoding="utf-8"?>
-<w:footnotes xmlns:wpc="http://schemas.microsoft.com/office/word/2010/wordprocessingCanvas" xmlns:cx="http://schemas.microsoft.com/office/drawing/2014/chartex" xmlns:cx1="http://schemas.microsoft.com/office/drawing/2015/9/8/chartex" xmlns:cx2="http://schemas.microsoft.com/office/drawing/2015/10/21/chartex" xmlns:cx3="http://schemas.microsoft.com/office/drawing/2016/5/9/chartex" xmlns:cx4="http://schemas.microsoft.com/office/drawing/2016/5/10/chartex" xmlns:cx5="http://schemas.microsoft.com/office/drawing/2016/5/11/chartex" xmlns:cx6="http://schemas.microsoft.com/office/drawing/2016/5/12/chartex" xmlns:cx7="http://schemas.microsoft.com/office/drawing/2016/5/13/chartex" xmlns:cx8="http://schemas.microsoft.com/office/drawing/2016/5/14/chartex" xmlns:mc="http://schemas.openxmlformats.org/markup-compatibility/2006" xmlns:aink="http://schemas.microsoft.com/office/drawing/2016/ink" xmlns:am3d="http://schemas.microsoft.com/office/drawing/2017/model3d" xmlns:o="urn:schemas-microsoft-com:office:office" xmlns:r="http://schemas.openxmlformats.org/officeDocument/2006/relationships" xmlns:m="http://schemas.openxmlformats.org/officeDocument/2006/math" xmlns:v="urn:schemas-microsoft-com:vml" xmlns:wp14="http://schemas.microsoft.com/office/word/2010/wordprocessingDrawing" xmlns:wp="http://schemas.openxmlformats.org/drawingml/2006/wordprocessingDrawing" xmlns:w10="urn:schemas-microsoft-com:office:word" xmlns:w="http://schemas.openxmlformats.org/wordprocessingml/2006/main" xmlns:w14="http://schemas.microsoft.com/office/word/2010/wordml" xmlns:w15="http://schemas.microsoft.com/office/word/2012/wordml" xmlns:w16cex="http://schemas.microsoft.com/office/word/2018/wordml/cex" xmlns:w16cid="http://schemas.microsoft.com/office/word/2016/wordml/cid" xmlns:w16="http://schemas.microsoft.com/office/word/2018/wordml" xmlns:w16se="http://schemas.microsoft.com/office/word/2015/wordml/symex" xmlns:wpg="http://schemas.microsoft.com/office/word/2010/wordprocessingGroup" xmlns:wpi="http://schemas.microsoft.com/office/word/2010/wordprocessingInk" xmlns:wne="http://schemas.microsoft.com/office/word/2006/wordml" xmlns:wps="http://schemas.microsoft.com/office/word/2010/wordprocessingShape" mc:Ignorable="w14 w15 w16se w16cid w16 w16cex wp14">
+<w:footnotes xmlns:wpc="http://schemas.microsoft.com/office/word/2010/wordprocessingCanvas" xmlns:cx="http://schemas.microsoft.com/office/drawing/2014/chartex" xmlns:mc="http://schemas.openxmlformats.org/markup-compatibility/2006" xmlns:o="urn:schemas-microsoft-com:office:office" xmlns:r="http://schemas.openxmlformats.org/officeDocument/2006/relationships" xmlns:m="http://schemas.openxmlformats.org/officeDocument/2006/math" xmlns:v="urn:schemas-microsoft-com:vml" xmlns:wp14="http://schemas.microsoft.com/office/word/2010/wordprocessingDrawing" xmlns:wp="http://schemas.openxmlformats.org/drawingml/2006/wordprocessingDrawing" xmlns:w10="urn:schemas-microsoft-com:office:word" xmlns:w="http://schemas.openxmlformats.org/wordprocessingml/2006/main" xmlns:w14="http://schemas.microsoft.com/office/word/2010/wordml" xmlns:w15="http://schemas.microsoft.com/office/word/2012/wordml" xmlns:w16se="http://schemas.microsoft.com/office/word/2015/wordml/symex" xmlns:wpg="http://schemas.microsoft.com/office/word/2010/wordprocessingGroup" xmlns:wpi="http://schemas.microsoft.com/office/word/2010/wordprocessingInk" xmlns:wne="http://schemas.microsoft.com/office/word/2006/wordml" xmlns:wps="http://schemas.microsoft.com/office/word/2010/wordprocessingShape" mc:Ignorable="w14 w15 w16se wp14">
   <w:footnote w:type="separator" w:id="-1">
     <w:p>
       <w:pPr>
@@ -10203,7 +10997,7 @@
 </file>
 
 <file path=word/numbering.xml><?xml version="1.0" encoding="utf-8"?>
-<w:numbering xmlns:wpc="http://schemas.microsoft.com/office/word/2010/wordprocessingCanvas" xmlns:cx="http://schemas.microsoft.com/office/drawing/2014/chartex" xmlns:cx1="http://schemas.microsoft.com/office/drawing/2015/9/8/chartex" xmlns:cx2="http://schemas.microsoft.com/office/drawing/2015/10/21/chartex" xmlns:cx3="http://schemas.microsoft.com/office/drawing/2016/5/9/chartex" xmlns:cx4="http://schemas.microsoft.com/office/drawing/2016/5/10/chartex" xmlns:cx5="http://schemas.microsoft.com/office/drawing/2016/5/11/chartex" xmlns:cx6="http://schemas.microsoft.com/office/drawing/2016/5/12/chartex" xmlns:cx7="http://schemas.microsoft.com/office/drawing/2016/5/13/chartex" xmlns:cx8="http://schemas.microsoft.com/office/drawing/2016/5/14/chartex" xmlns:mc="http://schemas.openxmlformats.org/markup-compatibility/2006" xmlns:aink="http://schemas.microsoft.com/office/drawing/2016/ink" xmlns:am3d="http://schemas.microsoft.com/office/drawing/2017/model3d" xmlns:o="urn:schemas-microsoft-com:office:office" xmlns:r="http://schemas.openxmlformats.org/officeDocument/2006/relationships" xmlns:m="http://schemas.openxmlformats.org/officeDocument/2006/math" xmlns:v="urn:schemas-microsoft-com:vml" xmlns:wp14="http://schemas.microsoft.com/office/word/2010/wordprocessingDrawing" xmlns:wp="http://schemas.openxmlformats.org/drawingml/2006/wordprocessingDrawing" xmlns:w10="urn:schemas-microsoft-com:office:word" xmlns:w="http://schemas.openxmlformats.org/wordprocessingml/2006/main" xmlns:w14="http://schemas.microsoft.com/office/word/2010/wordml" xmlns:w15="http://schemas.microsoft.com/office/word/2012/wordml" xmlns:w16cex="http://schemas.microsoft.com/office/word/2018/wordml/cex" xmlns:w16cid="http://schemas.microsoft.com/office/word/2016/wordml/cid" xmlns:w16="http://schemas.microsoft.com/office/word/2018/wordml" xmlns:w16se="http://schemas.microsoft.com/office/word/2015/wordml/symex" xmlns:wpg="http://schemas.microsoft.com/office/word/2010/wordprocessingGroup" xmlns:wpi="http://schemas.microsoft.com/office/word/2010/wordprocessingInk" xmlns:wne="http://schemas.microsoft.com/office/word/2006/wordml" xmlns:wps="http://schemas.microsoft.com/office/word/2010/wordprocessingShape" mc:Ignorable="w14 w15 w16se w16cid w16 w16cex wp14">
+<w:numbering xmlns:wpc="http://schemas.microsoft.com/office/word/2010/wordprocessingCanvas" xmlns:cx="http://schemas.microsoft.com/office/drawing/2014/chartex" xmlns:mc="http://schemas.openxmlformats.org/markup-compatibility/2006" xmlns:o="urn:schemas-microsoft-com:office:office" xmlns:r="http://schemas.openxmlformats.org/officeDocument/2006/relationships" xmlns:m="http://schemas.openxmlformats.org/officeDocument/2006/math" xmlns:v="urn:schemas-microsoft-com:vml" xmlns:wp14="http://schemas.microsoft.com/office/word/2010/wordprocessingDrawing" xmlns:wp="http://schemas.openxmlformats.org/drawingml/2006/wordprocessingDrawing" xmlns:w10="urn:schemas-microsoft-com:office:word" xmlns:w="http://schemas.openxmlformats.org/wordprocessingml/2006/main" xmlns:w14="http://schemas.microsoft.com/office/word/2010/wordml" xmlns:w15="http://schemas.microsoft.com/office/word/2012/wordml" xmlns:w16se="http://schemas.microsoft.com/office/word/2015/wordml/symex" xmlns:wpg="http://schemas.microsoft.com/office/word/2010/wordprocessingGroup" xmlns:wpi="http://schemas.microsoft.com/office/word/2010/wordprocessingInk" xmlns:wne="http://schemas.microsoft.com/office/word/2006/wordml" xmlns:wps="http://schemas.microsoft.com/office/word/2010/wordprocessingShape" mc:Ignorable="w14 w15 w16se wp14">
   <w:abstractNum w:abstractNumId="0" w15:restartNumberingAfterBreak="0">
     <w:nsid w:val="014D069E"/>
     <w:multiLevelType w:val="multilevel"/>
@@ -14124,7 +14918,7 @@
 </file>
 
 <file path=word/people.xml><?xml version="1.0" encoding="utf-8"?>
-<w15:people xmlns:wpc="http://schemas.microsoft.com/office/word/2010/wordprocessingCanvas" xmlns:cx="http://schemas.microsoft.com/office/drawing/2014/chartex" xmlns:cx1="http://schemas.microsoft.com/office/drawing/2015/9/8/chartex" xmlns:cx2="http://schemas.microsoft.com/office/drawing/2015/10/21/chartex" xmlns:cx3="http://schemas.microsoft.com/office/drawing/2016/5/9/chartex" xmlns:cx4="http://schemas.microsoft.com/office/drawing/2016/5/10/chartex" xmlns:cx5="http://schemas.microsoft.com/office/drawing/2016/5/11/chartex" xmlns:cx6="http://schemas.microsoft.com/office/drawing/2016/5/12/chartex" xmlns:cx7="http://schemas.microsoft.com/office/drawing/2016/5/13/chartex" xmlns:cx8="http://schemas.microsoft.com/office/drawing/2016/5/14/chartex" xmlns:mc="http://schemas.openxmlformats.org/markup-compatibility/2006" xmlns:aink="http://schemas.microsoft.com/office/drawing/2016/ink" xmlns:am3d="http://schemas.microsoft.com/office/drawing/2017/model3d" xmlns:o="urn:schemas-microsoft-com:office:office" xmlns:r="http://schemas.openxmlformats.org/officeDocument/2006/relationships" xmlns:m="http://schemas.openxmlformats.org/officeDocument/2006/math" xmlns:v="urn:schemas-microsoft-com:vml" xmlns:wp14="http://schemas.microsoft.com/office/word/2010/wordprocessingDrawing" xmlns:wp="http://schemas.openxmlformats.org/drawingml/2006/wordprocessingDrawing" xmlns:w10="urn:schemas-microsoft-com:office:word" xmlns:w="http://schemas.openxmlformats.org/wordprocessingml/2006/main" xmlns:w14="http://schemas.microsoft.com/office/word/2010/wordml" xmlns:w15="http://schemas.microsoft.com/office/word/2012/wordml" xmlns:w16cex="http://schemas.microsoft.com/office/word/2018/wordml/cex" xmlns:w16cid="http://schemas.microsoft.com/office/word/2016/wordml/cid" xmlns:w16="http://schemas.microsoft.com/office/word/2018/wordml" xmlns:w16se="http://schemas.microsoft.com/office/word/2015/wordml/symex" xmlns:wpg="http://schemas.microsoft.com/office/word/2010/wordprocessingGroup" xmlns:wpi="http://schemas.microsoft.com/office/word/2010/wordprocessingInk" xmlns:wne="http://schemas.microsoft.com/office/word/2006/wordml" xmlns:wps="http://schemas.microsoft.com/office/word/2010/wordprocessingShape" mc:Ignorable="w14 w15 w16se w16cid w16 w16cex wp14">
+<w15:people xmlns:wpc="http://schemas.microsoft.com/office/word/2010/wordprocessingCanvas" xmlns:cx="http://schemas.microsoft.com/office/drawing/2014/chartex" xmlns:mc="http://schemas.openxmlformats.org/markup-compatibility/2006" xmlns:o="urn:schemas-microsoft-com:office:office" xmlns:r="http://schemas.openxmlformats.org/officeDocument/2006/relationships" xmlns:m="http://schemas.openxmlformats.org/officeDocument/2006/math" xmlns:v="urn:schemas-microsoft-com:vml" xmlns:wp14="http://schemas.microsoft.com/office/word/2010/wordprocessingDrawing" xmlns:wp="http://schemas.openxmlformats.org/drawingml/2006/wordprocessingDrawing" xmlns:w10="urn:schemas-microsoft-com:office:word" xmlns:w="http://schemas.openxmlformats.org/wordprocessingml/2006/main" xmlns:w14="http://schemas.microsoft.com/office/word/2010/wordml" xmlns:w15="http://schemas.microsoft.com/office/word/2012/wordml" xmlns:w16se="http://schemas.microsoft.com/office/word/2015/wordml/symex" xmlns:wpg="http://schemas.microsoft.com/office/word/2010/wordprocessingGroup" xmlns:wpi="http://schemas.microsoft.com/office/word/2010/wordprocessingInk" xmlns:wne="http://schemas.microsoft.com/office/word/2006/wordml" xmlns:wps="http://schemas.microsoft.com/office/word/2010/wordprocessingShape" mc:Ignorable="w14 w15 w16se wp14">
   <w15:person w15:author="Hoàng Đức">
     <w15:presenceInfo w15:providerId="Windows Live" w15:userId="5b292fe57179bc8c"/>
   </w15:person>
@@ -14132,7 +14926,7 @@
 </file>
 
 <file path=word/styles.xml><?xml version="1.0" encoding="utf-8"?>
-<w:styles xmlns:mc="http://schemas.openxmlformats.org/markup-compatibility/2006" xmlns:r="http://schemas.openxmlformats.org/officeDocument/2006/relationships" xmlns:w="http://schemas.openxmlformats.org/wordprocessingml/2006/main" xmlns:w14="http://schemas.microsoft.com/office/word/2010/wordml" xmlns:w15="http://schemas.microsoft.com/office/word/2012/wordml" xmlns:w16cex="http://schemas.microsoft.com/office/word/2018/wordml/cex" xmlns:w16cid="http://schemas.microsoft.com/office/word/2016/wordml/cid" xmlns:w16="http://schemas.microsoft.com/office/word/2018/wordml" xmlns:w16se="http://schemas.microsoft.com/office/word/2015/wordml/symex" mc:Ignorable="w14 w15 w16se w16cid w16 w16cex">
+<w:styles xmlns:mc="http://schemas.openxmlformats.org/markup-compatibility/2006" xmlns:r="http://schemas.openxmlformats.org/officeDocument/2006/relationships" xmlns:w="http://schemas.openxmlformats.org/wordprocessingml/2006/main" xmlns:w14="http://schemas.microsoft.com/office/word/2010/wordml" xmlns:w15="http://schemas.microsoft.com/office/word/2012/wordml" xmlns:w16se="http://schemas.microsoft.com/office/word/2015/wordml/symex" mc:Ignorable="w14 w15 w16se">
   <w:docDefaults>
     <w:rPrDefault>
       <w:rPr>
@@ -14148,7 +14942,7 @@
       </w:pPr>
     </w:pPrDefault>
   </w:docDefaults>
-  <w:latentStyles w:defLockedState="0" w:defUIPriority="99" w:defSemiHidden="0" w:defUnhideWhenUsed="0" w:defQFormat="0" w:count="376">
+  <w:latentStyles w:defLockedState="0" w:defUIPriority="99" w:defSemiHidden="0" w:defUnhideWhenUsed="0" w:defQFormat="0" w:count="371">
     <w:lsdException w:name="Normal" w:uiPriority="0" w:qFormat="1"/>
     <w:lsdException w:name="heading 1" w:uiPriority="9" w:qFormat="1"/>
     <w:lsdException w:name="heading 2" w:semiHidden="1" w:uiPriority="9" w:unhideWhenUsed="1" w:qFormat="1"/>
@@ -14254,6 +15048,7 @@
     <w:lsdException w:name="HTML Sample" w:semiHidden="1" w:unhideWhenUsed="1"/>
     <w:lsdException w:name="HTML Typewriter" w:semiHidden="1" w:unhideWhenUsed="1"/>
     <w:lsdException w:name="HTML Variable" w:semiHidden="1" w:unhideWhenUsed="1"/>
+    <w:lsdException w:name="Normal Table" w:semiHidden="1" w:unhideWhenUsed="1"/>
     <w:lsdException w:name="annotation subject" w:semiHidden="1" w:unhideWhenUsed="1"/>
     <w:lsdException w:name="No List" w:semiHidden="1" w:unhideWhenUsed="1"/>
     <w:lsdException w:name="Outline List 1" w:semiHidden="1" w:unhideWhenUsed="1"/>
@@ -14296,8 +15091,11 @@
     <w:lsdException w:name="Table Contemporary" w:semiHidden="1" w:unhideWhenUsed="1"/>
     <w:lsdException w:name="Table Elegant" w:semiHidden="1" w:unhideWhenUsed="1"/>
     <w:lsdException w:name="Table Professional" w:semiHidden="1" w:unhideWhenUsed="1"/>
+    <w:lsdException w:name="Table Subtle 1" w:semiHidden="1" w:unhideWhenUsed="1"/>
     <w:lsdException w:name="Table Subtle 2" w:semiHidden="1" w:unhideWhenUsed="1"/>
     <w:lsdException w:name="Table Web 1" w:semiHidden="1" w:unhideWhenUsed="1"/>
+    <w:lsdException w:name="Table Web 2" w:semiHidden="1" w:unhideWhenUsed="1"/>
+    <w:lsdException w:name="Table Web 3" w:semiHidden="1" w:unhideWhenUsed="1"/>
     <w:lsdException w:name="Balloon Text" w:semiHidden="1" w:unhideWhenUsed="1"/>
     <w:lsdException w:name="Table Grid" w:uiPriority="39"/>
     <w:lsdException w:name="Table Theme" w:semiHidden="1" w:unhideWhenUsed="1"/>
@@ -14516,11 +15314,6 @@
     <w:lsdException w:name="List Table 5 Dark Accent 6" w:uiPriority="50"/>
     <w:lsdException w:name="List Table 6 Colorful Accent 6" w:uiPriority="51"/>
     <w:lsdException w:name="List Table 7 Colorful Accent 6" w:uiPriority="52"/>
-    <w:lsdException w:name="Mention" w:semiHidden="1" w:unhideWhenUsed="1"/>
-    <w:lsdException w:name="Smart Hyperlink" w:semiHidden="1" w:unhideWhenUsed="1"/>
-    <w:lsdException w:name="Hashtag" w:semiHidden="1" w:unhideWhenUsed="1"/>
-    <w:lsdException w:name="Unresolved Mention" w:semiHidden="1" w:unhideWhenUsed="1"/>
-    <w:lsdException w:name="Smart Link" w:semiHidden="1" w:unhideWhenUsed="1"/>
   </w:latentStyles>
   <w:style w:type="paragraph" w:default="1" w:styleId="Normal">
     <w:name w:val="Normal"/>
@@ -14975,6 +15768,29 @@
       <w:szCs w:val="20"/>
     </w:rPr>
   </w:style>
+  <w:style w:type="paragraph" w:styleId="Caption">
+    <w:name w:val="caption"/>
+    <w:basedOn w:val="Normal"/>
+    <w:next w:val="Normal"/>
+    <w:uiPriority w:val="35"/>
+    <w:unhideWhenUsed/>
+    <w:qFormat/>
+    <w:rsid w:val="0099102C"/>
+    <w:pPr>
+      <w:spacing w:line="240" w:lineRule="auto"/>
+      <w:ind w:firstLine="397"/>
+      <w:jc w:val="center"/>
+    </w:pPr>
+    <w:rPr>
+      <w:rFonts w:ascii="Times New Roman" w:eastAsia="Times New Roman" w:hAnsi="Times New Roman" w:cs="Times New Roman"/>
+      <w:i/>
+      <w:iCs/>
+      <w:sz w:val="26"/>
+      <w:szCs w:val="18"/>
+      <w:u w:val="single"/>
+      <w:lang w:val="vi"/>
+    </w:rPr>
+  </w:style>
 </w:styles>
 </file>
 
@@ -15268,7 +16084,7 @@
 </file>
 
 <file path=customXml/itemProps1.xml><?xml version="1.0" encoding="utf-8"?>
-<ds:datastoreItem xmlns:ds="http://schemas.openxmlformats.org/officeDocument/2006/customXml" ds:itemID="{3C6572E8-7167-4A50-884A-F61C18ECFD0F}">
+<ds:datastoreItem xmlns:ds="http://schemas.openxmlformats.org/officeDocument/2006/customXml" ds:itemID="{F4924D7C-E2FC-4AA4-803E-1913588DA98A}">
   <ds:schemaRefs>
     <ds:schemaRef ds:uri="http://schemas.openxmlformats.org/officeDocument/2006/bibliography"/>
   </ds:schemaRefs>

</xml_diff>